<commit_message>
Added code sources and work title pages
</commit_message>
<xml_diff>
--- a/Work/chapters/ADALINE.docx
+++ b/Work/chapters/ADALINE.docx
@@ -89,21 +89,7 @@
         <w:rPr>
           <w:lang w:val="cs-CZ"/>
         </w:rPr>
-        <w:t xml:space="preserve">ená verze </w:t>
-      </w:r>
-      <w:proofErr w:type="spellStart"/>
-      <w:r>
-        <w:rPr>
-          <w:lang w:val="cs-CZ"/>
-        </w:rPr>
-        <w:t>perceptronu</w:t>
-      </w:r>
-      <w:proofErr w:type="spellEnd"/>
-      <w:r>
-        <w:rPr>
-          <w:lang w:val="cs-CZ"/>
-        </w:rPr>
-        <w:t xml:space="preserve">. Stále se jedná o jednovrstvou </w:t>
+        <w:t xml:space="preserve">ená verze perceptronu. Stále se jedná o jednovrstvou </w:t>
       </w:r>
       <w:r>
         <w:rPr>
@@ -133,35 +119,7 @@
         <w:rPr>
           <w:lang w:val="cs-CZ"/>
         </w:rPr>
-        <w:t xml:space="preserve">Bernard </w:t>
-      </w:r>
-      <w:proofErr w:type="spellStart"/>
-      <w:r>
-        <w:rPr>
-          <w:lang w:val="cs-CZ"/>
-        </w:rPr>
-        <w:t>Widrow</w:t>
-      </w:r>
-      <w:proofErr w:type="spellEnd"/>
-      <w:r>
-        <w:rPr>
-          <w:lang w:val="cs-CZ"/>
-        </w:rPr>
-        <w:t xml:space="preserve"> a jeho student Ted </w:t>
-      </w:r>
-      <w:proofErr w:type="spellStart"/>
-      <w:r>
-        <w:rPr>
-          <w:lang w:val="cs-CZ"/>
-        </w:rPr>
-        <w:t>Hoff</w:t>
-      </w:r>
-      <w:proofErr w:type="spellEnd"/>
-      <w:r>
-        <w:rPr>
-          <w:lang w:val="cs-CZ"/>
-        </w:rPr>
-        <w:t xml:space="preserve"> ze Stanford</w:t>
+        <w:t>Bernard Widrow a jeho student Ted Hoff ze Stanford</w:t>
       </w:r>
       <w:r>
         <w:rPr>
@@ -193,14 +151,18 @@
         </w:rPr>
         <w:t xml:space="preserve"> </w:t>
       </w:r>
-      <w:proofErr w:type="spellStart"/>
-      <w:r>
-        <w:rPr>
-          <w:lang w:val="cs-CZ"/>
-        </w:rPr>
-        <w:t>McCulloch-Pitts</w:t>
-      </w:r>
-      <w:proofErr w:type="spellEnd"/>
+      <w:r>
+        <w:rPr>
+          <w:lang w:val="cs-CZ"/>
+        </w:rPr>
+        <w:t xml:space="preserve">McCulloch-Pitts </w:t>
+      </w:r>
+      <w:r>
+        <w:rPr>
+          <w:lang w:val="cs-CZ"/>
+        </w:rPr>
+        <w:t>neuronu</w:t>
+      </w:r>
       <w:r>
         <w:rPr>
           <w:lang w:val="cs-CZ"/>
@@ -211,7 +173,13 @@
         <w:rPr>
           <w:lang w:val="cs-CZ"/>
         </w:rPr>
-        <w:t>neuronu</w:t>
+        <w:t xml:space="preserve">na </w:t>
+      </w:r>
+      <w:r>
+        <w:rPr>
+          <w:lang w:val="cs-CZ"/>
+        </w:rPr>
+        <w:t>základě</w:t>
       </w:r>
       <w:r>
         <w:rPr>
@@ -223,24 +191,6 @@
         <w:rPr>
           <w:lang w:val="cs-CZ"/>
         </w:rPr>
-        <w:t xml:space="preserve">na </w:t>
-      </w:r>
-      <w:r>
-        <w:rPr>
-          <w:lang w:val="cs-CZ"/>
-        </w:rPr>
-        <w:t>základě</w:t>
-      </w:r>
-      <w:r>
-        <w:rPr>
-          <w:lang w:val="cs-CZ"/>
-        </w:rPr>
-        <w:t xml:space="preserve"> </w:t>
-      </w:r>
-      <w:r>
-        <w:rPr>
-          <w:lang w:val="cs-CZ"/>
-        </w:rPr>
         <w:t>kterého navrh</w:t>
       </w:r>
       <w:r>
@@ -253,41 +203,13 @@
         <w:rPr>
           <w:lang w:val="cs-CZ"/>
         </w:rPr>
-        <w:t xml:space="preserve"> </w:t>
-      </w:r>
-      <w:proofErr w:type="spellStart"/>
-      <w:r>
-        <w:rPr>
-          <w:lang w:val="cs-CZ"/>
-        </w:rPr>
-        <w:t>Rosenblatt</w:t>
-      </w:r>
-      <w:proofErr w:type="spellEnd"/>
-      <w:r>
-        <w:rPr>
-          <w:lang w:val="cs-CZ"/>
-        </w:rPr>
-        <w:t xml:space="preserve"> </w:t>
-      </w:r>
-      <w:proofErr w:type="spellStart"/>
-      <w:r>
-        <w:rPr>
-          <w:lang w:val="cs-CZ"/>
-        </w:rPr>
-        <w:t>perceptron</w:t>
-      </w:r>
-      <w:r>
-        <w:rPr>
-          <w:lang w:val="cs-CZ"/>
-        </w:rPr>
-        <w:t>ový</w:t>
-      </w:r>
-      <w:proofErr w:type="spellEnd"/>
-      <w:r>
-        <w:rPr>
-          <w:lang w:val="cs-CZ"/>
-        </w:rPr>
-        <w:t xml:space="preserve"> algoritmus</w:t>
+        <w:t xml:space="preserve"> Rosenblatt perceptron</w:t>
+      </w:r>
+      <w:r>
+        <w:rPr>
+          <w:lang w:val="cs-CZ"/>
+        </w:rPr>
+        <w:t>ový algoritmus</w:t>
       </w:r>
       <w:r>
         <w:rPr>
@@ -352,27 +274,13 @@
         <w:rPr>
           <w:lang w:val="cs-CZ"/>
         </w:rPr>
-        <w:t xml:space="preserve">Hlavním rozdílem mezi ADALINE a </w:t>
-      </w:r>
-      <w:proofErr w:type="spellStart"/>
-      <w:r>
-        <w:rPr>
-          <w:lang w:val="cs-CZ"/>
-        </w:rPr>
-        <w:t>perceptrone</w:t>
-      </w:r>
-      <w:r>
-        <w:rPr>
-          <w:lang w:val="cs-CZ"/>
-        </w:rPr>
-        <w:t>m</w:t>
-      </w:r>
-      <w:proofErr w:type="spellEnd"/>
-      <w:r>
-        <w:rPr>
-          <w:lang w:val="cs-CZ"/>
-        </w:rPr>
-        <w:t xml:space="preserve"> je způsob, jakým probíhá učení</w:t>
+        <w:t>Hlavním rozdílem mezi ADALINE a perceptrone</w:t>
+      </w:r>
+      <w:r>
+        <w:rPr>
+          <w:lang w:val="cs-CZ"/>
+        </w:rPr>
+        <w:t>m je způsob, jakým probíhá učení</w:t>
       </w:r>
       <w:r>
         <w:rPr>
@@ -390,21 +298,7 @@
         <w:rPr>
           <w:lang w:val="cs-CZ"/>
         </w:rPr>
-        <w:t xml:space="preserve">Zatímco u </w:t>
-      </w:r>
-      <w:proofErr w:type="spellStart"/>
-      <w:r>
-        <w:rPr>
-          <w:lang w:val="cs-CZ"/>
-        </w:rPr>
-        <w:t>perceptronu</w:t>
-      </w:r>
-      <w:proofErr w:type="spellEnd"/>
-      <w:r>
-        <w:rPr>
-          <w:lang w:val="cs-CZ"/>
-        </w:rPr>
-        <w:t xml:space="preserve"> jsou váhové koeficienty </w:t>
+        <w:t xml:space="preserve">Zatímco u perceptronu jsou váhové koeficienty </w:t>
       </w:r>
       <m:oMath>
         <m:r>
@@ -527,21 +421,7 @@
         <w:rPr>
           <w:lang w:val="cs-CZ"/>
         </w:rPr>
-        <w:t xml:space="preserve"> se </w:t>
-      </w:r>
-      <w:proofErr w:type="gramStart"/>
-      <w:r>
-        <w:rPr>
-          <w:lang w:val="cs-CZ"/>
-        </w:rPr>
-        <w:t>snaží</w:t>
-      </w:r>
-      <w:proofErr w:type="gramEnd"/>
-      <w:r>
-        <w:rPr>
-          <w:lang w:val="cs-CZ"/>
-        </w:rPr>
-        <w:t xml:space="preserve"> minimalizovat</w:t>
+        <w:t xml:space="preserve"> se snaží minimalizovat</w:t>
       </w:r>
       <w:r>
         <w:rPr>
@@ -882,21 +762,7 @@
                               <w:rPr>
                                 <w:lang w:val="cs-CZ"/>
                               </w:rPr>
-                              <w:t xml:space="preserve"> Porovnání schémat </w:t>
-                            </w:r>
-                            <w:proofErr w:type="spellStart"/>
-                            <w:r>
-                              <w:rPr>
-                                <w:lang w:val="cs-CZ"/>
-                              </w:rPr>
-                              <w:t>perceptronu</w:t>
-                            </w:r>
-                            <w:proofErr w:type="spellEnd"/>
-                            <w:r>
-                              <w:rPr>
-                                <w:lang w:val="cs-CZ"/>
-                              </w:rPr>
-                              <w:t xml:space="preserve"> a ADALINE</w:t>
+                              <w:t xml:space="preserve"> Porovnání schémat perceptronu a ADALINE</w:t>
                             </w:r>
                           </w:p>
                           <w:p>
@@ -965,21 +831,7 @@
                         <w:rPr>
                           <w:lang w:val="cs-CZ"/>
                         </w:rPr>
-                        <w:t xml:space="preserve"> Porovnání schémat </w:t>
-                      </w:r>
-                      <w:proofErr w:type="spellStart"/>
-                      <w:r>
-                        <w:rPr>
-                          <w:lang w:val="cs-CZ"/>
-                        </w:rPr>
-                        <w:t>perceptronu</w:t>
-                      </w:r>
-                      <w:proofErr w:type="spellEnd"/>
-                      <w:r>
-                        <w:rPr>
-                          <w:lang w:val="cs-CZ"/>
-                        </w:rPr>
-                        <w:t xml:space="preserve"> a ADALINE</w:t>
+                        <w:t xml:space="preserve"> Porovnání schémat perceptronu a ADALINE</w:t>
                       </w:r>
                     </w:p>
                     <w:p>
@@ -1031,7 +883,7 @@
                     </pic:cNvPicPr>
                   </pic:nvPicPr>
                   <pic:blipFill rotWithShape="1">
-                    <a:blip r:embed="rId5">
+                    <a:blip r:embed="rId6">
                       <a:extLst>
                         <a:ext uri="{28A0092B-C50C-407E-A947-70E740481C1C}">
                           <a14:useLocalDpi xmlns:a14="http://schemas.microsoft.com/office/drawing/2010/main" val="0"/>
@@ -1102,17 +954,46 @@
     </w:p>
     <w:p>
       <w:pPr>
-        <w:rPr>
+        <w:shd w:val="clear" w:color="auto" w:fill="FFFFFF"/>
+        <w:rPr>
+          <w:b/>
+          <w:bCs/>
           <w:lang w:val="cs-CZ"/>
         </w:rPr>
       </w:pPr>
     </w:p>
     <w:p>
       <w:pPr>
-        <w:rPr>
-          <w:lang w:val="cs-CZ"/>
-        </w:rPr>
-      </w:pPr>
+        <w:shd w:val="clear" w:color="auto" w:fill="FFFFFF"/>
+        <w:rPr>
+          <w:rFonts w:ascii="Times New Roman" w:eastAsia="Times New Roman" w:hAnsi="Times New Roman" w:cs="Times New Roman"/>
+          <w:lang w:eastAsia="en-GB"/>
+        </w:rPr>
+      </w:pPr>
+      <w:r>
+        <w:rPr>
+          <w:b/>
+          <w:bCs/>
+          <w:lang w:val="cs-CZ"/>
+        </w:rPr>
+        <w:t xml:space="preserve">3.3 </w:t>
+      </w:r>
+      <w:r>
+        <w:rPr>
+          <w:b/>
+          <w:bCs/>
+          <w:lang w:val="cs-CZ"/>
+        </w:rPr>
+        <w:t>Ztrátová</w:t>
+      </w:r>
+      <w:r>
+        <w:rPr>
+          <w:b/>
+          <w:bCs/>
+          <w:lang w:val="cs-CZ"/>
+        </w:rPr>
+        <w:t xml:space="preserve"> funkce</w:t>
+      </w:r>
     </w:p>
     <w:p>
       <w:pPr>
@@ -1124,91 +1005,59 @@
     <w:p>
       <w:pPr>
         <w:rPr>
-          <w:lang w:val="cs-CZ"/>
-        </w:rPr>
-      </w:pPr>
-    </w:p>
-    <w:p>
-      <w:pPr>
-        <w:rPr>
-          <w:lang w:val="cs-CZ"/>
-        </w:rPr>
-      </w:pPr>
-    </w:p>
-    <w:p>
-      <w:pPr>
-        <w:rPr>
-          <w:b/>
-          <w:bCs/>
-          <w:lang w:val="cs-CZ"/>
-        </w:rPr>
-      </w:pPr>
-      <w:r>
-        <w:rPr>
-          <w:b/>
-          <w:bCs/>
-          <w:lang w:val="cs-CZ"/>
-        </w:rPr>
-        <w:t xml:space="preserve">3.3 </w:t>
-      </w:r>
-      <w:r>
-        <w:rPr>
-          <w:b/>
-          <w:bCs/>
+          <w:rFonts w:eastAsiaTheme="minorEastAsia"/>
+          <w:lang w:val="cs-CZ"/>
+        </w:rPr>
+      </w:pPr>
+      <w:r>
+        <w:rPr>
+          <w:i/>
+          <w:iCs/>
           <w:lang w:val="cs-CZ"/>
         </w:rPr>
         <w:t>Ztrátová</w:t>
       </w:r>
       <w:r>
         <w:rPr>
-          <w:b/>
-          <w:bCs/>
-          <w:lang w:val="cs-CZ"/>
-        </w:rPr>
-        <w:t xml:space="preserve"> funkce</w:t>
-      </w:r>
-    </w:p>
-    <w:p>
-      <w:pPr>
-        <w:rPr>
-          <w:lang w:val="cs-CZ"/>
-        </w:rPr>
-      </w:pPr>
-    </w:p>
-    <w:p>
-      <w:pPr>
-        <w:rPr>
-          <w:rFonts w:eastAsiaTheme="minorEastAsia"/>
-          <w:lang w:val="cs-CZ"/>
-        </w:rPr>
-      </w:pPr>
+          <w:lang w:val="cs-CZ"/>
+        </w:rPr>
+        <w:t xml:space="preserve"> </w:t>
+      </w:r>
+      <w:r>
+        <w:rPr>
+          <w:lang w:val="cs-CZ"/>
+        </w:rPr>
+        <w:t xml:space="preserve">nebo </w:t>
+      </w:r>
       <w:r>
         <w:rPr>
           <w:i/>
           <w:iCs/>
           <w:lang w:val="cs-CZ"/>
         </w:rPr>
-        <w:t>Ztrátová</w:t>
-      </w:r>
-      <w:r>
-        <w:rPr>
+        <w:t>objektivní</w:t>
+      </w:r>
+      <w:r>
+        <w:rPr>
+          <w:i/>
+          <w:iCs/>
           <w:lang w:val="cs-CZ"/>
         </w:rPr>
         <w:t xml:space="preserve"> </w:t>
       </w:r>
       <w:r>
         <w:rPr>
-          <w:lang w:val="cs-CZ"/>
-        </w:rPr>
-        <w:t xml:space="preserve">nebo </w:t>
-      </w:r>
-      <w:r>
-        <w:rPr>
           <w:i/>
           <w:iCs/>
           <w:lang w:val="cs-CZ"/>
         </w:rPr>
-        <w:t>objektivní</w:t>
+        <w:t>funkce</w:t>
+      </w:r>
+      <w:r>
+        <w:rPr>
+          <w:lang w:val="cs-CZ"/>
+        </w:rPr>
+        <w:t xml:space="preserve"> (také </w:t>
       </w:r>
       <w:r>
         <w:rPr>
@@ -1216,122 +1065,96 @@
           <w:iCs/>
           <w:lang w:val="cs-CZ"/>
         </w:rPr>
+        <w:t>loss</w:t>
+      </w:r>
+      <w:r>
+        <w:rPr>
+          <w:lang w:val="cs-CZ"/>
+        </w:rPr>
+        <w:t xml:space="preserve"> nebo </w:t>
+      </w:r>
+      <w:r>
+        <w:rPr>
+          <w:i/>
+          <w:iCs/>
+          <w:lang w:val="cs-CZ"/>
+        </w:rPr>
+        <w:t>cost</w:t>
+      </w:r>
+      <w:r>
+        <w:rPr>
+          <w:lang w:val="cs-CZ"/>
+        </w:rPr>
+        <w:t>)</w:t>
+      </w:r>
+      <w:r>
+        <w:rPr>
+          <w:lang w:val="cs-CZ"/>
+        </w:rPr>
+        <w:t xml:space="preserve"> je jednou z hlavních </w:t>
+      </w:r>
+      <w:r>
+        <w:rPr>
+          <w:lang w:val="cs-CZ"/>
+        </w:rPr>
+        <w:t xml:space="preserve">komponent všech neuronových sítí. </w:t>
+      </w:r>
+      <w:r>
+        <w:rPr>
+          <w:lang w:val="cs-CZ"/>
+        </w:rPr>
+        <w:t>Zjednodušeně</w:t>
+      </w:r>
+      <w:r>
+        <w:rPr>
+          <w:lang w:val="cs-CZ"/>
+        </w:rPr>
+        <w:t xml:space="preserve"> se jedná</w:t>
+      </w:r>
+      <w:r>
+        <w:rPr>
+          <w:lang w:val="cs-CZ"/>
+        </w:rPr>
+        <w:t xml:space="preserve"> o funkci</w:t>
+      </w:r>
+      <w:r>
+        <w:rPr>
+          <w:lang w:val="cs-CZ"/>
+        </w:rPr>
         <w:t xml:space="preserve"> </w:t>
       </w:r>
       <w:r>
         <w:rPr>
+          <w:lang w:val="cs-CZ"/>
+        </w:rPr>
+        <w:t>určuj</w:t>
+      </w:r>
+      <w:r>
+        <w:rPr>
+          <w:lang w:val="cs-CZ"/>
+        </w:rPr>
+        <w:t>ící</w:t>
+      </w:r>
+      <w:r>
+        <w:rPr>
+          <w:lang w:val="cs-CZ"/>
+        </w:rPr>
+        <w:t xml:space="preserve"> </w:t>
+      </w:r>
+      <w:r>
+        <w:rPr>
           <w:i/>
           <w:iCs/>
           <w:lang w:val="cs-CZ"/>
         </w:rPr>
-        <w:t>funkce</w:t>
-      </w:r>
-      <w:r>
-        <w:rPr>
-          <w:lang w:val="cs-CZ"/>
-        </w:rPr>
-        <w:t xml:space="preserve"> (také </w:t>
-      </w:r>
-      <w:proofErr w:type="spellStart"/>
+        <w:t>ztrátové skóre</w:t>
+      </w:r>
       <w:r>
         <w:rPr>
           <w:i/>
           <w:iCs/>
           <w:lang w:val="cs-CZ"/>
         </w:rPr>
-        <w:t>loss</w:t>
-      </w:r>
-      <w:proofErr w:type="spellEnd"/>
-      <w:r>
-        <w:rPr>
-          <w:lang w:val="cs-CZ"/>
-        </w:rPr>
-        <w:t xml:space="preserve"> nebo </w:t>
-      </w:r>
-      <w:proofErr w:type="spellStart"/>
-      <w:r>
-        <w:rPr>
-          <w:i/>
-          <w:iCs/>
-          <w:lang w:val="cs-CZ"/>
-        </w:rPr>
-        <w:t>cost</w:t>
-      </w:r>
-      <w:proofErr w:type="spellEnd"/>
-      <w:r>
-        <w:rPr>
-          <w:lang w:val="cs-CZ"/>
-        </w:rPr>
-        <w:t>)</w:t>
-      </w:r>
-      <w:r>
-        <w:rPr>
-          <w:lang w:val="cs-CZ"/>
-        </w:rPr>
-        <w:t xml:space="preserve"> je jednou z hlavních </w:t>
-      </w:r>
-      <w:r>
-        <w:rPr>
-          <w:lang w:val="cs-CZ"/>
-        </w:rPr>
-        <w:t xml:space="preserve">komponent všech neuronových sítí. </w:t>
-      </w:r>
-      <w:r>
-        <w:rPr>
-          <w:lang w:val="cs-CZ"/>
-        </w:rPr>
-        <w:t>Zjednodušeně</w:t>
-      </w:r>
-      <w:r>
-        <w:rPr>
-          <w:lang w:val="cs-CZ"/>
-        </w:rPr>
-        <w:t xml:space="preserve"> se jedná</w:t>
-      </w:r>
-      <w:r>
-        <w:rPr>
-          <w:lang w:val="cs-CZ"/>
-        </w:rPr>
-        <w:t xml:space="preserve"> o funkci</w:t>
-      </w:r>
-      <w:r>
-        <w:rPr>
-          <w:lang w:val="cs-CZ"/>
-        </w:rPr>
-        <w:t xml:space="preserve"> </w:t>
-      </w:r>
-      <w:r>
-        <w:rPr>
-          <w:lang w:val="cs-CZ"/>
-        </w:rPr>
-        <w:t>určuj</w:t>
-      </w:r>
-      <w:r>
-        <w:rPr>
-          <w:lang w:val="cs-CZ"/>
-        </w:rPr>
-        <w:t>ící</w:t>
-      </w:r>
-      <w:r>
-        <w:rPr>
-          <w:lang w:val="cs-CZ"/>
-        </w:rPr>
-        <w:t xml:space="preserve"> </w:t>
-      </w:r>
-      <w:r>
-        <w:rPr>
-          <w:i/>
-          <w:iCs/>
-          <w:lang w:val="cs-CZ"/>
-        </w:rPr>
-        <w:t>ztrátové skóre</w:t>
-      </w:r>
-      <w:r>
-        <w:rPr>
-          <w:i/>
-          <w:iCs/>
-          <w:lang w:val="cs-CZ"/>
-        </w:rPr>
         <w:t>,</w:t>
       </w:r>
       <w:r>
@@ -1370,7 +1193,6 @@
         </w:rPr>
         <w:t xml:space="preserve">. </w:t>
       </w:r>
-      <w:proofErr w:type="spellStart"/>
       <w:r>
         <w:rPr>
           <w:lang w:val="cs-CZ"/>
@@ -1381,14 +1203,7 @@
         <w:rPr>
           <w:lang w:val="cs-CZ"/>
         </w:rPr>
-        <w:t>učení</w:t>
-      </w:r>
-      <w:proofErr w:type="spellEnd"/>
-      <w:r>
-        <w:rPr>
-          <w:lang w:val="cs-CZ"/>
-        </w:rPr>
-        <w:t xml:space="preserve"> se snažíme </w:t>
+        <w:t xml:space="preserve">učení se snažíme </w:t>
       </w:r>
       <w:r>
         <w:rPr>
@@ -1526,59 +1341,8 @@
           <w:iCs/>
           <w:lang w:val="cs-CZ"/>
         </w:rPr>
-        <w:t xml:space="preserve">sum </w:t>
-      </w:r>
-      <w:proofErr w:type="spellStart"/>
-      <w:r>
-        <w:rPr>
-          <w:rFonts w:eastAsiaTheme="minorEastAsia"/>
-          <w:i/>
-          <w:iCs/>
-          <w:lang w:val="cs-CZ"/>
-        </w:rPr>
-        <w:t>of</w:t>
-      </w:r>
-      <w:proofErr w:type="spellEnd"/>
-      <w:r>
-        <w:rPr>
-          <w:rFonts w:eastAsiaTheme="minorEastAsia"/>
-          <w:i/>
-          <w:iCs/>
-          <w:lang w:val="cs-CZ"/>
-        </w:rPr>
-        <w:t xml:space="preserve"> </w:t>
-      </w:r>
-      <w:proofErr w:type="spellStart"/>
-      <w:r>
-        <w:rPr>
-          <w:rFonts w:eastAsiaTheme="minorEastAsia"/>
-          <w:i/>
-          <w:iCs/>
-          <w:lang w:val="cs-CZ"/>
-        </w:rPr>
-        <w:t>squared</w:t>
-      </w:r>
-      <w:proofErr w:type="spellEnd"/>
-      <w:r>
-        <w:rPr>
-          <w:rFonts w:eastAsiaTheme="minorEastAsia"/>
-          <w:i/>
-          <w:iCs/>
-          <w:lang w:val="cs-CZ"/>
-        </w:rPr>
-        <w:t xml:space="preserve"> </w:t>
-      </w:r>
-      <w:proofErr w:type="spellStart"/>
-      <w:r>
-        <w:rPr>
-          <w:rFonts w:eastAsiaTheme="minorEastAsia"/>
-          <w:i/>
-          <w:iCs/>
-          <w:lang w:val="cs-CZ"/>
-        </w:rPr>
-        <w:t>errors</w:t>
-      </w:r>
-      <w:proofErr w:type="spellEnd"/>
+        <w:t>sum of squared errors</w:t>
+      </w:r>
       <w:r>
         <w:rPr>
           <w:rFonts w:eastAsiaTheme="minorEastAsia"/>
@@ -2307,7 +2071,7 @@
                     <pic:cNvPicPr/>
                   </pic:nvPicPr>
                   <pic:blipFill>
-                    <a:blip r:embed="rId6">
+                    <a:blip r:embed="rId7">
                       <a:extLst>
                         <a:ext uri="{28A0092B-C50C-407E-A947-70E740481C1C}">
                           <a14:useLocalDpi xmlns:a14="http://schemas.microsoft.com/office/drawing/2010/main" val="0"/>
@@ -2454,18 +2218,8 @@
           <w:i/>
           <w:lang w:val="cs-CZ"/>
         </w:rPr>
-        <w:t xml:space="preserve">gradient </w:t>
-      </w:r>
-      <w:proofErr w:type="spellStart"/>
-      <w:r>
-        <w:rPr>
-          <w:rFonts w:eastAsiaTheme="minorEastAsia"/>
-          <w:i/>
-          <w:lang w:val="cs-CZ"/>
-        </w:rPr>
-        <w:t>descent</w:t>
-      </w:r>
-      <w:proofErr w:type="spellEnd"/>
+        <w:t>gradient descent</w:t>
+      </w:r>
       <w:r>
         <w:rPr>
           <w:rFonts w:eastAsiaTheme="minorEastAsia"/>
@@ -2886,23 +2640,7 @@
           <w:rFonts w:eastAsiaTheme="minorEastAsia"/>
           <w:iCs/>
         </w:rPr>
-        <w:t xml:space="preserve"> a </w:t>
-      </w:r>
-      <w:proofErr w:type="gramStart"/>
-      <w:r>
-        <w:rPr>
-          <w:rFonts w:eastAsiaTheme="minorEastAsia"/>
-          <w:iCs/>
-        </w:rPr>
-        <w:t>snaží</w:t>
-      </w:r>
-      <w:proofErr w:type="gramEnd"/>
-      <w:r>
-        <w:rPr>
-          <w:rFonts w:eastAsiaTheme="minorEastAsia"/>
-          <w:iCs/>
-        </w:rPr>
-        <w:t xml:space="preserve"> se dostat co nejblíže </w:t>
+        <w:t xml:space="preserve"> a snaží se dostat co nejblíže </w:t>
       </w:r>
       <w:r>
         <w:rPr>
@@ -2946,15 +2684,7 @@
           <w:rFonts w:eastAsiaTheme="minorEastAsia"/>
           <w:iCs/>
         </w:rPr>
-        <w:t xml:space="preserve"> vah budou </w:t>
-      </w:r>
-      <w:r>
-        <w:rPr>
-          <w:rFonts w:eastAsiaTheme="minorEastAsia"/>
-          <w:iCs/>
-        </w:rPr>
-        <w:lastRenderedPageBreak/>
-        <w:t>nejoptimálnější</w:t>
+        <w:t xml:space="preserve"> vah budou nejoptimálnější</w:t>
       </w:r>
       <w:r>
         <w:rPr>
@@ -3063,6 +2793,7 @@
           <w:noProof/>
           <w:lang w:eastAsia="en-GB"/>
         </w:rPr>
+        <w:lastRenderedPageBreak/>
         <w:drawing>
           <wp:anchor distT="0" distB="0" distL="114300" distR="114300" simplePos="0" relativeHeight="251670534" behindDoc="0" locked="0" layoutInCell="1" allowOverlap="1" wp14:anchorId="35969F00" wp14:editId="3D5C1725">
             <wp:simplePos x="0" y="0"/>
@@ -3089,7 +2820,7 @@
                     </pic:cNvPicPr>
                   </pic:nvPicPr>
                   <pic:blipFill>
-                    <a:blip r:embed="rId7">
+                    <a:blip r:embed="rId8">
                       <a:extLst>
                         <a:ext uri="{28A0092B-C50C-407E-A947-70E740481C1C}">
                           <a14:useLocalDpi xmlns:a14="http://schemas.microsoft.com/office/drawing/2010/main" val="0"/>
@@ -3413,7 +3144,7 @@
                     <pic:cNvPicPr/>
                   </pic:nvPicPr>
                   <pic:blipFill>
-                    <a:blip r:embed="rId8">
+                    <a:blip r:embed="rId9">
                       <a:extLst>
                         <a:ext uri="{28A0092B-C50C-407E-A947-70E740481C1C}">
                           <a14:useLocalDpi xmlns:a14="http://schemas.microsoft.com/office/drawing/2010/main" val="0"/>
@@ -5655,14 +5386,35 @@
       <w:pPr>
         <w:rPr>
           <w:rFonts w:eastAsiaTheme="minorEastAsia"/>
-          <w:lang w:val="cs-CZ"/>
-        </w:rPr>
-      </w:pPr>
-      <w:r>
-        <w:rPr>
-          <w:rFonts w:eastAsiaTheme="minorEastAsia"/>
-          <w:lang w:val="cs-CZ"/>
-        </w:rPr>
+          <w:b/>
+          <w:bCs/>
+          <w:lang w:val="cs-CZ"/>
+        </w:rPr>
+      </w:pPr>
+    </w:p>
+    <w:p>
+      <w:pPr>
+        <w:rPr>
+          <w:rFonts w:eastAsiaTheme="minorEastAsia"/>
+          <w:b/>
+          <w:bCs/>
+          <w:lang w:val="cs-CZ"/>
+        </w:rPr>
+      </w:pPr>
+    </w:p>
+    <w:p>
+      <w:pPr>
+        <w:rPr>
+          <w:rFonts w:eastAsiaTheme="minorEastAsia"/>
+          <w:lang w:val="cs-CZ"/>
+        </w:rPr>
+      </w:pPr>
+      <w:r>
+        <w:rPr>
+          <w:rFonts w:eastAsiaTheme="minorEastAsia"/>
+          <w:lang w:val="cs-CZ"/>
+        </w:rPr>
+        <w:lastRenderedPageBreak/>
         <w:t xml:space="preserve">Tímto jsme zjistili, jak vypadá výpočet gradientu naší ztrátové funkce </w:t>
       </w:r>
       <m:oMath>
@@ -6660,13 +6412,13 @@
         <mc:AlternateContent>
           <mc:Choice Requires="wps">
             <w:drawing>
-              <wp:anchor distT="0" distB="0" distL="114300" distR="114300" simplePos="0" relativeHeight="251674630" behindDoc="0" locked="0" layoutInCell="1" allowOverlap="1" wp14:anchorId="11832841" wp14:editId="3674EB3A">
+              <wp:anchor distT="0" distB="0" distL="114300" distR="114300" simplePos="0" relativeHeight="251674630" behindDoc="0" locked="0" layoutInCell="1" allowOverlap="1" wp14:anchorId="11832841" wp14:editId="490FA82F">
                 <wp:simplePos x="0" y="0"/>
                 <wp:positionH relativeFrom="column">
                   <wp:posOffset>0</wp:posOffset>
                 </wp:positionH>
                 <wp:positionV relativeFrom="paragraph">
-                  <wp:posOffset>2695575</wp:posOffset>
+                  <wp:posOffset>2674620</wp:posOffset>
                 </wp:positionV>
                 <wp:extent cx="5427980" cy="169545"/>
                 <wp:effectExtent l="0" t="0" r="0" b="0"/>
@@ -6743,7 +6495,7 @@
           </mc:Choice>
           <mc:Fallback>
             <w:pict>
-              <v:shape w14:anchorId="11832841" id="Text Box 21" o:spid="_x0000_s1030" type="#_x0000_t202" style="position:absolute;margin-left:0;margin-top:212.25pt;width:427.4pt;height:13.35pt;z-index:251674630;visibility:visible;mso-wrap-style:square;mso-height-percent:0;mso-wrap-distance-left:9pt;mso-wrap-distance-top:0;mso-wrap-distance-right:9pt;mso-wrap-distance-bottom:0;mso-position-horizontal:absolute;mso-position-horizontal-relative:text;mso-position-vertical:absolute;mso-position-vertical-relative:text;mso-height-percent:0;mso-height-relative:margin;v-text-anchor:top" o:gfxdata="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" stroked="f">
+              <v:shape w14:anchorId="11832841" id="Text Box 21" o:spid="_x0000_s1030" type="#_x0000_t202" style="position:absolute;margin-left:0;margin-top:210.6pt;width:427.4pt;height:13.35pt;z-index:251674630;visibility:visible;mso-wrap-style:square;mso-height-percent:0;mso-wrap-distance-left:9pt;mso-wrap-distance-top:0;mso-wrap-distance-right:9pt;mso-wrap-distance-bottom:0;mso-position-horizontal:absolute;mso-position-horizontal-relative:text;mso-position-vertical:absolute;mso-position-vertical-relative:text;mso-height-percent:0;mso-height-relative:margin;v-text-anchor:top" o:gfxdata="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" stroked="f">
                 <v:textbox inset="0,0,0,0">
                   <w:txbxContent>
                     <w:p>
@@ -6786,18 +6538,231 @@
       </w:r>
       <w:r>
         <w:rPr>
+          <w:rFonts w:eastAsiaTheme="minorEastAsia"/>
+          <w:bCs/>
+          <w:color w:val="000000"/>
+          <w:lang w:val="cs-CZ"/>
+        </w:rPr>
+        <w:t xml:space="preserve">Záporný </w:t>
+      </w:r>
+      <w:r>
+        <w:rPr>
+          <w:rFonts w:eastAsiaTheme="minorEastAsia"/>
+          <w:bCs/>
+          <w:color w:val="000000"/>
+          <w:lang w:val="cs-CZ"/>
+        </w:rPr>
+        <w:t>gradien</w:t>
+      </w:r>
+      <w:r>
+        <w:rPr>
+          <w:rFonts w:eastAsiaTheme="minorEastAsia"/>
+          <w:bCs/>
+          <w:color w:val="000000"/>
+          <w:lang w:val="cs-CZ"/>
+        </w:rPr>
+        <w:t xml:space="preserve">t je </w:t>
+      </w:r>
+      <w:r>
+        <w:rPr>
+          <w:rFonts w:eastAsiaTheme="minorEastAsia"/>
+          <w:bCs/>
+          <w:color w:val="000000"/>
+          <w:lang w:val="cs-CZ"/>
+        </w:rPr>
+        <w:t xml:space="preserve">zároveň </w:t>
+      </w:r>
+      <w:r>
+        <w:rPr>
+          <w:rFonts w:eastAsiaTheme="minorEastAsia"/>
+          <w:bCs/>
+          <w:color w:val="000000"/>
+          <w:lang w:val="cs-CZ"/>
+        </w:rPr>
+        <w:t xml:space="preserve">násoben </w:t>
+      </w:r>
+      <w:r>
+        <w:rPr>
+          <w:rFonts w:eastAsiaTheme="minorEastAsia"/>
+          <w:bCs/>
+          <w:color w:val="000000"/>
+          <w:lang w:val="cs-CZ"/>
+        </w:rPr>
+        <w:t xml:space="preserve">rychlostí učení </w:t>
+      </w:r>
+      <m:oMath>
+        <m:r>
+          <m:rPr>
+            <m:sty m:val="bi"/>
+          </m:rPr>
+          <w:rPr>
+            <w:rFonts w:ascii="Cambria Math" w:hAnsi="Cambria Math" w:cstheme="minorHAnsi"/>
+            <w:color w:val="000000"/>
+          </w:rPr>
+          <m:t>η</m:t>
+        </m:r>
+      </m:oMath>
+      <w:r>
+        <w:rPr>
+          <w:rFonts w:eastAsiaTheme="minorEastAsia"/>
+          <w:bCs/>
+          <w:color w:val="000000"/>
+          <w:lang w:val="cs-CZ"/>
+        </w:rPr>
+        <w:t>. Ta</w:t>
+      </w:r>
+      <w:r>
+        <w:rPr>
+          <w:rFonts w:eastAsiaTheme="minorEastAsia"/>
+          <w:bCs/>
+          <w:color w:val="000000"/>
+          <w:lang w:val="cs-CZ"/>
+        </w:rPr>
+        <w:t xml:space="preserve"> v tomto </w:t>
+      </w:r>
+      <w:r>
+        <w:rPr>
+          <w:rFonts w:eastAsiaTheme="minorEastAsia"/>
+          <w:bCs/>
+          <w:color w:val="000000"/>
+          <w:lang w:val="cs-CZ"/>
+        </w:rPr>
+        <w:t xml:space="preserve">případě určuje, </w:t>
+      </w:r>
+      <w:r>
+        <w:rPr>
+          <w:rFonts w:eastAsiaTheme="minorEastAsia"/>
+          <w:bCs/>
+          <w:color w:val="000000"/>
+          <w:lang w:val="cs-CZ"/>
+        </w:rPr>
+        <w:t xml:space="preserve">o jak velký </w:t>
+      </w:r>
+      <w:r>
+        <w:rPr>
+          <w:rFonts w:eastAsiaTheme="minorEastAsia"/>
+          <w:bCs/>
+          <w:color w:val="000000"/>
+          <w:lang w:val="cs-CZ"/>
+        </w:rPr>
+        <w:t xml:space="preserve">krok se váhové koeficienty posunou směrem od gradientu. Pokud je rychlost příliš veliká, může se stát, že </w:t>
+      </w:r>
+      <w:r>
+        <w:rPr>
+          <w:rFonts w:eastAsiaTheme="minorEastAsia"/>
+          <w:bCs/>
+          <w:color w:val="000000"/>
+          <w:lang w:val="cs-CZ"/>
+        </w:rPr>
+        <w:t>optimalizační algoritmus</w:t>
+      </w:r>
+      <w:r>
+        <w:rPr>
+          <w:rFonts w:eastAsiaTheme="minorEastAsia"/>
+          <w:bCs/>
+          <w:color w:val="000000"/>
+          <w:lang w:val="cs-CZ"/>
+        </w:rPr>
+        <w:t xml:space="preserve"> </w:t>
+      </w:r>
+      <w:r>
+        <w:rPr>
+          <w:rFonts w:eastAsiaTheme="minorEastAsia"/>
+          <w:bCs/>
+          <w:color w:val="000000"/>
+          <w:lang w:val="cs-CZ"/>
+        </w:rPr>
+        <w:t xml:space="preserve">globální </w:t>
+      </w:r>
+      <w:r>
+        <w:rPr>
+          <w:rFonts w:eastAsiaTheme="minorEastAsia"/>
+          <w:bCs/>
+          <w:color w:val="000000"/>
+          <w:lang w:val="cs-CZ"/>
+        </w:rPr>
+        <w:t xml:space="preserve">minimum ztrátové </w:t>
+      </w:r>
+      <w:r>
+        <w:rPr>
+          <w:rFonts w:eastAsiaTheme="minorEastAsia"/>
+          <w:bCs/>
+          <w:color w:val="000000"/>
+          <w:lang w:val="cs-CZ"/>
+        </w:rPr>
+        <w:t>funkce</w:t>
+      </w:r>
+      <w:r>
+        <w:rPr>
+          <w:rFonts w:eastAsiaTheme="minorEastAsia"/>
+          <w:bCs/>
+          <w:color w:val="000000"/>
+          <w:lang w:val="cs-CZ"/>
+        </w:rPr>
+        <w:t xml:space="preserve"> doslova </w:t>
+      </w:r>
+      <w:r>
+        <w:rPr>
+          <w:rFonts w:eastAsiaTheme="minorEastAsia"/>
+          <w:bCs/>
+          <w:i/>
+          <w:iCs/>
+          <w:color w:val="000000"/>
+          <w:lang w:val="cs-CZ"/>
+        </w:rPr>
+        <w:t>přestřelí</w:t>
+      </w:r>
+      <w:r>
+        <w:rPr>
+          <w:rFonts w:eastAsiaTheme="minorEastAsia"/>
+          <w:bCs/>
+          <w:color w:val="000000"/>
+          <w:lang w:val="cs-CZ"/>
+        </w:rPr>
+        <w:t xml:space="preserve"> a nikdy </w:t>
+      </w:r>
+      <w:r>
+        <w:rPr>
+          <w:rFonts w:eastAsiaTheme="minorEastAsia"/>
+          <w:bCs/>
+          <w:color w:val="000000"/>
+          <w:lang w:val="cs-CZ"/>
+        </w:rPr>
+        <w:t>ho nedosáhne</w:t>
+      </w:r>
+      <w:r>
+        <w:rPr>
+          <w:rFonts w:eastAsiaTheme="minorEastAsia"/>
+          <w:bCs/>
+          <w:color w:val="000000"/>
+          <w:lang w:val="cs-CZ"/>
+        </w:rPr>
+        <w:t>.</w:t>
+      </w:r>
+    </w:p>
+    <w:p>
+      <w:pPr>
+        <w:rPr>
+          <w:rFonts w:eastAsiaTheme="minorEastAsia"/>
+          <w:bCs/>
+          <w:color w:val="000000"/>
+          <w:lang w:val="cs-CZ"/>
+        </w:rPr>
+      </w:pPr>
+      <w:r>
+        <w:rPr>
           <w:rFonts w:ascii="Times New Roman" w:eastAsia="Times New Roman" w:hAnsi="Times New Roman" w:cs="Times New Roman"/>
           <w:noProof/>
           <w:lang w:eastAsia="en-GB"/>
         </w:rPr>
         <w:drawing>
-          <wp:anchor distT="0" distB="0" distL="114300" distR="114300" simplePos="0" relativeHeight="251658245" behindDoc="0" locked="0" layoutInCell="1" allowOverlap="1" wp14:anchorId="09E6947F" wp14:editId="7146CF87">
+          <wp:anchor distT="0" distB="0" distL="114300" distR="114300" simplePos="0" relativeHeight="251658245" behindDoc="0" locked="0" layoutInCell="1" allowOverlap="1" wp14:anchorId="09E6947F" wp14:editId="332F6CF9">
             <wp:simplePos x="0" y="0"/>
             <wp:positionH relativeFrom="column">
               <wp:posOffset>0</wp:posOffset>
             </wp:positionH>
             <wp:positionV relativeFrom="paragraph">
-              <wp:posOffset>882650</wp:posOffset>
+              <wp:posOffset>138430</wp:posOffset>
             </wp:positionV>
             <wp:extent cx="5427980" cy="1737995"/>
             <wp:effectExtent l="0" t="0" r="0" b="1905"/>
@@ -6816,7 +6781,7 @@
                     </pic:cNvPicPr>
                   </pic:nvPicPr>
                   <pic:blipFill rotWithShape="1">
-                    <a:blip r:embed="rId9">
+                    <a:blip r:embed="rId10">
                       <a:extLst>
                         <a:ext uri="{28A0092B-C50C-407E-A947-70E740481C1C}">
                           <a14:useLocalDpi xmlns:a14="http://schemas.microsoft.com/office/drawing/2010/main" val="0"/>
@@ -6856,219 +6821,6 @@
           </wp:anchor>
         </w:drawing>
       </w:r>
-      <w:r>
-        <w:rPr>
-          <w:rFonts w:eastAsiaTheme="minorEastAsia"/>
-          <w:bCs/>
-          <w:color w:val="000000"/>
-          <w:lang w:val="cs-CZ"/>
-        </w:rPr>
-        <w:t xml:space="preserve">Záporný </w:t>
-      </w:r>
-      <w:r>
-        <w:rPr>
-          <w:rFonts w:eastAsiaTheme="minorEastAsia"/>
-          <w:bCs/>
-          <w:color w:val="000000"/>
-          <w:lang w:val="cs-CZ"/>
-        </w:rPr>
-        <w:t>gradien</w:t>
-      </w:r>
-      <w:r>
-        <w:rPr>
-          <w:rFonts w:eastAsiaTheme="minorEastAsia"/>
-          <w:bCs/>
-          <w:color w:val="000000"/>
-          <w:lang w:val="cs-CZ"/>
-        </w:rPr>
-        <w:t xml:space="preserve">t je </w:t>
-      </w:r>
-      <w:r>
-        <w:rPr>
-          <w:rFonts w:eastAsiaTheme="minorEastAsia"/>
-          <w:bCs/>
-          <w:color w:val="000000"/>
-          <w:lang w:val="cs-CZ"/>
-        </w:rPr>
-        <w:t xml:space="preserve">zároveň </w:t>
-      </w:r>
-      <w:r>
-        <w:rPr>
-          <w:rFonts w:eastAsiaTheme="minorEastAsia"/>
-          <w:bCs/>
-          <w:color w:val="000000"/>
-          <w:lang w:val="cs-CZ"/>
-        </w:rPr>
-        <w:t xml:space="preserve">násoben </w:t>
-      </w:r>
-      <w:r>
-        <w:rPr>
-          <w:rFonts w:eastAsiaTheme="minorEastAsia"/>
-          <w:bCs/>
-          <w:color w:val="000000"/>
-          <w:lang w:val="cs-CZ"/>
-        </w:rPr>
-        <w:t xml:space="preserve">rychlostí učení </w:t>
-      </w:r>
-      <m:oMath>
-        <m:r>
-          <m:rPr>
-            <m:sty m:val="bi"/>
-          </m:rPr>
-          <w:rPr>
-            <w:rFonts w:ascii="Cambria Math" w:hAnsi="Cambria Math" w:cstheme="minorHAnsi"/>
-            <w:color w:val="000000"/>
-          </w:rPr>
-          <m:t>η</m:t>
-        </m:r>
-      </m:oMath>
-      <w:r>
-        <w:rPr>
-          <w:rFonts w:eastAsiaTheme="minorEastAsia"/>
-          <w:bCs/>
-          <w:color w:val="000000"/>
-          <w:lang w:val="cs-CZ"/>
-        </w:rPr>
-        <w:t>. Ta</w:t>
-      </w:r>
-      <w:r>
-        <w:rPr>
-          <w:rFonts w:eastAsiaTheme="minorEastAsia"/>
-          <w:bCs/>
-          <w:color w:val="000000"/>
-          <w:lang w:val="cs-CZ"/>
-        </w:rPr>
-        <w:t xml:space="preserve"> v tomto </w:t>
-      </w:r>
-      <w:r>
-        <w:rPr>
-          <w:rFonts w:eastAsiaTheme="minorEastAsia"/>
-          <w:bCs/>
-          <w:color w:val="000000"/>
-          <w:lang w:val="cs-CZ"/>
-        </w:rPr>
-        <w:t xml:space="preserve">případě určuje, </w:t>
-      </w:r>
-      <w:r>
-        <w:rPr>
-          <w:rFonts w:eastAsiaTheme="minorEastAsia"/>
-          <w:bCs/>
-          <w:color w:val="000000"/>
-          <w:lang w:val="cs-CZ"/>
-        </w:rPr>
-        <w:t xml:space="preserve">o jak velký </w:t>
-      </w:r>
-      <w:r>
-        <w:rPr>
-          <w:rFonts w:eastAsiaTheme="minorEastAsia"/>
-          <w:bCs/>
-          <w:color w:val="000000"/>
-          <w:lang w:val="cs-CZ"/>
-        </w:rPr>
-        <w:t xml:space="preserve">krok se váhové koeficienty posunou směrem od gradientu. Pokud je rychlost příliš veliká, může se stát, že </w:t>
-      </w:r>
-      <w:r>
-        <w:rPr>
-          <w:rFonts w:eastAsiaTheme="minorEastAsia"/>
-          <w:bCs/>
-          <w:color w:val="000000"/>
-          <w:lang w:val="cs-CZ"/>
-        </w:rPr>
-        <w:t>optimalizační algoritmus</w:t>
-      </w:r>
-      <w:r>
-        <w:rPr>
-          <w:rFonts w:eastAsiaTheme="minorEastAsia"/>
-          <w:bCs/>
-          <w:color w:val="000000"/>
-          <w:lang w:val="cs-CZ"/>
-        </w:rPr>
-        <w:t xml:space="preserve"> </w:t>
-      </w:r>
-      <w:r>
-        <w:rPr>
-          <w:rFonts w:eastAsiaTheme="minorEastAsia"/>
-          <w:bCs/>
-          <w:color w:val="000000"/>
-          <w:lang w:val="cs-CZ"/>
-        </w:rPr>
-        <w:t xml:space="preserve">globální </w:t>
-      </w:r>
-      <w:r>
-        <w:rPr>
-          <w:rFonts w:eastAsiaTheme="minorEastAsia"/>
-          <w:bCs/>
-          <w:color w:val="000000"/>
-          <w:lang w:val="cs-CZ"/>
-        </w:rPr>
-        <w:t xml:space="preserve">minimum ztrátové </w:t>
-      </w:r>
-      <w:r>
-        <w:rPr>
-          <w:rFonts w:eastAsiaTheme="minorEastAsia"/>
-          <w:bCs/>
-          <w:color w:val="000000"/>
-          <w:lang w:val="cs-CZ"/>
-        </w:rPr>
-        <w:t>funkce</w:t>
-      </w:r>
-      <w:r>
-        <w:rPr>
-          <w:rFonts w:eastAsiaTheme="minorEastAsia"/>
-          <w:bCs/>
-          <w:color w:val="000000"/>
-          <w:lang w:val="cs-CZ"/>
-        </w:rPr>
-        <w:t xml:space="preserve"> doslova </w:t>
-      </w:r>
-      <w:r>
-        <w:rPr>
-          <w:rFonts w:eastAsiaTheme="minorEastAsia"/>
-          <w:bCs/>
-          <w:i/>
-          <w:iCs/>
-          <w:color w:val="000000"/>
-          <w:lang w:val="cs-CZ"/>
-        </w:rPr>
-        <w:t>přestřelí</w:t>
-      </w:r>
-      <w:r>
-        <w:rPr>
-          <w:rFonts w:eastAsiaTheme="minorEastAsia"/>
-          <w:bCs/>
-          <w:color w:val="000000"/>
-          <w:lang w:val="cs-CZ"/>
-        </w:rPr>
-        <w:t xml:space="preserve"> a nikdy </w:t>
-      </w:r>
-      <w:r>
-        <w:rPr>
-          <w:rFonts w:eastAsiaTheme="minorEastAsia"/>
-          <w:bCs/>
-          <w:color w:val="000000"/>
-          <w:lang w:val="cs-CZ"/>
-        </w:rPr>
-        <w:t>ho nedosáhne</w:t>
-      </w:r>
-      <w:r>
-        <w:rPr>
-          <w:rFonts w:eastAsiaTheme="minorEastAsia"/>
-          <w:bCs/>
-          <w:color w:val="000000"/>
-          <w:lang w:val="cs-CZ"/>
-        </w:rPr>
-        <w:t>.</w:t>
-      </w:r>
-    </w:p>
-    <w:p>
-      <w:pPr>
-        <w:rPr>
-          <w:rFonts w:eastAsiaTheme="minorEastAsia"/>
-          <w:bCs/>
-          <w:color w:val="000000"/>
-          <w:lang w:val="cs-CZ"/>
-        </w:rPr>
-      </w:pPr>
     </w:p>
     <w:p>
       <w:pPr>
@@ -7577,7 +7329,7 @@
                     <pic:cNvPicPr/>
                   </pic:nvPicPr>
                   <pic:blipFill>
-                    <a:blip r:embed="rId10" cstate="print">
+                    <a:blip r:embed="rId11" cstate="print">
                       <a:extLst>
                         <a:ext uri="{28A0092B-C50C-407E-A947-70E740481C1C}">
                           <a14:useLocalDpi xmlns:a14="http://schemas.microsoft.com/office/drawing/2010/main" val="0"/>
@@ -7640,7 +7392,7 @@
                     <pic:cNvPicPr/>
                   </pic:nvPicPr>
                   <pic:blipFill rotWithShape="1">
-                    <a:blip r:embed="rId11">
+                    <a:blip r:embed="rId12">
                       <a:extLst>
                         <a:ext uri="{28A0092B-C50C-407E-A947-70E740481C1C}">
                           <a14:useLocalDpi xmlns:a14="http://schemas.microsoft.com/office/drawing/2010/main" val="0"/>
@@ -7752,34 +7504,14 @@
         </w:rPr>
         <w:t>(</w:t>
       </w:r>
-      <w:proofErr w:type="spellStart"/>
       <w:r>
         <w:rPr>
           <w:rFonts w:eastAsiaTheme="minorEastAsia"/>
           <w:i/>
           <w:lang w:val="cs-CZ"/>
         </w:rPr>
-        <w:t>stochastic</w:t>
-      </w:r>
-      <w:proofErr w:type="spellEnd"/>
-      <w:r>
-        <w:rPr>
-          <w:rFonts w:eastAsiaTheme="minorEastAsia"/>
-          <w:i/>
-          <w:lang w:val="cs-CZ"/>
-        </w:rPr>
-        <w:t xml:space="preserve"> gradient </w:t>
-      </w:r>
-      <w:proofErr w:type="spellStart"/>
-      <w:r>
-        <w:rPr>
-          <w:rFonts w:eastAsiaTheme="minorEastAsia"/>
-          <w:i/>
-          <w:lang w:val="cs-CZ"/>
-        </w:rPr>
-        <w:t>descent</w:t>
-      </w:r>
-      <w:proofErr w:type="spellEnd"/>
+        <w:t>stochastic gradient descent</w:t>
+      </w:r>
       <w:r>
         <w:rPr>
           <w:rFonts w:eastAsiaTheme="minorEastAsia"/>
@@ -8525,7 +8257,7 @@
                     <pic:cNvPicPr/>
                   </pic:nvPicPr>
                   <pic:blipFill>
-                    <a:blip r:embed="rId12">
+                    <a:blip r:embed="rId13">
                       <a:extLst>
                         <a:ext uri="{28A0092B-C50C-407E-A947-70E740481C1C}">
                           <a14:useLocalDpi xmlns:a14="http://schemas.microsoft.com/office/drawing/2010/main" val="0"/>
@@ -9311,6 +9043,27 @@
     <w:name w:val="Normal"/>
     <w:qFormat/>
   </w:style>
+  <w:style w:type="paragraph" w:styleId="Heading1">
+    <w:name w:val="heading 1"/>
+    <w:basedOn w:val="Normal"/>
+    <w:next w:val="Normal"/>
+    <w:link w:val="Heading1Char"/>
+    <w:uiPriority w:val="9"/>
+    <w:qFormat/>
+    <w:rsid w:val="00C8017C"/>
+    <w:pPr>
+      <w:keepNext/>
+      <w:keepLines/>
+      <w:spacing w:before="240"/>
+      <w:outlineLvl w:val="0"/>
+    </w:pPr>
+    <w:rPr>
+      <w:rFonts w:asciiTheme="majorHAnsi" w:eastAsiaTheme="majorEastAsia" w:hAnsiTheme="majorHAnsi" w:cstheme="majorBidi"/>
+      <w:color w:val="2F5496" w:themeColor="accent1" w:themeShade="BF"/>
+      <w:sz w:val="32"/>
+      <w:szCs w:val="32"/>
+    </w:rPr>
+  </w:style>
   <w:style w:type="character" w:default="1" w:styleId="DefaultParagraphFont">
     <w:name w:val="Default Paragraph Font"/>
     <w:uiPriority w:val="1"/>
@@ -9379,6 +9132,248 @@
       <w:color w:val="44546A" w:themeColor="text2"/>
       <w:sz w:val="18"/>
       <w:szCs w:val="18"/>
+    </w:rPr>
+  </w:style>
+  <w:style w:type="character" w:customStyle="1" w:styleId="Heading1Char">
+    <w:name w:val="Heading 1 Char"/>
+    <w:basedOn w:val="DefaultParagraphFont"/>
+    <w:link w:val="Heading1"/>
+    <w:uiPriority w:val="9"/>
+    <w:rsid w:val="00C8017C"/>
+    <w:rPr>
+      <w:rFonts w:asciiTheme="majorHAnsi" w:eastAsiaTheme="majorEastAsia" w:hAnsiTheme="majorHAnsi" w:cstheme="majorBidi"/>
+      <w:color w:val="2F5496" w:themeColor="accent1" w:themeShade="BF"/>
+      <w:sz w:val="32"/>
+      <w:szCs w:val="32"/>
+    </w:rPr>
+  </w:style>
+  <w:style w:type="paragraph" w:styleId="TOCHeading">
+    <w:name w:val="TOC Heading"/>
+    <w:basedOn w:val="Heading1"/>
+    <w:next w:val="Normal"/>
+    <w:uiPriority w:val="39"/>
+    <w:unhideWhenUsed/>
+    <w:qFormat/>
+    <w:rsid w:val="00C8017C"/>
+    <w:pPr>
+      <w:spacing w:before="480" w:line="276" w:lineRule="auto"/>
+      <w:outlineLvl w:val="9"/>
+    </w:pPr>
+    <w:rPr>
+      <w:b/>
+      <w:bCs/>
+      <w:sz w:val="28"/>
+      <w:szCs w:val="28"/>
+      <w:lang w:val="en-US"/>
+    </w:rPr>
+  </w:style>
+  <w:style w:type="paragraph" w:styleId="TOC1">
+    <w:name w:val="toc 1"/>
+    <w:basedOn w:val="Normal"/>
+    <w:next w:val="Normal"/>
+    <w:autoRedefine/>
+    <w:uiPriority w:val="39"/>
+    <w:semiHidden/>
+    <w:unhideWhenUsed/>
+    <w:rsid w:val="00C8017C"/>
+    <w:pPr>
+      <w:pBdr>
+        <w:between w:val="double" w:sz="6" w:space="0" w:color="auto"/>
+      </w:pBdr>
+      <w:spacing w:before="120" w:after="120"/>
+      <w:jc w:val="center"/>
+    </w:pPr>
+    <w:rPr>
+      <w:rFonts w:cstheme="minorHAnsi"/>
+      <w:b/>
+      <w:bCs/>
+      <w:i/>
+      <w:iCs/>
+    </w:rPr>
+  </w:style>
+  <w:style w:type="paragraph" w:styleId="TOC2">
+    <w:name w:val="toc 2"/>
+    <w:basedOn w:val="Normal"/>
+    <w:next w:val="Normal"/>
+    <w:autoRedefine/>
+    <w:uiPriority w:val="39"/>
+    <w:semiHidden/>
+    <w:unhideWhenUsed/>
+    <w:rsid w:val="00C8017C"/>
+    <w:pPr>
+      <w:pBdr>
+        <w:between w:val="double" w:sz="6" w:space="0" w:color="auto"/>
+      </w:pBdr>
+      <w:spacing w:before="120" w:after="120"/>
+      <w:jc w:val="center"/>
+    </w:pPr>
+    <w:rPr>
+      <w:rFonts w:cstheme="minorHAnsi"/>
+      <w:i/>
+      <w:iCs/>
+      <w:sz w:val="20"/>
+      <w:szCs w:val="20"/>
+    </w:rPr>
+  </w:style>
+  <w:style w:type="paragraph" w:styleId="TOC3">
+    <w:name w:val="toc 3"/>
+    <w:basedOn w:val="Normal"/>
+    <w:next w:val="Normal"/>
+    <w:autoRedefine/>
+    <w:uiPriority w:val="39"/>
+    <w:semiHidden/>
+    <w:unhideWhenUsed/>
+    <w:rsid w:val="00C8017C"/>
+    <w:pPr>
+      <w:pBdr>
+        <w:between w:val="double" w:sz="6" w:space="0" w:color="auto"/>
+      </w:pBdr>
+      <w:spacing w:before="120" w:after="120"/>
+      <w:ind w:left="240"/>
+      <w:jc w:val="center"/>
+    </w:pPr>
+    <w:rPr>
+      <w:rFonts w:cstheme="minorHAnsi"/>
+      <w:sz w:val="20"/>
+      <w:szCs w:val="20"/>
+    </w:rPr>
+  </w:style>
+  <w:style w:type="paragraph" w:styleId="TOC4">
+    <w:name w:val="toc 4"/>
+    <w:basedOn w:val="Normal"/>
+    <w:next w:val="Normal"/>
+    <w:autoRedefine/>
+    <w:uiPriority w:val="39"/>
+    <w:semiHidden/>
+    <w:unhideWhenUsed/>
+    <w:rsid w:val="00C8017C"/>
+    <w:pPr>
+      <w:pBdr>
+        <w:between w:val="double" w:sz="6" w:space="0" w:color="auto"/>
+      </w:pBdr>
+      <w:spacing w:before="120" w:after="120"/>
+      <w:ind w:left="480"/>
+      <w:jc w:val="center"/>
+    </w:pPr>
+    <w:rPr>
+      <w:rFonts w:cstheme="minorHAnsi"/>
+      <w:sz w:val="20"/>
+      <w:szCs w:val="20"/>
+    </w:rPr>
+  </w:style>
+  <w:style w:type="paragraph" w:styleId="TOC5">
+    <w:name w:val="toc 5"/>
+    <w:basedOn w:val="Normal"/>
+    <w:next w:val="Normal"/>
+    <w:autoRedefine/>
+    <w:uiPriority w:val="39"/>
+    <w:semiHidden/>
+    <w:unhideWhenUsed/>
+    <w:rsid w:val="00C8017C"/>
+    <w:pPr>
+      <w:pBdr>
+        <w:between w:val="double" w:sz="6" w:space="0" w:color="auto"/>
+      </w:pBdr>
+      <w:spacing w:before="120" w:after="120"/>
+      <w:ind w:left="720"/>
+      <w:jc w:val="center"/>
+    </w:pPr>
+    <w:rPr>
+      <w:rFonts w:cstheme="minorHAnsi"/>
+      <w:sz w:val="20"/>
+      <w:szCs w:val="20"/>
+    </w:rPr>
+  </w:style>
+  <w:style w:type="paragraph" w:styleId="TOC6">
+    <w:name w:val="toc 6"/>
+    <w:basedOn w:val="Normal"/>
+    <w:next w:val="Normal"/>
+    <w:autoRedefine/>
+    <w:uiPriority w:val="39"/>
+    <w:semiHidden/>
+    <w:unhideWhenUsed/>
+    <w:rsid w:val="00C8017C"/>
+    <w:pPr>
+      <w:pBdr>
+        <w:between w:val="double" w:sz="6" w:space="0" w:color="auto"/>
+      </w:pBdr>
+      <w:spacing w:before="120" w:after="120"/>
+      <w:ind w:left="960"/>
+      <w:jc w:val="center"/>
+    </w:pPr>
+    <w:rPr>
+      <w:rFonts w:cstheme="minorHAnsi"/>
+      <w:sz w:val="20"/>
+      <w:szCs w:val="20"/>
+    </w:rPr>
+  </w:style>
+  <w:style w:type="paragraph" w:styleId="TOC7">
+    <w:name w:val="toc 7"/>
+    <w:basedOn w:val="Normal"/>
+    <w:next w:val="Normal"/>
+    <w:autoRedefine/>
+    <w:uiPriority w:val="39"/>
+    <w:semiHidden/>
+    <w:unhideWhenUsed/>
+    <w:rsid w:val="00C8017C"/>
+    <w:pPr>
+      <w:pBdr>
+        <w:between w:val="double" w:sz="6" w:space="0" w:color="auto"/>
+      </w:pBdr>
+      <w:spacing w:before="120" w:after="120"/>
+      <w:ind w:left="1200"/>
+      <w:jc w:val="center"/>
+    </w:pPr>
+    <w:rPr>
+      <w:rFonts w:cstheme="minorHAnsi"/>
+      <w:sz w:val="20"/>
+      <w:szCs w:val="20"/>
+    </w:rPr>
+  </w:style>
+  <w:style w:type="paragraph" w:styleId="TOC8">
+    <w:name w:val="toc 8"/>
+    <w:basedOn w:val="Normal"/>
+    <w:next w:val="Normal"/>
+    <w:autoRedefine/>
+    <w:uiPriority w:val="39"/>
+    <w:semiHidden/>
+    <w:unhideWhenUsed/>
+    <w:rsid w:val="00C8017C"/>
+    <w:pPr>
+      <w:pBdr>
+        <w:between w:val="double" w:sz="6" w:space="0" w:color="auto"/>
+      </w:pBdr>
+      <w:spacing w:before="120" w:after="120"/>
+      <w:ind w:left="1440"/>
+      <w:jc w:val="center"/>
+    </w:pPr>
+    <w:rPr>
+      <w:rFonts w:cstheme="minorHAnsi"/>
+      <w:sz w:val="20"/>
+      <w:szCs w:val="20"/>
+    </w:rPr>
+  </w:style>
+  <w:style w:type="paragraph" w:styleId="TOC9">
+    <w:name w:val="toc 9"/>
+    <w:basedOn w:val="Normal"/>
+    <w:next w:val="Normal"/>
+    <w:autoRedefine/>
+    <w:uiPriority w:val="39"/>
+    <w:semiHidden/>
+    <w:unhideWhenUsed/>
+    <w:rsid w:val="00C8017C"/>
+    <w:pPr>
+      <w:pBdr>
+        <w:between w:val="double" w:sz="6" w:space="0" w:color="auto"/>
+      </w:pBdr>
+      <w:spacing w:before="120" w:after="120"/>
+      <w:ind w:left="1680"/>
+      <w:jc w:val="center"/>
+    </w:pPr>
+    <w:rPr>
+      <w:rFonts w:cstheme="minorHAnsi"/>
+      <w:sz w:val="20"/>
+      <w:szCs w:val="20"/>
     </w:rPr>
   </w:style>
 </w:styles>
@@ -9677,4 +9672,16 @@
     </a:ext>
   </a:extLst>
 </a:theme>
+</file>
+
+<file path=customXml/item1.xml><?xml version="1.0" encoding="utf-8"?>
+<b:Sources xmlns:b="http://schemas.openxmlformats.org/officeDocument/2006/bibliography" xmlns="http://schemas.openxmlformats.org/officeDocument/2006/bibliography" SelectedStyle="/APASixthEditionOfficeOnline.xsl" StyleName="APA" Version="6"/>
+</file>
+
+<file path=customXml/itemProps1.xml><?xml version="1.0" encoding="utf-8"?>
+<ds:datastoreItem xmlns:ds="http://schemas.openxmlformats.org/officeDocument/2006/customXml" ds:itemID="{CB6EF97E-240C-E149-B8C1-FE5FED072809}">
+  <ds:schemaRefs>
+    <ds:schemaRef ds:uri="http://schemas.openxmlformats.org/officeDocument/2006/bibliography"/>
+  </ds:schemaRefs>
+</ds:datastoreItem>
 </file>
</xml_diff>

<commit_message>
Reorganized repo, fixed some typos in code and finished Perceptron chapter
</commit_message>
<xml_diff>
--- a/Work/chapters/ADALINE.docx
+++ b/Work/chapters/ADALINE.docx
@@ -83,7 +83,19 @@
         <w:rPr>
           <w:lang w:val="cs-CZ"/>
         </w:rPr>
-        <w:t>Adaptivně lineární neuron (ADALINE) je podstatně vylepš</w:t>
+        <w:t>Adaptivn</w:t>
+      </w:r>
+      <w:r>
+        <w:rPr>
+          <w:lang w:val="cs-CZ"/>
+        </w:rPr>
+        <w:t>í</w:t>
+      </w:r>
+      <w:r>
+        <w:rPr>
+          <w:lang w:val="cs-CZ"/>
+        </w:rPr>
+        <w:t xml:space="preserve"> lineární neuron (ADALINE) je podstatně vylepš</w:t>
       </w:r>
       <w:r>
         <w:rPr>
@@ -697,7 +709,7 @@
         <mc:AlternateContent>
           <mc:Choice Requires="wps">
             <w:drawing>
-              <wp:anchor distT="0" distB="0" distL="114300" distR="114300" simplePos="0" relativeHeight="251663366" behindDoc="0" locked="0" layoutInCell="1" allowOverlap="1" wp14:anchorId="680F5E9E" wp14:editId="445F8D1E">
+              <wp:anchor distT="0" distB="0" distL="114300" distR="114300" simplePos="0" relativeHeight="251658247" behindDoc="0" locked="0" layoutInCell="1" allowOverlap="1" wp14:anchorId="680F5E9E" wp14:editId="445F8D1E">
                 <wp:simplePos x="0" y="0"/>
                 <wp:positionH relativeFrom="column">
                   <wp:posOffset>252730</wp:posOffset>
@@ -797,7 +809,7 @@
                 <v:stroke joinstyle="miter"/>
                 <v:path gradientshapeok="t" o:connecttype="rect"/>
               </v:shapetype>
-              <v:shape id="Text Box 15" o:spid="_x0000_s1026" type="#_x0000_t202" style="position:absolute;margin-left:19.9pt;margin-top:317.75pt;width:411.55pt;height:13pt;z-index:251663366;visibility:visible;mso-wrap-style:square;mso-height-percent:0;mso-wrap-distance-left:9pt;mso-wrap-distance-top:0;mso-wrap-distance-right:9pt;mso-wrap-distance-bottom:0;mso-position-horizontal:absolute;mso-position-horizontal-relative:text;mso-position-vertical:absolute;mso-position-vertical-relative:text;mso-height-percent:0;mso-height-relative:margin;v-text-anchor:top" o:gfxdata="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" stroked="f">
+              <v:shape id="Text Box 15" o:spid="_x0000_s1026" type="#_x0000_t202" style="position:absolute;margin-left:19.9pt;margin-top:317.75pt;width:411.55pt;height:13pt;z-index:251658247;visibility:visible;mso-wrap-style:square;mso-height-percent:0;mso-wrap-distance-left:9pt;mso-wrap-distance-top:0;mso-wrap-distance-right:9pt;mso-wrap-distance-bottom:0;mso-position-horizontal:absolute;mso-position-horizontal-relative:text;mso-position-vertical:absolute;mso-position-vertical-relative:text;mso-height-percent:0;mso-height-relative:margin;v-text-anchor:top" o:gfxdata="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" stroked="f">
                 <v:textbox inset="0,0,0,0">
                   <w:txbxContent>
                     <w:p>
@@ -858,7 +870,7 @@
           <w:lang w:eastAsia="en-GB"/>
         </w:rPr>
         <w:drawing>
-          <wp:anchor distT="0" distB="0" distL="114300" distR="114300" simplePos="0" relativeHeight="251658246" behindDoc="0" locked="0" layoutInCell="1" allowOverlap="1" wp14:anchorId="5BC723DC" wp14:editId="3CE63354">
+          <wp:anchor distT="0" distB="0" distL="114300" distR="114300" simplePos="0" relativeHeight="251658245" behindDoc="0" locked="0" layoutInCell="1" allowOverlap="1" wp14:anchorId="5BC723DC" wp14:editId="3CE63354">
             <wp:simplePos x="0" y="0"/>
             <wp:positionH relativeFrom="column">
               <wp:align>center</wp:align>
@@ -1198,6 +1210,12 @@
           <w:lang w:val="cs-CZ"/>
         </w:rPr>
         <w:t>Během</w:t>
+      </w:r>
+      <w:r>
+        <w:rPr>
+          <w:lang w:val="cs-CZ"/>
+        </w:rPr>
+        <w:t xml:space="preserve"> </w:t>
       </w:r>
       <w:r>
         <w:rPr>
@@ -1926,7 +1944,7 @@
         <mc:AlternateContent>
           <mc:Choice Requires="wps">
             <w:drawing>
-              <wp:anchor distT="0" distB="0" distL="114300" distR="114300" simplePos="0" relativeHeight="251665414" behindDoc="0" locked="0" layoutInCell="1" allowOverlap="1" wp14:anchorId="7A04EB12" wp14:editId="649BD71F">
+              <wp:anchor distT="0" distB="0" distL="114300" distR="114300" simplePos="0" relativeHeight="251658248" behindDoc="0" locked="0" layoutInCell="1" allowOverlap="1" wp14:anchorId="7A04EB12" wp14:editId="649BD71F">
                 <wp:simplePos x="0" y="0"/>
                 <wp:positionH relativeFrom="column">
                   <wp:posOffset>-8255</wp:posOffset>
@@ -2004,7 +2022,7 @@
           </mc:Choice>
           <mc:Fallback>
             <w:pict>
-              <v:shape w14:anchorId="7A04EB12" id="Text Box 16" o:spid="_x0000_s1027" type="#_x0000_t202" style="position:absolute;margin-left:-.65pt;margin-top:173.85pt;width:451.3pt;height:12.7pt;z-index:251665414;visibility:visible;mso-wrap-style:square;mso-height-percent:0;mso-wrap-distance-left:9pt;mso-wrap-distance-top:0;mso-wrap-distance-right:9pt;mso-wrap-distance-bottom:0;mso-position-horizontal:absolute;mso-position-horizontal-relative:text;mso-position-vertical:absolute;mso-position-vertical-relative:text;mso-height-percent:0;mso-height-relative:margin;v-text-anchor:top" o:gfxdata="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" stroked="f">
+              <v:shape w14:anchorId="7A04EB12" id="Text Box 16" o:spid="_x0000_s1027" type="#_x0000_t202" style="position:absolute;margin-left:-.65pt;margin-top:173.85pt;width:451.3pt;height:12.7pt;z-index:251658248;visibility:visible;mso-wrap-style:square;mso-height-percent:0;mso-wrap-distance-left:9pt;mso-wrap-distance-top:0;mso-wrap-distance-right:9pt;mso-wrap-distance-bottom:0;mso-position-horizontal:absolute;mso-position-horizontal-relative:text;mso-position-vertical:absolute;mso-position-vertical-relative:text;mso-height-percent:0;mso-height-relative:margin;v-text-anchor:top" o:gfxdata="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" stroked="f">
                 <v:textbox inset="0,0,0,0">
                   <w:txbxContent>
                     <w:p>
@@ -2793,9 +2811,8 @@
           <w:noProof/>
           <w:lang w:eastAsia="en-GB"/>
         </w:rPr>
-        <w:lastRenderedPageBreak/>
         <w:drawing>
-          <wp:anchor distT="0" distB="0" distL="114300" distR="114300" simplePos="0" relativeHeight="251670534" behindDoc="0" locked="0" layoutInCell="1" allowOverlap="1" wp14:anchorId="35969F00" wp14:editId="3D5C1725">
+          <wp:anchor distT="0" distB="0" distL="114300" distR="114300" simplePos="0" relativeHeight="251658250" behindDoc="0" locked="0" layoutInCell="1" allowOverlap="1" wp14:anchorId="35969F00" wp14:editId="3D5C1725">
             <wp:simplePos x="0" y="0"/>
             <wp:positionH relativeFrom="column">
               <wp:posOffset>3373755</wp:posOffset>
@@ -2864,7 +2881,7 @@
         <mc:AlternateContent>
           <mc:Choice Requires="wps">
             <w:drawing>
-              <wp:anchor distT="0" distB="0" distL="114300" distR="114300" simplePos="0" relativeHeight="251672582" behindDoc="0" locked="0" layoutInCell="1" allowOverlap="1" wp14:anchorId="75700A86" wp14:editId="32587B85">
+              <wp:anchor distT="0" distB="0" distL="114300" distR="114300" simplePos="0" relativeHeight="251658251" behindDoc="0" locked="0" layoutInCell="1" allowOverlap="1" wp14:anchorId="75700A86" wp14:editId="32587B85">
                 <wp:simplePos x="0" y="0"/>
                 <wp:positionH relativeFrom="column">
                   <wp:posOffset>3373755</wp:posOffset>
@@ -2943,7 +2960,7 @@
           </mc:Choice>
           <mc:Fallback>
             <w:pict>
-              <v:shape w14:anchorId="75700A86" id="Text Box 20" o:spid="_x0000_s1028" type="#_x0000_t202" style="position:absolute;margin-left:265.65pt;margin-top:189.45pt;width:200.5pt;height:12.7pt;z-index:251672582;visibility:visible;mso-wrap-style:square;mso-height-percent:0;mso-wrap-distance-left:9pt;mso-wrap-distance-top:0;mso-wrap-distance-right:9pt;mso-wrap-distance-bottom:0;mso-position-horizontal:absolute;mso-position-horizontal-relative:text;mso-position-vertical:absolute;mso-position-vertical-relative:text;mso-height-percent:0;mso-height-relative:margin;v-text-anchor:top" o:gfxdata="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" stroked="f">
+              <v:shape w14:anchorId="75700A86" id="Text Box 20" o:spid="_x0000_s1028" type="#_x0000_t202" style="position:absolute;margin-left:265.65pt;margin-top:189.45pt;width:200.5pt;height:12.7pt;z-index:251658251;visibility:visible;mso-wrap-style:square;mso-height-percent:0;mso-wrap-distance-left:9pt;mso-wrap-distance-top:0;mso-wrap-distance-right:9pt;mso-wrap-distance-bottom:0;mso-position-horizontal:absolute;mso-position-horizontal-relative:text;mso-position-vertical:absolute;mso-position-vertical-relative:text;mso-height-percent:0;mso-height-relative:margin;v-text-anchor:top" o:gfxdata="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" stroked="f">
                 <v:textbox inset="0,0,0,0">
                   <w:txbxContent>
                     <w:p>
@@ -2987,7 +3004,7 @@
         <mc:AlternateContent>
           <mc:Choice Requires="wps">
             <w:drawing>
-              <wp:anchor distT="0" distB="0" distL="114300" distR="114300" simplePos="0" relativeHeight="251667462" behindDoc="0" locked="0" layoutInCell="1" allowOverlap="1" wp14:anchorId="2D437338" wp14:editId="41DD5B1B">
+              <wp:anchor distT="0" distB="0" distL="114300" distR="114300" simplePos="0" relativeHeight="251658249" behindDoc="0" locked="0" layoutInCell="1" allowOverlap="1" wp14:anchorId="2D437338" wp14:editId="41DD5B1B">
                 <wp:simplePos x="0" y="0"/>
                 <wp:positionH relativeFrom="column">
                   <wp:posOffset>15875</wp:posOffset>
@@ -3071,7 +3088,7 @@
           </mc:Choice>
           <mc:Fallback>
             <w:pict>
-              <v:shape w14:anchorId="2D437338" id="Text Box 17" o:spid="_x0000_s1029" type="#_x0000_t202" style="position:absolute;margin-left:1.25pt;margin-top:189.6pt;width:250.35pt;height:12.7pt;z-index:251667462;visibility:visible;mso-wrap-style:square;mso-height-percent:0;mso-wrap-distance-left:9pt;mso-wrap-distance-top:0;mso-wrap-distance-right:9pt;mso-wrap-distance-bottom:0;mso-position-horizontal:absolute;mso-position-horizontal-relative:text;mso-position-vertical:absolute;mso-position-vertical-relative:text;mso-height-percent:0;mso-height-relative:margin;v-text-anchor:top" o:gfxdata="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" stroked="f">
+              <v:shape w14:anchorId="2D437338" id="Text Box 17" o:spid="_x0000_s1029" type="#_x0000_t202" style="position:absolute;margin-left:1.25pt;margin-top:189.6pt;width:250.35pt;height:12.7pt;z-index:251658249;visibility:visible;mso-wrap-style:square;mso-height-percent:0;mso-wrap-distance-left:9pt;mso-wrap-distance-top:0;mso-wrap-distance-right:9pt;mso-wrap-distance-bottom:0;mso-position-horizontal:absolute;mso-position-horizontal-relative:text;mso-position-vertical:absolute;mso-position-vertical-relative:text;mso-height-percent:0;mso-height-relative:margin;v-text-anchor:top" o:gfxdata="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" stroked="f">
                 <v:textbox inset="0,0,0,0">
                   <w:txbxContent>
                     <w:p>
@@ -3121,7 +3138,7 @@
           <w:lang w:val="cs-CZ"/>
         </w:rPr>
         <w:drawing>
-          <wp:anchor distT="0" distB="0" distL="114300" distR="114300" simplePos="0" relativeHeight="251658242" behindDoc="0" locked="0" layoutInCell="1" allowOverlap="1" wp14:anchorId="0088D094" wp14:editId="4AB8A7A1">
+          <wp:anchor distT="0" distB="0" distL="114300" distR="114300" simplePos="0" relativeHeight="251658241" behindDoc="0" locked="0" layoutInCell="1" allowOverlap="1" wp14:anchorId="0088D094" wp14:editId="4AB8A7A1">
             <wp:simplePos x="0" y="0"/>
             <wp:positionH relativeFrom="column">
               <wp:posOffset>15875</wp:posOffset>
@@ -3306,60 +3323,21 @@
           <w:rFonts w:eastAsiaTheme="minorEastAsia"/>
           <w:lang w:val="cs-CZ"/>
         </w:rPr>
-        <w:t xml:space="preserve">získáme její diferenciací. Jelikož pracujeme s více proměnnými, výsledkem bude vektor parciálních derivací ztrátové funkce </w:t>
-      </w:r>
-      <m:oMath>
-        <m:r>
-          <m:rPr>
-            <m:sty m:val="bi"/>
-          </m:rPr>
-          <w:rPr>
-            <w:rFonts w:ascii="Cambria Math" w:eastAsiaTheme="minorEastAsia" w:hAnsi="Cambria Math"/>
-            <w:lang w:val="cs-CZ"/>
-          </w:rPr>
-          <m:t>J</m:t>
-        </m:r>
-        <m:d>
-          <m:dPr>
-            <m:ctrlPr>
-              <w:rPr>
-                <w:rFonts w:ascii="Cambria Math" w:eastAsiaTheme="minorEastAsia" w:hAnsi="Cambria Math"/>
-                <w:b/>
-                <w:bCs/>
-                <w:i/>
-                <w:lang w:val="cs-CZ"/>
-              </w:rPr>
-            </m:ctrlPr>
-          </m:dPr>
-          <m:e>
-            <m:r>
-              <m:rPr>
-                <m:sty m:val="bi"/>
-              </m:rPr>
-              <w:rPr>
-                <w:rFonts w:ascii="Cambria Math" w:eastAsiaTheme="minorEastAsia" w:hAnsi="Cambria Math"/>
-                <w:lang w:val="cs-CZ"/>
-              </w:rPr>
-              <m:t>W</m:t>
-            </m:r>
-          </m:e>
-        </m:d>
-      </m:oMath>
-      <w:r>
-        <w:rPr>
-          <w:rFonts w:eastAsiaTheme="minorEastAsia"/>
-          <w:b/>
-          <w:bCs/>
-          <w:lang w:val="cs-CZ"/>
-        </w:rPr>
-        <w:t xml:space="preserve"> </w:t>
-      </w:r>
-      <w:r>
-        <w:rPr>
-          <w:rFonts w:eastAsiaTheme="minorEastAsia"/>
-          <w:lang w:val="cs-CZ"/>
-        </w:rPr>
-        <w:t xml:space="preserve">podle každého váhového koeficientu </w:t>
+        <w:t xml:space="preserve">získáme její </w:t>
+      </w:r>
+      <w:r>
+        <w:rPr>
+          <w:rFonts w:eastAsiaTheme="minorEastAsia"/>
+          <w:lang w:val="cs-CZ"/>
+        </w:rPr>
+        <w:t>derivací</w:t>
+      </w:r>
+      <w:r>
+        <w:rPr>
+          <w:rFonts w:eastAsiaTheme="minorEastAsia"/>
+          <w:lang w:val="cs-CZ"/>
+        </w:rPr>
+        <w:t xml:space="preserve">. Jelikož pracujeme s více proměnnými, výsledkem bude vektor parciálních derivací podle každého váhového koeficientu </w:t>
       </w:r>
       <m:oMath>
         <m:sSub>
@@ -5414,7 +5392,6 @@
           <w:rFonts w:eastAsiaTheme="minorEastAsia"/>
           <w:lang w:val="cs-CZ"/>
         </w:rPr>
-        <w:lastRenderedPageBreak/>
         <w:t xml:space="preserve">Tímto jsme zjistili, jak vypadá výpočet gradientu naší ztrátové funkce </w:t>
       </w:r>
       <m:oMath>
@@ -6412,7 +6389,7 @@
         <mc:AlternateContent>
           <mc:Choice Requires="wps">
             <w:drawing>
-              <wp:anchor distT="0" distB="0" distL="114300" distR="114300" simplePos="0" relativeHeight="251674630" behindDoc="0" locked="0" layoutInCell="1" allowOverlap="1" wp14:anchorId="11832841" wp14:editId="490FA82F">
+              <wp:anchor distT="0" distB="0" distL="114300" distR="114300" simplePos="0" relativeHeight="251658252" behindDoc="0" locked="0" layoutInCell="1" allowOverlap="1" wp14:anchorId="11832841" wp14:editId="490FA82F">
                 <wp:simplePos x="0" y="0"/>
                 <wp:positionH relativeFrom="column">
                   <wp:posOffset>0</wp:posOffset>
@@ -6495,7 +6472,7 @@
           </mc:Choice>
           <mc:Fallback>
             <w:pict>
-              <v:shape w14:anchorId="11832841" id="Text Box 21" o:spid="_x0000_s1030" type="#_x0000_t202" style="position:absolute;margin-left:0;margin-top:210.6pt;width:427.4pt;height:13.35pt;z-index:251674630;visibility:visible;mso-wrap-style:square;mso-height-percent:0;mso-wrap-distance-left:9pt;mso-wrap-distance-top:0;mso-wrap-distance-right:9pt;mso-wrap-distance-bottom:0;mso-position-horizontal:absolute;mso-position-horizontal-relative:text;mso-position-vertical:absolute;mso-position-vertical-relative:text;mso-height-percent:0;mso-height-relative:margin;v-text-anchor:top" o:gfxdata="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" stroked="f">
+              <v:shape w14:anchorId="11832841" id="Text Box 21" o:spid="_x0000_s1030" type="#_x0000_t202" style="position:absolute;margin-left:0;margin-top:210.6pt;width:427.4pt;height:13.35pt;z-index:251658252;visibility:visible;mso-wrap-style:square;mso-height-percent:0;mso-wrap-distance-left:9pt;mso-wrap-distance-top:0;mso-wrap-distance-right:9pt;mso-wrap-distance-bottom:0;mso-position-horizontal:absolute;mso-position-horizontal-relative:text;mso-position-vertical:absolute;mso-position-vertical-relative:text;mso-height-percent:0;mso-height-relative:margin;v-text-anchor:top" o:gfxdata="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" stroked="f">
                 <v:textbox inset="0,0,0,0">
                   <w:txbxContent>
                     <w:p>
@@ -6756,7 +6733,7 @@
           <w:lang w:eastAsia="en-GB"/>
         </w:rPr>
         <w:drawing>
-          <wp:anchor distT="0" distB="0" distL="114300" distR="114300" simplePos="0" relativeHeight="251658245" behindDoc="0" locked="0" layoutInCell="1" allowOverlap="1" wp14:anchorId="09E6947F" wp14:editId="332F6CF9">
+          <wp:anchor distT="0" distB="0" distL="114300" distR="114300" simplePos="0" relativeHeight="251658244" behindDoc="0" locked="0" layoutInCell="1" allowOverlap="1" wp14:anchorId="09E6947F" wp14:editId="332F6CF9">
             <wp:simplePos x="0" y="0"/>
             <wp:positionH relativeFrom="column">
               <wp:posOffset>0</wp:posOffset>
@@ -7045,11 +7022,10 @@
         <w:rPr>
           <w:noProof/>
         </w:rPr>
-        <w:lastRenderedPageBreak/>
         <mc:AlternateContent>
           <mc:Choice Requires="wps">
             <w:drawing>
-              <wp:anchor distT="0" distB="0" distL="114300" distR="114300" simplePos="0" relativeHeight="251678726" behindDoc="0" locked="0" layoutInCell="1" allowOverlap="1" wp14:anchorId="695E7668" wp14:editId="0D577CFB">
+              <wp:anchor distT="0" distB="0" distL="114300" distR="114300" simplePos="0" relativeHeight="251658254" behindDoc="0" locked="0" layoutInCell="1" allowOverlap="1" wp14:anchorId="695E7668" wp14:editId="0D577CFB">
                 <wp:simplePos x="0" y="0"/>
                 <wp:positionH relativeFrom="column">
                   <wp:posOffset>2929255</wp:posOffset>
@@ -7133,7 +7109,7 @@
           </mc:Choice>
           <mc:Fallback>
             <w:pict>
-              <v:shape w14:anchorId="695E7668" id="Text Box 24" o:spid="_x0000_s1031" type="#_x0000_t202" style="position:absolute;margin-left:230.65pt;margin-top:168.2pt;width:211.35pt;height:11.45pt;z-index:251678726;visibility:visible;mso-wrap-style:square;mso-height-percent:0;mso-wrap-distance-left:9pt;mso-wrap-distance-top:0;mso-wrap-distance-right:9pt;mso-wrap-distance-bottom:0;mso-position-horizontal:absolute;mso-position-horizontal-relative:text;mso-position-vertical:absolute;mso-position-vertical-relative:text;mso-height-percent:0;mso-height-relative:margin;v-text-anchor:top" o:gfxdata="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" stroked="f">
+              <v:shape w14:anchorId="695E7668" id="Text Box 24" o:spid="_x0000_s1031" type="#_x0000_t202" style="position:absolute;margin-left:230.65pt;margin-top:168.2pt;width:211.35pt;height:11.45pt;z-index:251658254;visibility:visible;mso-wrap-style:square;mso-height-percent:0;mso-wrap-distance-left:9pt;mso-wrap-distance-top:0;mso-wrap-distance-right:9pt;mso-wrap-distance-bottom:0;mso-position-horizontal:absolute;mso-position-horizontal-relative:text;mso-position-vertical:absolute;mso-position-vertical-relative:text;mso-height-percent:0;mso-height-relative:margin;v-text-anchor:top" o:gfxdata="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" stroked="f">
                 <v:textbox inset="0,0,0,0">
                   <w:txbxContent>
                     <w:p>
@@ -7182,7 +7158,7 @@
         <mc:AlternateContent>
           <mc:Choice Requires="wps">
             <w:drawing>
-              <wp:anchor distT="0" distB="0" distL="114300" distR="114300" simplePos="0" relativeHeight="251676678" behindDoc="0" locked="0" layoutInCell="1" allowOverlap="1" wp14:anchorId="7DB77DF7" wp14:editId="323816BA">
+              <wp:anchor distT="0" distB="0" distL="114300" distR="114300" simplePos="0" relativeHeight="251658253" behindDoc="0" locked="0" layoutInCell="1" allowOverlap="1" wp14:anchorId="7DB77DF7" wp14:editId="323816BA">
                 <wp:simplePos x="0" y="0"/>
                 <wp:positionH relativeFrom="column">
                   <wp:posOffset>0</wp:posOffset>
@@ -7261,7 +7237,7 @@
           </mc:Choice>
           <mc:Fallback>
             <w:pict>
-              <v:shape w14:anchorId="7DB77DF7" id="Text Box 22" o:spid="_x0000_s1032" type="#_x0000_t202" style="position:absolute;margin-left:0;margin-top:168.5pt;width:219.2pt;height:22.9pt;z-index:251676678;visibility:visible;mso-wrap-style:square;mso-height-percent:0;mso-wrap-distance-left:9pt;mso-wrap-distance-top:0;mso-wrap-distance-right:9pt;mso-wrap-distance-bottom:0;mso-position-horizontal:absolute;mso-position-horizontal-relative:text;mso-position-vertical:absolute;mso-position-vertical-relative:text;mso-height-percent:0;mso-height-relative:margin;v-text-anchor:top" o:gfxdata="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" stroked="f">
+              <v:shape w14:anchorId="7DB77DF7" id="Text Box 22" o:spid="_x0000_s1032" type="#_x0000_t202" style="position:absolute;margin-left:0;margin-top:168.5pt;width:219.2pt;height:22.9pt;z-index:251658253;visibility:visible;mso-wrap-style:square;mso-height-percent:0;mso-wrap-distance-left:9pt;mso-wrap-distance-top:0;mso-wrap-distance-right:9pt;mso-wrap-distance-bottom:0;mso-position-horizontal:absolute;mso-position-horizontal-relative:text;mso-position-vertical:absolute;mso-position-vertical-relative:text;mso-height-percent:0;mso-height-relative:margin;v-text-anchor:top" o:gfxdata="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" stroked="f">
                 <v:textbox inset="0,0,0,0">
                   <w:txbxContent>
                     <w:p>
@@ -7306,7 +7282,7 @@
           <w:lang w:val="cs-CZ"/>
         </w:rPr>
         <w:drawing>
-          <wp:anchor distT="0" distB="0" distL="114300" distR="114300" simplePos="0" relativeHeight="251658244" behindDoc="0" locked="0" layoutInCell="1" allowOverlap="1" wp14:anchorId="042B01A5" wp14:editId="6120A819">
+          <wp:anchor distT="0" distB="0" distL="114300" distR="114300" simplePos="0" relativeHeight="251658243" behindDoc="0" locked="0" layoutInCell="1" allowOverlap="1" wp14:anchorId="042B01A5" wp14:editId="6120A819">
             <wp:simplePos x="0" y="0"/>
             <wp:positionH relativeFrom="column">
               <wp:posOffset>2932430</wp:posOffset>
@@ -7369,7 +7345,7 @@
           <w:lang w:val="cs-CZ"/>
         </w:rPr>
         <w:drawing>
-          <wp:anchor distT="0" distB="0" distL="114300" distR="114300" simplePos="0" relativeHeight="251658243" behindDoc="0" locked="0" layoutInCell="1" allowOverlap="1" wp14:anchorId="01850DDB" wp14:editId="2907981D">
+          <wp:anchor distT="0" distB="0" distL="114300" distR="114300" simplePos="0" relativeHeight="251658242" behindDoc="0" locked="0" layoutInCell="1" allowOverlap="1" wp14:anchorId="01850DDB" wp14:editId="2907981D">
             <wp:simplePos x="0" y="0"/>
             <wp:positionH relativeFrom="column">
               <wp:posOffset>0</wp:posOffset>
@@ -8108,11 +8084,10 @@
         <w:rPr>
           <w:noProof/>
         </w:rPr>
-        <w:lastRenderedPageBreak/>
         <mc:AlternateContent>
           <mc:Choice Requires="wps">
             <w:drawing>
-              <wp:anchor distT="0" distB="0" distL="114300" distR="114300" simplePos="0" relativeHeight="251680774" behindDoc="0" locked="0" layoutInCell="1" allowOverlap="1" wp14:anchorId="08E79838" wp14:editId="747B618F">
+              <wp:anchor distT="0" distB="0" distL="114300" distR="114300" simplePos="0" relativeHeight="251658255" behindDoc="0" locked="0" layoutInCell="1" allowOverlap="1" wp14:anchorId="08E79838" wp14:editId="747B618F">
                 <wp:simplePos x="0" y="0"/>
                 <wp:positionH relativeFrom="column">
                   <wp:posOffset>930275</wp:posOffset>
@@ -8190,7 +8165,7 @@
           </mc:Choice>
           <mc:Fallback>
             <w:pict>
-              <v:shape w14:anchorId="08E79838" id="Text Box 25" o:spid="_x0000_s1033" type="#_x0000_t202" style="position:absolute;margin-left:73.25pt;margin-top:214.7pt;width:304.15pt;height:11.45pt;z-index:251680774;visibility:visible;mso-wrap-style:square;mso-height-percent:0;mso-wrap-distance-left:9pt;mso-wrap-distance-top:0;mso-wrap-distance-right:9pt;mso-wrap-distance-bottom:0;mso-position-horizontal:absolute;mso-position-horizontal-relative:text;mso-position-vertical:absolute;mso-position-vertical-relative:text;mso-height-percent:0;mso-height-relative:margin;v-text-anchor:top" o:gfxdata="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" stroked="f">
+              <v:shape w14:anchorId="08E79838" id="Text Box 25" o:spid="_x0000_s1033" type="#_x0000_t202" style="position:absolute;margin-left:73.25pt;margin-top:214.7pt;width:304.15pt;height:11.45pt;z-index:251658255;visibility:visible;mso-wrap-style:square;mso-height-percent:0;mso-wrap-distance-left:9pt;mso-wrap-distance-top:0;mso-wrap-distance-right:9pt;mso-wrap-distance-bottom:0;mso-position-horizontal:absolute;mso-position-horizontal-relative:text;mso-position-vertical:absolute;mso-position-vertical-relative:text;mso-height-percent:0;mso-height-relative:margin;v-text-anchor:top" o:gfxdata="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" stroked="f">
                 <v:textbox inset="0,0,0,0">
                   <w:txbxContent>
                     <w:p>
@@ -8234,7 +8209,7 @@
           <w:lang w:val="cs-CZ"/>
         </w:rPr>
         <w:drawing>
-          <wp:anchor distT="0" distB="0" distL="114300" distR="114300" simplePos="0" relativeHeight="251660294" behindDoc="1" locked="0" layoutInCell="1" allowOverlap="1" wp14:anchorId="6A058270" wp14:editId="6A719945">
+          <wp:anchor distT="0" distB="0" distL="114300" distR="114300" simplePos="0" relativeHeight="251658246" behindDoc="1" locked="0" layoutInCell="1" allowOverlap="1" wp14:anchorId="6A058270" wp14:editId="6A719945">
             <wp:simplePos x="0" y="0"/>
             <wp:positionH relativeFrom="column">
               <wp:align>center</wp:align>
@@ -8330,8 +8305,344 @@
           <w:color w:val="000000"/>
           <w:lang w:val="cs-CZ"/>
         </w:rPr>
+        <w:t>3.8 Souhrn</w:t>
+      </w:r>
+    </w:p>
+    <w:p>
+      <w:pPr>
+        <w:rPr>
+          <w:rFonts w:eastAsiaTheme="minorEastAsia"/>
+          <w:bCs/>
+          <w:iCs/>
+          <w:color w:val="000000"/>
+          <w:lang w:val="cs-CZ"/>
+        </w:rPr>
+      </w:pPr>
+    </w:p>
+    <w:p>
+      <w:pPr>
+        <w:rPr>
+          <w:rFonts w:eastAsiaTheme="minorEastAsia"/>
+          <w:bCs/>
+          <w:iCs/>
+          <w:color w:val="000000"/>
+          <w:lang w:val="cs-CZ"/>
+        </w:rPr>
+      </w:pPr>
+      <w:r>
+        <w:rPr>
+          <w:rFonts w:eastAsiaTheme="minorEastAsia"/>
+          <w:bCs/>
+          <w:iCs/>
+          <w:color w:val="000000"/>
+          <w:lang w:val="cs-CZ"/>
+        </w:rPr>
+        <w:t>Adaptivní</w:t>
+      </w:r>
+      <w:r>
+        <w:rPr>
+          <w:rFonts w:eastAsiaTheme="minorEastAsia"/>
+          <w:bCs/>
+          <w:iCs/>
+          <w:color w:val="000000"/>
+          <w:lang w:val="cs-CZ"/>
+        </w:rPr>
+        <w:t xml:space="preserve"> lineární neuron je jednovrstvá neuronová síť, která vychází </w:t>
+      </w:r>
+      <w:r>
+        <w:rPr>
+          <w:rFonts w:eastAsiaTheme="minorEastAsia"/>
+          <w:bCs/>
+          <w:iCs/>
+          <w:color w:val="000000"/>
+          <w:lang w:val="cs-CZ"/>
+        </w:rPr>
+        <w:t xml:space="preserve">z Rosenblattova perceptronu. </w:t>
+      </w:r>
+      <w:r>
+        <w:rPr>
+          <w:rFonts w:eastAsiaTheme="minorEastAsia"/>
+          <w:bCs/>
+          <w:iCs/>
+          <w:color w:val="000000"/>
+          <w:lang w:val="cs-CZ"/>
+        </w:rPr>
+        <w:t xml:space="preserve">Na lineární vstup aplikuje lineární </w:t>
+      </w:r>
+      <w:r>
+        <w:rPr>
+          <w:rFonts w:eastAsiaTheme="minorEastAsia"/>
+          <w:bCs/>
+          <w:iCs/>
+          <w:color w:val="000000"/>
+          <w:lang w:val="cs-CZ"/>
+        </w:rPr>
+        <w:t xml:space="preserve">aktivační funkci (která je pouze funkcí identity, hodnotu lineárního vstupu tedy </w:t>
+      </w:r>
+      <w:r>
+        <w:rPr>
+          <w:rFonts w:eastAsiaTheme="minorEastAsia"/>
+          <w:bCs/>
+          <w:iCs/>
+          <w:color w:val="000000"/>
+          <w:lang w:val="cs-CZ"/>
+        </w:rPr>
+        <w:t>nemění). Dále pomocí definované ztrátové funkce (v tomto případě SSE) počítá ztrátové s</w:t>
+      </w:r>
+      <w:r>
+        <w:rPr>
+          <w:rFonts w:eastAsiaTheme="minorEastAsia"/>
+          <w:bCs/>
+          <w:iCs/>
+          <w:color w:val="000000"/>
+          <w:lang w:val="cs-CZ"/>
+        </w:rPr>
+        <w:t>k</w:t>
+      </w:r>
+      <w:r>
+        <w:rPr>
+          <w:rFonts w:eastAsiaTheme="minorEastAsia"/>
+          <w:bCs/>
+          <w:iCs/>
+          <w:color w:val="000000"/>
+          <w:lang w:val="cs-CZ"/>
+        </w:rPr>
+        <w:t xml:space="preserve">óre, které udává míru chybovosti sítě při použití aktuálních </w:t>
+      </w:r>
+      <w:r>
+        <w:rPr>
+          <w:rFonts w:eastAsiaTheme="minorEastAsia"/>
+          <w:bCs/>
+          <w:iCs/>
+          <w:color w:val="000000"/>
+          <w:lang w:val="cs-CZ"/>
+        </w:rPr>
+        <w:t xml:space="preserve">váhových koeficientů. </w:t>
+      </w:r>
+      <w:r>
+        <w:rPr>
+          <w:rFonts w:eastAsiaTheme="minorEastAsia"/>
+          <w:bCs/>
+          <w:iCs/>
+          <w:color w:val="000000"/>
+          <w:lang w:val="cs-CZ"/>
+        </w:rPr>
+        <w:t xml:space="preserve">Pro aktualizaci vah aplikuje efektivní algoritmus gradientního sestupu, </w:t>
+      </w:r>
+      <w:r>
+        <w:rPr>
+          <w:rFonts w:eastAsiaTheme="minorEastAsia"/>
+          <w:bCs/>
+          <w:iCs/>
+          <w:color w:val="000000"/>
+          <w:lang w:val="cs-CZ"/>
+        </w:rPr>
+        <w:t>který funguje tak, že</w:t>
+      </w:r>
+      <w:r>
+        <w:rPr>
+          <w:rFonts w:eastAsiaTheme="minorEastAsia"/>
+          <w:bCs/>
+          <w:iCs/>
+          <w:color w:val="000000"/>
+          <w:lang w:val="cs-CZ"/>
+        </w:rPr>
+        <w:t xml:space="preserve"> pomocí der</w:t>
+      </w:r>
+      <w:r>
+        <w:rPr>
+          <w:rFonts w:eastAsiaTheme="minorEastAsia"/>
+          <w:bCs/>
+          <w:iCs/>
+          <w:color w:val="000000"/>
+          <w:lang w:val="cs-CZ"/>
+        </w:rPr>
+        <w:t>ivace ztrátové funkce</w:t>
+      </w:r>
+      <w:r>
+        <w:rPr>
+          <w:rFonts w:eastAsiaTheme="minorEastAsia"/>
+          <w:bCs/>
+          <w:iCs/>
+          <w:color w:val="000000"/>
+          <w:lang w:val="cs-CZ"/>
+        </w:rPr>
+        <w:t xml:space="preserve"> (</w:t>
+      </w:r>
+      <w:r>
+        <w:rPr>
+          <w:rFonts w:eastAsiaTheme="minorEastAsia"/>
+          <w:bCs/>
+          <w:iCs/>
+          <w:color w:val="000000"/>
+          <w:lang w:val="cs-CZ"/>
+        </w:rPr>
+        <w:t>ta musí být konvexní a diferencovatelná)</w:t>
+      </w:r>
+      <w:r>
+        <w:rPr>
+          <w:rFonts w:eastAsiaTheme="minorEastAsia"/>
+          <w:bCs/>
+          <w:iCs/>
+          <w:color w:val="000000"/>
+          <w:lang w:val="cs-CZ"/>
+        </w:rPr>
+        <w:t xml:space="preserve"> zjistí její gradient</w:t>
+      </w:r>
+      <w:r>
+        <w:rPr>
+          <w:rFonts w:eastAsiaTheme="minorEastAsia"/>
+          <w:bCs/>
+          <w:iCs/>
+          <w:color w:val="000000"/>
+          <w:lang w:val="cs-CZ"/>
+        </w:rPr>
+        <w:t>,</w:t>
+      </w:r>
+      <w:r>
+        <w:rPr>
+          <w:rFonts w:eastAsiaTheme="minorEastAsia"/>
+          <w:bCs/>
+          <w:iCs/>
+          <w:color w:val="000000"/>
+          <w:lang w:val="cs-CZ"/>
+        </w:rPr>
+        <w:t xml:space="preserve"> </w:t>
+      </w:r>
+      <w:r>
+        <w:rPr>
+          <w:rFonts w:eastAsiaTheme="minorEastAsia"/>
+          <w:bCs/>
+          <w:iCs/>
+          <w:color w:val="000000"/>
+          <w:lang w:val="cs-CZ"/>
+        </w:rPr>
+        <w:t xml:space="preserve">a následně učiní krok </w:t>
+      </w:r>
+      <w:r>
+        <w:rPr>
+          <w:rFonts w:eastAsiaTheme="minorEastAsia"/>
+          <w:bCs/>
+          <w:iCs/>
+          <w:color w:val="000000"/>
+          <w:lang w:val="cs-CZ"/>
+        </w:rPr>
+        <w:t>v opačným směrem</w:t>
+      </w:r>
+      <w:r>
+        <w:rPr>
+          <w:rFonts w:eastAsiaTheme="minorEastAsia"/>
+          <w:bCs/>
+          <w:iCs/>
+          <w:color w:val="000000"/>
+          <w:lang w:val="cs-CZ"/>
+        </w:rPr>
+        <w:t xml:space="preserve">. Jelikož pracujeme s více než jednou proměnnou, </w:t>
+      </w:r>
+      <w:r>
+        <w:rPr>
+          <w:rFonts w:eastAsiaTheme="minorEastAsia"/>
+          <w:bCs/>
+          <w:iCs/>
+          <w:color w:val="000000"/>
+          <w:lang w:val="cs-CZ"/>
+        </w:rPr>
+        <w:t>výsledkem je vektor parciálních derivací podle každé váhy.</w:t>
+      </w:r>
+      <w:r>
+        <w:rPr>
+          <w:rFonts w:eastAsiaTheme="minorEastAsia"/>
+          <w:bCs/>
+          <w:iCs/>
+          <w:color w:val="000000"/>
+          <w:lang w:val="cs-CZ"/>
+        </w:rPr>
+        <w:t xml:space="preserve"> Pro správné fungování gradientního sestupu musí být data v každé epoše zamíc</w:t>
+      </w:r>
+      <w:r>
+        <w:rPr>
+          <w:rFonts w:eastAsiaTheme="minorEastAsia"/>
+          <w:bCs/>
+          <w:iCs/>
+          <w:color w:val="000000"/>
+          <w:lang w:val="cs-CZ"/>
+        </w:rPr>
+        <w:t>hána</w:t>
+      </w:r>
+      <w:r>
+        <w:rPr>
+          <w:rFonts w:eastAsiaTheme="minorEastAsia"/>
+          <w:bCs/>
+          <w:iCs/>
+          <w:color w:val="000000"/>
+          <w:lang w:val="cs-CZ"/>
+        </w:rPr>
+        <w:t xml:space="preserve"> a rychlostí učení nesmí být příliš velká </w:t>
+      </w:r>
+      <w:r>
+        <w:rPr>
+          <w:rFonts w:eastAsiaTheme="minorEastAsia"/>
+          <w:bCs/>
+          <w:iCs/>
+          <w:color w:val="000000"/>
+          <w:lang w:val="cs-CZ"/>
+        </w:rPr>
+        <w:t>ani malá.</w:t>
+      </w:r>
+    </w:p>
+    <w:p>
+      <w:pPr>
+        <w:rPr>
+          <w:rFonts w:eastAsiaTheme="minorEastAsia"/>
+          <w:bCs/>
+          <w:iCs/>
+          <w:color w:val="000000"/>
+          <w:lang w:val="cs-CZ"/>
+        </w:rPr>
+      </w:pPr>
+    </w:p>
+    <w:p>
+      <w:pPr>
+        <w:rPr>
+          <w:rFonts w:eastAsiaTheme="minorEastAsia"/>
+          <w:bCs/>
+          <w:iCs/>
+          <w:color w:val="000000"/>
+          <w:lang w:val="cs-CZ"/>
+        </w:rPr>
+      </w:pPr>
+    </w:p>
+    <w:p>
+      <w:pPr>
+        <w:rPr>
+          <w:rFonts w:eastAsiaTheme="minorEastAsia"/>
+          <w:b/>
+          <w:iCs/>
+          <w:color w:val="000000"/>
+          <w:lang w:val="cs-CZ"/>
+        </w:rPr>
+      </w:pPr>
+      <w:r>
+        <w:rPr>
+          <w:rFonts w:eastAsiaTheme="minorEastAsia"/>
+          <w:b/>
+          <w:iCs/>
+          <w:color w:val="000000"/>
+          <w:lang w:val="cs-CZ"/>
+        </w:rPr>
         <w:t>3.7 Implementace</w:t>
       </w:r>
+    </w:p>
+    <w:p>
+      <w:pPr>
+        <w:rPr>
+          <w:rFonts w:eastAsiaTheme="minorEastAsia"/>
+          <w:b/>
+          <w:iCs/>
+          <w:color w:val="000000"/>
+          <w:lang w:val="cs-CZ"/>
+        </w:rPr>
+      </w:pPr>
     </w:p>
     <w:sectPr>
       <w:pgSz w:w="11906" w:h="16838"/>
@@ -8656,7 +8967,7 @@
         <w:rFonts w:asciiTheme="minorHAnsi" w:eastAsiaTheme="minorHAnsi" w:hAnsiTheme="minorHAnsi" w:cstheme="minorBidi"/>
         <w:sz w:val="24"/>
         <w:szCs w:val="24"/>
-        <w:lang w:val="en-CZ" w:eastAsia="en-US" w:bidi="ar-SA"/>
+        <w:lang w:eastAsia="en-US" w:bidi="ar-SA"/>
       </w:rPr>
     </w:rPrDefault>
     <w:pPrDefault/>

</xml_diff>

<commit_message>
Tweaked all chapters, ADALINE and perceptron ready to be reviewed
</commit_message>
<xml_diff>
--- a/Work/chapters/ADALINE.docx
+++ b/Work/chapters/ADALINE.docx
@@ -33,8 +33,8 @@
     <w:p>
       <w:pPr>
         <w:rPr>
-          <w:sz w:val="32"/>
-          <w:szCs w:val="32"/>
+          <w:sz w:val="28"/>
+          <w:szCs w:val="28"/>
           <w:lang w:val="cs-CZ"/>
         </w:rPr>
       </w:pPr>
@@ -43,12 +43,16 @@
       <w:pPr>
         <w:rPr>
           <w:b/>
+          <w:sz w:val="28"/>
+          <w:szCs w:val="28"/>
           <w:lang w:val="cs-CZ"/>
         </w:rPr>
       </w:pPr>
       <w:r>
         <w:rPr>
           <w:b/>
+          <w:sz w:val="28"/>
+          <w:szCs w:val="28"/>
           <w:lang w:val="cs-CZ"/>
         </w:rPr>
         <w:t xml:space="preserve">3.1 </w:t>
@@ -56,6 +60,8 @@
       <w:r>
         <w:rPr>
           <w:b/>
+          <w:sz w:val="28"/>
+          <w:szCs w:val="28"/>
           <w:lang w:val="cs-CZ"/>
         </w:rPr>
         <w:t>Inspirace a historický kontext</w:t>
@@ -315,12 +321,16 @@
       <w:pPr>
         <w:rPr>
           <w:b/>
+          <w:sz w:val="28"/>
+          <w:szCs w:val="28"/>
           <w:lang w:val="cs-CZ"/>
         </w:rPr>
       </w:pPr>
       <w:r>
         <w:rPr>
           <w:b/>
+          <w:sz w:val="28"/>
+          <w:szCs w:val="28"/>
           <w:lang w:val="cs-CZ"/>
         </w:rPr>
         <w:t xml:space="preserve">3.2 </w:t>
@@ -328,6 +338,8 @@
       <w:r>
         <w:rPr>
           <w:b/>
+          <w:sz w:val="28"/>
+          <w:szCs w:val="28"/>
           <w:lang w:val="cs-CZ"/>
         </w:rPr>
         <w:t>Lineární aktivační funkce</w:t>
@@ -370,7 +382,43 @@
         <w:rPr>
           <w:lang w:val="cs-CZ"/>
         </w:rPr>
-        <w:t xml:space="preserve"> je způsob, jakým probíhá učení</w:t>
+        <w:t xml:space="preserve"> </w:t>
+      </w:r>
+      <w:r>
+        <w:rPr>
+          <w:lang w:val="cs-CZ"/>
+        </w:rPr>
+        <w:t>(</w:t>
+      </w:r>
+      <w:r>
+        <w:rPr>
+          <w:lang w:val="cs-CZ"/>
+        </w:rPr>
+        <w:t xml:space="preserve">viz </w:t>
+      </w:r>
+      <w:r>
+        <w:rPr>
+          <w:lang w:val="cs-CZ"/>
+        </w:rPr>
+        <w:t>obr</w:t>
+      </w:r>
+      <w:r>
+        <w:rPr>
+          <w:lang w:val="cs-CZ"/>
+        </w:rPr>
+        <w:t>.</w:t>
+      </w:r>
+      <w:r>
+        <w:rPr>
+          <w:lang w:val="cs-CZ"/>
+        </w:rPr>
+        <w:t xml:space="preserve"> 3.1) </w:t>
+      </w:r>
+      <w:r>
+        <w:rPr>
+          <w:lang w:val="cs-CZ"/>
+        </w:rPr>
+        <w:t>je způsob, jakým probíhá učení</w:t>
       </w:r>
       <w:r>
         <w:rPr>
@@ -584,21 +632,7 @@
         <w:rPr>
           <w:lang w:val="cs-CZ"/>
         </w:rPr>
-        <w:t xml:space="preserve"> se </w:t>
-      </w:r>
-      <w:proofErr w:type="gramStart"/>
-      <w:r>
-        <w:rPr>
-          <w:lang w:val="cs-CZ"/>
-        </w:rPr>
-        <w:t>snaží</w:t>
-      </w:r>
-      <w:proofErr w:type="gramEnd"/>
-      <w:r>
-        <w:rPr>
-          <w:lang w:val="cs-CZ"/>
-        </w:rPr>
-        <w:t xml:space="preserve"> minimalizovat</w:t>
+        <w:t xml:space="preserve"> se snaží minimalizovat</w:t>
       </w:r>
       <w:r>
         <w:rPr>
@@ -691,7 +725,13 @@
         <w:rPr>
           <w:lang w:val="cs-CZ"/>
         </w:rPr>
-        <w:t>funkcí identity lineárního vstupu</w:t>
+        <w:t>identickou funkcí</w:t>
+      </w:r>
+      <w:r>
+        <w:rPr>
+          <w:lang w:val="cs-CZ"/>
+        </w:rPr>
+        <w:t xml:space="preserve"> lineárního vstupu</w:t>
       </w:r>
       <w:r>
         <w:rPr>
@@ -905,8 +945,13 @@
                                 <w:lang w:val="cs-CZ"/>
                               </w:rPr>
                             </w:pPr>
+                            <w:proofErr w:type="spellStart"/>
                             <w:r>
-                              <w:t xml:space="preserve">Obr. </w:t>
+                              <w:t>Obr</w:t>
+                            </w:r>
+                            <w:proofErr w:type="spellEnd"/>
+                            <w:r>
+                              <w:t xml:space="preserve">. </w:t>
                             </w:r>
                             <w:r>
                               <w:rPr>
@@ -914,14 +959,27 @@
                               </w:rPr>
                               <w:t>3.</w:t>
                             </w:r>
-                            <w:fldSimple w:instr=" SEQ Obr. \* ARABIC ">
-                              <w:r>
-                                <w:rPr>
-                                  <w:noProof/>
-                                </w:rPr>
-                                <w:t>1</w:t>
-                              </w:r>
-                            </w:fldSimple>
+                            <w:r>
+                              <w:fldChar w:fldCharType="begin"/>
+                            </w:r>
+                            <w:r>
+                              <w:instrText xml:space="preserve"> SEQ Obr. \* ARABIC </w:instrText>
+                            </w:r>
+                            <w:r>
+                              <w:fldChar w:fldCharType="separate"/>
+                            </w:r>
+                            <w:r>
+                              <w:rPr>
+                                <w:noProof/>
+                              </w:rPr>
+                              <w:t>1</w:t>
+                            </w:r>
+                            <w:r>
+                              <w:rPr>
+                                <w:noProof/>
+                              </w:rPr>
+                              <w:fldChar w:fldCharType="end"/>
+                            </w:r>
                             <w:r>
                               <w:rPr>
                                 <w:lang w:val="cs-CZ"/>
@@ -1008,21 +1066,7 @@
                         <w:rPr>
                           <w:lang w:val="cs-CZ"/>
                         </w:rPr>
-                        <w:t xml:space="preserve"> Porovnání schémat </w:t>
-                      </w:r>
-                      <w:proofErr w:type="spellStart"/>
-                      <w:r>
-                        <w:rPr>
-                          <w:lang w:val="cs-CZ"/>
-                        </w:rPr>
-                        <w:t>perceptronu</w:t>
-                      </w:r>
-                      <w:proofErr w:type="spellEnd"/>
-                      <w:r>
-                        <w:rPr>
-                          <w:lang w:val="cs-CZ"/>
-                        </w:rPr>
-                        <w:t xml:space="preserve"> a ADALINE</w:t>
+                        <w:t xml:space="preserve"> Porovnání schémat perceptronu a ADALINE</w:t>
                       </w:r>
                     </w:p>
                     <w:p>
@@ -1157,12 +1201,16 @@
         <w:shd w:val="clear" w:color="auto" w:fill="FFFFFF"/>
         <w:rPr>
           <w:rFonts w:ascii="Times New Roman" w:eastAsia="Times New Roman" w:hAnsi="Times New Roman" w:cs="Times New Roman"/>
+          <w:sz w:val="28"/>
+          <w:szCs w:val="28"/>
           <w:lang w:val="cs-CZ" w:eastAsia="en-GB"/>
         </w:rPr>
       </w:pPr>
       <w:r>
         <w:rPr>
           <w:b/>
+          <w:sz w:val="28"/>
+          <w:szCs w:val="28"/>
           <w:lang w:val="cs-CZ"/>
         </w:rPr>
         <w:t xml:space="preserve">3.3 </w:t>
@@ -1170,6 +1218,8 @@
       <w:r>
         <w:rPr>
           <w:b/>
+          <w:sz w:val="28"/>
+          <w:szCs w:val="28"/>
           <w:lang w:val="cs-CZ"/>
         </w:rPr>
         <w:t>Ztrátová</w:t>
@@ -1177,6 +1227,8 @@
       <w:r>
         <w:rPr>
           <w:b/>
+          <w:sz w:val="28"/>
+          <w:szCs w:val="28"/>
           <w:lang w:val="cs-CZ"/>
         </w:rPr>
         <w:t xml:space="preserve"> funkce</w:t>
@@ -1594,6 +1646,199 @@
         </w:rPr>
         <w:t>SSE</w:t>
       </w:r>
+      <w:r>
+        <w:rPr>
+          <w:rFonts w:eastAsiaTheme="minorEastAsia"/>
+          <w:lang w:val="cs-CZ"/>
+        </w:rPr>
+        <w:t xml:space="preserve">, kde </w:t>
+      </w:r>
+      <m:oMath>
+        <m:sSup>
+          <m:sSupPr>
+            <m:ctrlPr>
+              <w:rPr>
+                <w:rFonts w:ascii="Cambria Math" w:eastAsiaTheme="minorEastAsia" w:hAnsi="Cambria Math"/>
+                <w:i/>
+                <w:lang w:val="cs-CZ"/>
+              </w:rPr>
+            </m:ctrlPr>
+          </m:sSupPr>
+          <m:e>
+            <m:r>
+              <w:rPr>
+                <w:rFonts w:ascii="Cambria Math" w:eastAsiaTheme="minorEastAsia" w:hAnsi="Cambria Math"/>
+                <w:lang w:val="cs-CZ"/>
+              </w:rPr>
+              <m:t>y</m:t>
+            </m:r>
+          </m:e>
+          <m:sup>
+            <m:r>
+              <w:rPr>
+                <w:rFonts w:ascii="Cambria Math" w:eastAsiaTheme="minorEastAsia" w:hAnsi="Cambria Math"/>
+                <w:lang w:val="cs-CZ"/>
+              </w:rPr>
+              <m:t>(i)</m:t>
+            </m:r>
+          </m:sup>
+        </m:sSup>
+      </m:oMath>
+      <w:r>
+        <w:rPr>
+          <w:rFonts w:eastAsiaTheme="minorEastAsia"/>
+          <w:lang w:val="cs-CZ"/>
+        </w:rPr>
+        <w:t xml:space="preserve"> je </w:t>
+      </w:r>
+      <w:r>
+        <w:rPr>
+          <w:rFonts w:eastAsiaTheme="minorEastAsia"/>
+          <w:lang w:val="cs-CZ"/>
+        </w:rPr>
+        <w:t xml:space="preserve">cílová třída příkladu a </w:t>
+      </w:r>
+      <m:oMath>
+        <m:r>
+          <m:rPr>
+            <m:sty m:val="b"/>
+          </m:rPr>
+          <w:rPr>
+            <w:rFonts w:ascii="Cambria Math" w:hAnsi="Cambria Math" w:cstheme="minorHAnsi"/>
+            <w:color w:val="000000"/>
+            <w:lang w:val="cs-CZ"/>
+          </w:rPr>
+          <m:t>φ</m:t>
+        </m:r>
+        <m:d>
+          <m:dPr>
+            <m:ctrlPr>
+              <w:rPr>
+                <w:rFonts w:ascii="Cambria Math" w:hAnsi="Cambria Math" w:cstheme="minorHAnsi"/>
+                <w:b/>
+                <w:bCs/>
+                <w:color w:val="000000"/>
+              </w:rPr>
+            </m:ctrlPr>
+          </m:dPr>
+          <m:e>
+            <m:sSup>
+              <m:sSupPr>
+                <m:ctrlPr>
+                  <w:rPr>
+                    <w:rFonts w:ascii="Cambria Math" w:hAnsi="Cambria Math" w:cstheme="minorHAnsi"/>
+                    <w:b/>
+                    <w:bCs/>
+                    <w:i/>
+                    <w:color w:val="000000"/>
+                  </w:rPr>
+                </m:ctrlPr>
+              </m:sSupPr>
+              <m:e>
+                <m:r>
+                  <m:rPr>
+                    <m:sty m:val="bi"/>
+                  </m:rPr>
+                  <w:rPr>
+                    <w:rFonts w:ascii="Cambria Math" w:hAnsi="Cambria Math" w:cstheme="minorHAnsi"/>
+                    <w:color w:val="000000"/>
+                    <w:lang w:val="cs-CZ"/>
+                  </w:rPr>
+                  <m:t>z</m:t>
+                </m:r>
+              </m:e>
+              <m:sup>
+                <m:r>
+                  <m:rPr>
+                    <m:sty m:val="bi"/>
+                  </m:rPr>
+                  <w:rPr>
+                    <w:rFonts w:ascii="Cambria Math" w:hAnsi="Cambria Math" w:cstheme="minorHAnsi"/>
+                    <w:color w:val="000000"/>
+                    <w:lang w:val="cs-CZ"/>
+                  </w:rPr>
+                  <m:t>(i)</m:t>
+                </m:r>
+              </m:sup>
+            </m:sSup>
+          </m:e>
+        </m:d>
+      </m:oMath>
+      <w:r>
+        <w:rPr>
+          <w:rFonts w:eastAsiaTheme="minorEastAsia"/>
+          <w:b/>
+          <w:bCs/>
+          <w:color w:val="000000"/>
+          <w:lang w:val="cs-CZ"/>
+        </w:rPr>
+        <w:t xml:space="preserve"> </w:t>
+      </w:r>
+      <w:r>
+        <w:rPr>
+          <w:rFonts w:eastAsiaTheme="minorEastAsia"/>
+          <w:color w:val="000000"/>
+          <w:lang w:val="cs-CZ"/>
+        </w:rPr>
+        <w:t xml:space="preserve">aplikace lineární aktivační funkce na </w:t>
+      </w:r>
+      <w:r>
+        <w:rPr>
+          <w:rFonts w:eastAsiaTheme="minorEastAsia"/>
+          <w:color w:val="000000"/>
+          <w:lang w:val="cs-CZ"/>
+        </w:rPr>
+        <w:t>lineární vstup</w:t>
+      </w:r>
+      <w:r>
+        <w:rPr>
+          <w:rFonts w:eastAsiaTheme="minorEastAsia"/>
+          <w:color w:val="000000"/>
+          <w:lang w:val="cs-CZ"/>
+        </w:rPr>
+        <w:t xml:space="preserve"> </w:t>
+      </w:r>
+      <m:oMath>
+        <m:sSup>
+          <m:sSupPr>
+            <m:ctrlPr>
+              <w:rPr>
+                <w:rFonts w:ascii="Cambria Math" w:hAnsi="Cambria Math" w:cstheme="minorHAnsi"/>
+                <w:b/>
+                <w:bCs/>
+                <w:i/>
+                <w:color w:val="000000"/>
+              </w:rPr>
+            </m:ctrlPr>
+          </m:sSupPr>
+          <m:e>
+            <m:r>
+              <m:rPr>
+                <m:sty m:val="bi"/>
+              </m:rPr>
+              <w:rPr>
+                <w:rFonts w:ascii="Cambria Math" w:hAnsi="Cambria Math" w:cstheme="minorHAnsi"/>
+                <w:color w:val="000000"/>
+                <w:lang w:val="cs-CZ"/>
+              </w:rPr>
+              <m:t>z</m:t>
+            </m:r>
+          </m:e>
+          <m:sup>
+            <m:r>
+              <m:rPr>
+                <m:sty m:val="bi"/>
+              </m:rPr>
+              <w:rPr>
+                <w:rFonts w:ascii="Cambria Math" w:hAnsi="Cambria Math" w:cstheme="minorHAnsi"/>
+                <w:color w:val="000000"/>
+                <w:lang w:val="cs-CZ"/>
+              </w:rPr>
+              <m:t>(i)</m:t>
+            </m:r>
+          </m:sup>
+        </m:sSup>
+      </m:oMath>
       <w:r>
         <w:rPr>
           <w:rFonts w:eastAsiaTheme="minorEastAsia"/>
@@ -2098,24 +2343,73 @@
       <w:r>
         <w:rPr>
           <w:rFonts w:eastAsiaTheme="minorEastAsia"/>
+          <w:vertAlign w:val="superscript"/>
+          <w:lang w:val="cs-CZ"/>
+        </w:rPr>
+        <w:t>1</w:t>
+      </w:r>
+      <w:r>
+        <w:rPr>
+          <w:rFonts w:eastAsiaTheme="minorEastAsia"/>
+          <w:lang w:val="cs-CZ"/>
+        </w:rPr>
+        <w:t xml:space="preserve"> </w:t>
+      </w:r>
+      <w:r>
+        <w:rPr>
+          <w:rFonts w:eastAsiaTheme="minorEastAsia"/>
+          <w:lang w:val="cs-CZ"/>
+        </w:rPr>
+        <w:t>–</w:t>
+      </w:r>
+      <w:r>
+        <w:rPr>
+          <w:rFonts w:eastAsiaTheme="minorEastAsia"/>
+          <w:lang w:val="cs-CZ"/>
+        </w:rPr>
+        <w:t xml:space="preserve"> </w:t>
+      </w:r>
+      <w:r>
+        <w:rPr>
+          <w:rFonts w:eastAsiaTheme="minorEastAsia"/>
+          <w:lang w:val="cs-CZ"/>
+        </w:rPr>
+        <w:t xml:space="preserve">příkladný rozdíl mezi konvexní a konkávní funkcí </w:t>
+      </w:r>
+      <w:r>
+        <w:rPr>
+          <w:rFonts w:eastAsiaTheme="minorEastAsia"/>
+          <w:lang w:val="cs-CZ"/>
+        </w:rPr>
+        <w:t>je vidět na</w:t>
+      </w:r>
+      <w:r>
+        <w:rPr>
+          <w:rFonts w:eastAsiaTheme="minorEastAsia"/>
+          <w:lang w:val="cs-CZ"/>
+        </w:rPr>
+        <w:t xml:space="preserve"> obr</w:t>
+      </w:r>
+      <w:r>
+        <w:rPr>
+          <w:rFonts w:eastAsiaTheme="minorEastAsia"/>
+          <w:lang w:val="cs-CZ"/>
+        </w:rPr>
+        <w:t xml:space="preserve">ázku </w:t>
+      </w:r>
+      <w:r>
+        <w:rPr>
+          <w:rFonts w:eastAsiaTheme="minorEastAsia"/>
+          <w:lang w:val="cs-CZ"/>
+        </w:rPr>
+        <w:t>3.2</w:t>
+      </w:r>
+      <w:r>
+        <w:rPr>
+          <w:rFonts w:eastAsiaTheme="minorEastAsia"/>
           <w:lang w:val="cs-CZ"/>
         </w:rPr>
         <w:t>.</w:t>
-      </w:r>
-      <w:r>
-        <w:rPr>
-          <w:rFonts w:eastAsiaTheme="minorEastAsia"/>
-          <w:vertAlign w:val="superscript"/>
-          <w:lang w:val="cs-CZ"/>
-        </w:rPr>
-        <w:t>1</w:t>
-      </w:r>
-      <w:r>
-        <w:rPr>
-          <w:rFonts w:eastAsiaTheme="minorEastAsia"/>
-          <w:lang w:val="cs-CZ"/>
-        </w:rPr>
-        <w:t xml:space="preserve"> </w:t>
       </w:r>
     </w:p>
     <w:p>
@@ -2174,8 +2468,13 @@
                                 <w:lang w:val="cs-CZ"/>
                               </w:rPr>
                             </w:pPr>
+                            <w:proofErr w:type="spellStart"/>
                             <w:r>
-                              <w:t xml:space="preserve">Obr. </w:t>
+                              <w:t>Obr</w:t>
+                            </w:r>
+                            <w:proofErr w:type="spellEnd"/>
+                            <w:r>
+                              <w:t xml:space="preserve">. </w:t>
                             </w:r>
                             <w:r>
                               <w:rPr>
@@ -2328,6 +2627,8 @@
         <w:rPr>
           <w:rFonts w:eastAsiaTheme="minorEastAsia"/>
           <w:b/>
+          <w:sz w:val="28"/>
+          <w:szCs w:val="28"/>
           <w:lang w:val="cs-CZ"/>
         </w:rPr>
       </w:pPr>
@@ -2335,6 +2636,8 @@
         <w:rPr>
           <w:rFonts w:eastAsiaTheme="minorEastAsia"/>
           <w:b/>
+          <w:sz w:val="28"/>
+          <w:szCs w:val="28"/>
           <w:lang w:val="cs-CZ"/>
         </w:rPr>
         <w:t>3.4 Gradient</w:t>
@@ -2343,6 +2646,8 @@
         <w:rPr>
           <w:rFonts w:eastAsiaTheme="minorEastAsia"/>
           <w:b/>
+          <w:sz w:val="28"/>
+          <w:szCs w:val="28"/>
           <w:lang w:val="cs-CZ"/>
         </w:rPr>
         <w:t>ní sestup</w:t>
@@ -2593,7 +2898,21 @@
           <w:rFonts w:eastAsiaTheme="minorEastAsia"/>
           <w:lang w:val="cs-CZ"/>
         </w:rPr>
-        <w:t xml:space="preserve"> a nelézt tak </w:t>
+        <w:t xml:space="preserve"> a n</w:t>
+      </w:r>
+      <w:r>
+        <w:rPr>
+          <w:rFonts w:eastAsiaTheme="minorEastAsia"/>
+          <w:lang w:val="cs-CZ"/>
+        </w:rPr>
+        <w:t>a</w:t>
+      </w:r>
+      <w:r>
+        <w:rPr>
+          <w:rFonts w:eastAsiaTheme="minorEastAsia"/>
+          <w:lang w:val="cs-CZ"/>
+        </w:rPr>
+        <w:t xml:space="preserve">lézt tak </w:t>
       </w:r>
       <w:r>
         <w:rPr>
@@ -2741,17 +3060,7 @@
             <w:rFonts w:ascii="Cambria Math" w:hAnsi="Cambria Math"/>
             <w:lang w:val="cs-CZ"/>
           </w:rPr>
-          <m:t>W</m:t>
-        </m:r>
-        <m:r>
-          <m:rPr>
-            <m:sty m:val="bi"/>
-          </m:rPr>
-          <w:rPr>
-            <w:rFonts w:ascii="Cambria Math" w:hAnsi="Cambria Math"/>
-            <w:lang w:val="cs-CZ"/>
-          </w:rPr>
-          <m:t xml:space="preserve"> </m:t>
+          <m:t xml:space="preserve">W </m:t>
         </m:r>
       </m:oMath>
       <w:r>
@@ -2826,28 +3135,70 @@
       <w:r>
         <w:rPr>
           <w:rFonts w:eastAsiaTheme="minorEastAsia"/>
+          <w:b/>
+          <w:bCs/>
+          <w:lang w:val="cs-CZ"/>
+        </w:rPr>
+        <w:t xml:space="preserve"> </w:t>
+      </w:r>
+      <w:r>
+        <w:rPr>
+          <w:rFonts w:eastAsiaTheme="minorEastAsia"/>
+          <w:lang w:val="cs-CZ"/>
+        </w:rPr>
+        <w:t>(</w:t>
+      </w:r>
+      <w:r>
+        <w:rPr>
+          <w:rFonts w:eastAsiaTheme="minorEastAsia"/>
+          <w:lang w:val="cs-CZ"/>
+        </w:rPr>
+        <w:t xml:space="preserve">viz </w:t>
+      </w:r>
+      <w:r>
+        <w:rPr>
+          <w:rFonts w:eastAsiaTheme="minorEastAsia"/>
+          <w:lang w:val="cs-CZ"/>
+        </w:rPr>
+        <w:t>obr</w:t>
+      </w:r>
+      <w:r>
+        <w:rPr>
+          <w:rFonts w:eastAsiaTheme="minorEastAsia"/>
+          <w:lang w:val="cs-CZ"/>
+        </w:rPr>
+        <w:t>.</w:t>
+      </w:r>
+      <w:r>
+        <w:rPr>
+          <w:rFonts w:eastAsiaTheme="minorEastAsia"/>
+          <w:lang w:val="cs-CZ"/>
+        </w:rPr>
+        <w:t xml:space="preserve"> 3.4)</w:t>
+      </w:r>
+      <w:r>
+        <w:rPr>
+          <w:rFonts w:eastAsiaTheme="minorEastAsia"/>
           <w:iCs/>
           <w:lang w:val="cs-CZ"/>
         </w:rPr>
-        <w:t xml:space="preserve"> a </w:t>
-      </w:r>
-      <w:proofErr w:type="gramStart"/>
+        <w:t xml:space="preserve"> </w:t>
+      </w:r>
       <w:r>
         <w:rPr>
           <w:rFonts w:eastAsiaTheme="minorEastAsia"/>
           <w:iCs/>
           <w:lang w:val="cs-CZ"/>
         </w:rPr>
-        <w:t>snaží</w:t>
-      </w:r>
-      <w:proofErr w:type="gramEnd"/>
+        <w:t xml:space="preserve">a snaží se </w:t>
+      </w:r>
       <w:r>
         <w:rPr>
           <w:rFonts w:eastAsiaTheme="minorEastAsia"/>
           <w:iCs/>
           <w:lang w:val="cs-CZ"/>
         </w:rPr>
-        <w:t xml:space="preserve"> se </w:t>
+        <w:t xml:space="preserve">co nejvíce přiblížit </w:t>
       </w:r>
       <w:r>
         <w:rPr>
@@ -2855,7 +3206,7 @@
           <w:iCs/>
           <w:lang w:val="cs-CZ"/>
         </w:rPr>
-        <w:t xml:space="preserve">co nejvíce přiblížit </w:t>
+        <w:t xml:space="preserve">jejímu </w:t>
       </w:r>
       <w:r>
         <w:rPr>
@@ -2863,7 +3214,7 @@
           <w:iCs/>
           <w:lang w:val="cs-CZ"/>
         </w:rPr>
-        <w:t xml:space="preserve">jejímu </w:t>
+        <w:t xml:space="preserve">globálnímu </w:t>
       </w:r>
       <w:r>
         <w:rPr>
@@ -2871,7 +3222,21 @@
           <w:iCs/>
           <w:lang w:val="cs-CZ"/>
         </w:rPr>
-        <w:t xml:space="preserve">globálnímu </w:t>
+        <w:t>minimu (</w:t>
+      </w:r>
+      <w:r>
+        <w:rPr>
+          <w:rFonts w:eastAsiaTheme="minorEastAsia"/>
+          <w:lang w:val="cs-CZ"/>
+        </w:rPr>
+        <w:t>ztrátové sk</w:t>
+      </w:r>
+      <w:r>
+        <w:rPr>
+          <w:rFonts w:eastAsiaTheme="minorEastAsia"/>
+          <w:lang w:val="cs-CZ"/>
+        </w:rPr>
+        <w:t>óre zde bude velmi nízké – hodnoty</w:t>
       </w:r>
       <w:r>
         <w:rPr>
@@ -2879,21 +3244,7 @@
           <w:iCs/>
           <w:lang w:val="cs-CZ"/>
         </w:rPr>
-        <w:t>minimu (</w:t>
-      </w:r>
-      <w:r>
-        <w:rPr>
-          <w:rFonts w:eastAsiaTheme="minorEastAsia"/>
-          <w:lang w:val="cs-CZ"/>
-        </w:rPr>
-        <w:t>ztrátové sk</w:t>
-      </w:r>
-      <w:r>
-        <w:rPr>
-          <w:rFonts w:eastAsiaTheme="minorEastAsia"/>
-          <w:lang w:val="cs-CZ"/>
-        </w:rPr>
-        <w:t>óre zde bude velmi nízké – hodnoty</w:t>
+        <w:t xml:space="preserve"> vah budou nejoptimálnější</w:t>
       </w:r>
       <w:r>
         <w:rPr>
@@ -2901,7 +3252,7 @@
           <w:iCs/>
           <w:lang w:val="cs-CZ"/>
         </w:rPr>
-        <w:t xml:space="preserve"> vah budou nejoptimálnější</w:t>
+        <w:t>).</w:t>
       </w:r>
       <w:r>
         <w:rPr>
@@ -2909,7 +3260,7 @@
           <w:iCs/>
           <w:lang w:val="cs-CZ"/>
         </w:rPr>
-        <w:t>).</w:t>
+        <w:t xml:space="preserve"> Často používané vysvětlení principu gradientního sestupu je představa o klesání</w:t>
       </w:r>
       <w:r>
         <w:rPr>
@@ -2917,7 +3268,7 @@
           <w:iCs/>
           <w:lang w:val="cs-CZ"/>
         </w:rPr>
-        <w:t xml:space="preserve"> Často používané vysvětlení principu gradientního sestupu je představa o klesání</w:t>
+        <w:t xml:space="preserve"> </w:t>
       </w:r>
       <w:r>
         <w:rPr>
@@ -2925,7 +3276,7 @@
           <w:iCs/>
           <w:lang w:val="cs-CZ"/>
         </w:rPr>
-        <w:t xml:space="preserve"> </w:t>
+        <w:t>z</w:t>
       </w:r>
       <w:r>
         <w:rPr>
@@ -2933,7 +3284,7 @@
           <w:iCs/>
           <w:lang w:val="cs-CZ"/>
         </w:rPr>
-        <w:t>z</w:t>
+        <w:t> </w:t>
       </w:r>
       <w:r>
         <w:rPr>
@@ -2941,7 +3292,7 @@
           <w:iCs/>
           <w:lang w:val="cs-CZ"/>
         </w:rPr>
-        <w:t> </w:t>
+        <w:t>kopce</w:t>
       </w:r>
       <w:r>
         <w:rPr>
@@ -2949,7 +3300,7 @@
           <w:iCs/>
           <w:lang w:val="cs-CZ"/>
         </w:rPr>
-        <w:t>kopce</w:t>
+        <w:t xml:space="preserve"> do </w:t>
       </w:r>
       <w:r>
         <w:rPr>
@@ -2957,7 +3308,7 @@
           <w:iCs/>
           <w:lang w:val="cs-CZ"/>
         </w:rPr>
-        <w:t xml:space="preserve"> do </w:t>
+        <w:t xml:space="preserve">jeho </w:t>
       </w:r>
       <w:r>
         <w:rPr>
@@ -2965,7 +3316,7 @@
           <w:iCs/>
           <w:lang w:val="cs-CZ"/>
         </w:rPr>
-        <w:t xml:space="preserve">jeho </w:t>
+        <w:t>nejnižšího bodu</w:t>
       </w:r>
       <w:r>
         <w:rPr>
@@ -2973,7 +3324,23 @@
           <w:iCs/>
           <w:lang w:val="cs-CZ"/>
         </w:rPr>
-        <w:t>nejnižšího bodu</w:t>
+        <w:t xml:space="preserve"> (</w:t>
+      </w:r>
+      <w:r>
+        <w:rPr>
+          <w:rFonts w:eastAsiaTheme="minorEastAsia"/>
+          <w:iCs/>
+          <w:lang w:val="cs-CZ"/>
+        </w:rPr>
+        <w:t xml:space="preserve">viz </w:t>
+      </w:r>
+      <w:r>
+        <w:rPr>
+          <w:rFonts w:eastAsiaTheme="minorEastAsia"/>
+          <w:iCs/>
+          <w:lang w:val="cs-CZ"/>
+        </w:rPr>
+        <w:t>obr. 3.3)</w:t>
       </w:r>
       <w:r>
         <w:rPr>
@@ -2996,6 +3363,7 @@
           <w:rFonts w:ascii="Times New Roman" w:eastAsia="Times New Roman" w:hAnsi="Times New Roman" w:cs="Times New Roman"/>
           <w:lang w:eastAsia="en-GB"/>
         </w:rPr>
+        <w:lastRenderedPageBreak/>
         <w:fldChar w:fldCharType="begin"/>
       </w:r>
       <w:r>
@@ -3033,7 +3401,6 @@
           <w:noProof/>
           <w:lang w:eastAsia="en-GB"/>
         </w:rPr>
-        <w:lastRenderedPageBreak/>
         <w:drawing>
           <wp:anchor distT="0" distB="0" distL="114300" distR="114300" simplePos="0" relativeHeight="251658250" behindDoc="0" locked="0" layoutInCell="1" allowOverlap="1" wp14:anchorId="35969F00" wp14:editId="3D5C1725">
             <wp:simplePos x="0" y="0"/>
@@ -3147,8 +3514,13 @@
                                 <w:lang w:val="cs-CZ"/>
                               </w:rPr>
                             </w:pPr>
+                            <w:proofErr w:type="spellStart"/>
                             <w:r>
-                              <w:t xml:space="preserve">Obr. </w:t>
+                              <w:t>Obr</w:t>
+                            </w:r>
+                            <w:proofErr w:type="spellEnd"/>
+                            <w:r>
+                              <w:t xml:space="preserve">. </w:t>
                             </w:r>
                             <w:r>
                               <w:rPr>
@@ -3267,8 +3639,13 @@
                                 <w:lang w:val="cs-CZ"/>
                               </w:rPr>
                             </w:pPr>
+                            <w:proofErr w:type="spellStart"/>
                             <w:r>
-                              <w:t xml:space="preserve">Obr. </w:t>
+                              <w:t>Obr</w:t>
+                            </w:r>
+                            <w:proofErr w:type="spellEnd"/>
+                            <w:r>
+                              <w:t xml:space="preserve">. </w:t>
                             </w:r>
                             <w:r>
                               <w:rPr>
@@ -3425,6 +3802,8 @@
         <w:rPr>
           <w:rFonts w:eastAsiaTheme="minorEastAsia"/>
           <w:b/>
+          <w:sz w:val="28"/>
+          <w:szCs w:val="28"/>
           <w:lang w:val="cs-CZ"/>
         </w:rPr>
       </w:pPr>
@@ -3434,6 +3813,8 @@
         <w:rPr>
           <w:rFonts w:eastAsiaTheme="minorEastAsia"/>
           <w:b/>
+          <w:sz w:val="28"/>
+          <w:szCs w:val="28"/>
           <w:lang w:val="cs-CZ"/>
         </w:rPr>
       </w:pPr>
@@ -3441,6 +3822,8 @@
         <w:rPr>
           <w:rFonts w:eastAsiaTheme="minorEastAsia"/>
           <w:b/>
+          <w:sz w:val="28"/>
+          <w:szCs w:val="28"/>
           <w:lang w:val="cs-CZ"/>
         </w:rPr>
         <w:t>3.5 Optimalizace váhových koeficientů</w:t>
@@ -4000,258 +4383,6 @@
                 </w:rPr>
                 <m:t>i</m:t>
               </m:r>
-            </m:sub>
-            <m:sup/>
-            <m:e>
-              <m:sSup>
-                <m:sSupPr>
-                  <m:ctrlPr>
-                    <w:rPr>
-                      <w:rFonts w:ascii="Cambria Math" w:hAnsi="Cambria Math"/>
-                      <w:b/>
-                      <w:bCs/>
-                      <w:i/>
-                      <w:lang w:val="cs-CZ"/>
-                    </w:rPr>
-                  </m:ctrlPr>
-                </m:sSupPr>
-                <m:e>
-                  <m:d>
-                    <m:dPr>
-                      <m:ctrlPr>
-                        <w:rPr>
-                          <w:rFonts w:ascii="Cambria Math" w:hAnsi="Cambria Math"/>
-                          <w:b/>
-                          <w:bCs/>
-                          <w:i/>
-                          <w:lang w:val="cs-CZ"/>
-                        </w:rPr>
-                      </m:ctrlPr>
-                    </m:dPr>
-                    <m:e>
-                      <m:sSup>
-                        <m:sSupPr>
-                          <m:ctrlPr>
-                            <w:rPr>
-                              <w:rFonts w:ascii="Cambria Math" w:hAnsi="Cambria Math"/>
-                              <w:b/>
-                              <w:bCs/>
-                              <w:i/>
-                              <w:lang w:val="cs-CZ"/>
-                            </w:rPr>
-                          </m:ctrlPr>
-                        </m:sSupPr>
-                        <m:e>
-                          <m:r>
-                            <m:rPr>
-                              <m:sty m:val="bi"/>
-                            </m:rPr>
-                            <w:rPr>
-                              <w:rFonts w:ascii="Cambria Math" w:hAnsi="Cambria Math"/>
-                              <w:lang w:val="cs-CZ"/>
-                            </w:rPr>
-                            <m:t>y</m:t>
-                          </m:r>
-                        </m:e>
-                        <m:sup>
-                          <m:d>
-                            <m:dPr>
-                              <m:ctrlPr>
-                                <w:rPr>
-                                  <w:rFonts w:ascii="Cambria Math" w:hAnsi="Cambria Math"/>
-                                  <w:b/>
-                                  <w:bCs/>
-                                  <w:i/>
-                                  <w:lang w:val="cs-CZ"/>
-                                </w:rPr>
-                              </m:ctrlPr>
-                            </m:dPr>
-                            <m:e>
-                              <m:r>
-                                <m:rPr>
-                                  <m:sty m:val="bi"/>
-                                </m:rPr>
-                                <w:rPr>
-                                  <w:rFonts w:ascii="Cambria Math" w:hAnsi="Cambria Math"/>
-                                  <w:lang w:val="cs-CZ"/>
-                                </w:rPr>
-                                <m:t>i</m:t>
-                              </m:r>
-                            </m:e>
-                          </m:d>
-                        </m:sup>
-                      </m:sSup>
-                      <m:r>
-                        <m:rPr>
-                          <m:sty m:val="bi"/>
-                        </m:rPr>
-                        <w:rPr>
-                          <w:rFonts w:ascii="Cambria Math" w:hAnsi="Cambria Math"/>
-                          <w:lang w:val="cs-CZ"/>
-                        </w:rPr>
-                        <m:t>-</m:t>
-                      </m:r>
-                      <m:r>
-                        <m:rPr>
-                          <m:sty m:val="b"/>
-                        </m:rPr>
-                        <w:rPr>
-                          <w:rFonts w:ascii="Cambria Math" w:hAnsi="Cambria Math" w:cstheme="minorHAnsi"/>
-                          <w:color w:val="000000"/>
-                        </w:rPr>
-                        <m:t>φ</m:t>
-                      </m:r>
-                      <m:d>
-                        <m:dPr>
-                          <m:ctrlPr>
-                            <w:rPr>
-                              <w:rFonts w:ascii="Cambria Math" w:hAnsi="Cambria Math" w:cstheme="minorHAnsi"/>
-                              <w:b/>
-                              <w:bCs/>
-                              <w:color w:val="000000"/>
-                            </w:rPr>
-                          </m:ctrlPr>
-                        </m:dPr>
-                        <m:e>
-                          <m:sSup>
-                            <m:sSupPr>
-                              <m:ctrlPr>
-                                <w:rPr>
-                                  <w:rFonts w:ascii="Cambria Math" w:hAnsi="Cambria Math" w:cstheme="minorHAnsi"/>
-                                  <w:b/>
-                                  <w:bCs/>
-                                  <w:i/>
-                                  <w:color w:val="000000"/>
-                                </w:rPr>
-                              </m:ctrlPr>
-                            </m:sSupPr>
-                            <m:e>
-                              <m:r>
-                                <m:rPr>
-                                  <m:sty m:val="bi"/>
-                                </m:rPr>
-                                <w:rPr>
-                                  <w:rFonts w:ascii="Cambria Math" w:hAnsi="Cambria Math" w:cstheme="minorHAnsi"/>
-                                  <w:color w:val="000000"/>
-                                </w:rPr>
-                                <m:t>z</m:t>
-                              </m:r>
-                            </m:e>
-                            <m:sup>
-                              <m:r>
-                                <m:rPr>
-                                  <m:sty m:val="bi"/>
-                                </m:rPr>
-                                <w:rPr>
-                                  <w:rFonts w:ascii="Cambria Math" w:hAnsi="Cambria Math" w:cstheme="minorHAnsi"/>
-                                  <w:color w:val="000000"/>
-                                </w:rPr>
-                                <m:t>(i)</m:t>
-                              </m:r>
-                            </m:sup>
-                          </m:sSup>
-                        </m:e>
-                      </m:d>
-                    </m:e>
-                  </m:d>
-                </m:e>
-                <m:sup>
-                  <m:r>
-                    <m:rPr>
-                      <m:sty m:val="bi"/>
-                    </m:rPr>
-                    <w:rPr>
-                      <w:rFonts w:ascii="Cambria Math" w:hAnsi="Cambria Math"/>
-                      <w:lang w:val="cs-CZ"/>
-                    </w:rPr>
-                    <m:t>2</m:t>
-                  </m:r>
-                </m:sup>
-              </m:sSup>
-            </m:e>
-          </m:nary>
-        </m:oMath>
-      </m:oMathPara>
-    </w:p>
-    <w:p>
-      <w:pPr>
-        <w:rPr>
-          <w:rFonts w:eastAsiaTheme="minorEastAsia"/>
-          <w:b/>
-          <w:lang w:val="cs-CZ"/>
-        </w:rPr>
-      </w:pPr>
-    </w:p>
-    <w:p>
-      <w:pPr>
-        <w:rPr>
-          <w:rFonts w:eastAsiaTheme="minorEastAsia"/>
-          <w:b/>
-          <w:lang w:val="cs-CZ"/>
-        </w:rPr>
-      </w:pPr>
-      <m:oMathPara>
-        <m:oMath>
-          <m:r>
-            <m:rPr>
-              <m:sty m:val="bi"/>
-            </m:rPr>
-            <w:rPr>
-              <w:rFonts w:ascii="Cambria Math" w:eastAsiaTheme="minorEastAsia" w:hAnsi="Cambria Math"/>
-              <w:lang w:val="cs-CZ"/>
-            </w:rPr>
-            <m:t>=</m:t>
-          </m:r>
-          <m:f>
-            <m:fPr>
-              <m:ctrlPr>
-                <w:rPr>
-                  <w:rFonts w:ascii="Cambria Math" w:eastAsiaTheme="minorEastAsia" w:hAnsi="Cambria Math"/>
-                  <w:b/>
-                  <w:bCs/>
-                  <w:i/>
-                  <w:lang w:val="cs-CZ"/>
-                </w:rPr>
-              </m:ctrlPr>
-            </m:fPr>
-            <m:num>
-              <m:r>
-                <m:rPr>
-                  <m:sty m:val="bi"/>
-                </m:rPr>
-                <w:rPr>
-                  <w:rFonts w:ascii="Cambria Math" w:eastAsiaTheme="minorEastAsia" w:hAnsi="Cambria Math"/>
-                  <w:lang w:val="cs-CZ"/>
-                </w:rPr>
-                <m:t>1</m:t>
-              </m:r>
-            </m:num>
-            <m:den>
-              <m:r>
-                <m:rPr>
-                  <m:sty m:val="bi"/>
-                </m:rPr>
-                <w:rPr>
-                  <w:rFonts w:ascii="Cambria Math" w:eastAsiaTheme="minorEastAsia" w:hAnsi="Cambria Math"/>
-                  <w:lang w:val="cs-CZ"/>
-                </w:rPr>
-                <m:t>2</m:t>
-              </m:r>
-            </m:den>
-          </m:f>
-          <m:f>
-            <m:fPr>
-              <m:ctrlPr>
-                <w:rPr>
-                  <w:rFonts w:ascii="Cambria Math" w:eastAsiaTheme="minorEastAsia" w:hAnsi="Cambria Math"/>
-                  <w:b/>
-                  <w:bCs/>
-                  <w:i/>
-                  <w:lang w:val="cs-CZ"/>
-                </w:rPr>
-              </m:ctrlPr>
-            </m:fPr>
-            <m:num>
               <m:r>
                 <m:rPr>
                   <m:sty m:val="bi"/>
@@ -4260,84 +4391,7 @@
                   <w:rFonts w:ascii="Cambria Math" w:hAnsi="Cambria Math"/>
                   <w:lang w:val="cs-CZ"/>
                 </w:rPr>
-                <m:t>∂</m:t>
-              </m:r>
-            </m:num>
-            <m:den>
-              <m:r>
-                <m:rPr>
-                  <m:sty m:val="bi"/>
-                </m:rPr>
-                <w:rPr>
-                  <w:rFonts w:ascii="Cambria Math" w:hAnsi="Cambria Math"/>
-                  <w:lang w:val="cs-CZ"/>
-                </w:rPr>
-                <m:t>∂</m:t>
-              </m:r>
-              <m:sSub>
-                <m:sSubPr>
-                  <m:ctrlPr>
-                    <w:rPr>
-                      <w:rFonts w:ascii="Cambria Math" w:hAnsi="Cambria Math"/>
-                      <w:b/>
-                      <w:bCs/>
-                      <w:i/>
-                      <w:lang w:val="cs-CZ"/>
-                    </w:rPr>
-                  </m:ctrlPr>
-                </m:sSubPr>
-                <m:e>
-                  <m:r>
-                    <m:rPr>
-                      <m:sty m:val="bi"/>
-                    </m:rPr>
-                    <w:rPr>
-                      <w:rFonts w:ascii="Cambria Math" w:hAnsi="Cambria Math"/>
-                      <w:lang w:val="cs-CZ"/>
-                    </w:rPr>
-                    <m:t>w</m:t>
-                  </m:r>
-                </m:e>
-                <m:sub>
-                  <m:r>
-                    <m:rPr>
-                      <m:sty m:val="bi"/>
-                    </m:rPr>
-                    <w:rPr>
-                      <w:rFonts w:ascii="Cambria Math" w:hAnsi="Cambria Math"/>
-                      <w:lang w:val="cs-CZ"/>
-                    </w:rPr>
-                    <m:t>j</m:t>
-                  </m:r>
-                </m:sub>
-              </m:sSub>
-            </m:den>
-          </m:f>
-          <m:nary>
-            <m:naryPr>
-              <m:chr m:val="∑"/>
-              <m:limLoc m:val="undOvr"/>
-              <m:supHide m:val="1"/>
-              <m:ctrlPr>
-                <w:rPr>
-                  <w:rFonts w:ascii="Cambria Math" w:hAnsi="Cambria Math"/>
-                  <w:b/>
-                  <w:bCs/>
-                  <w:i/>
-                  <w:lang w:val="cs-CZ"/>
-                </w:rPr>
-              </m:ctrlPr>
-            </m:naryPr>
-            <m:sub>
-              <m:r>
-                <m:rPr>
-                  <m:sty m:val="bi"/>
-                </m:rPr>
-                <w:rPr>
-                  <w:rFonts w:ascii="Cambria Math" w:hAnsi="Cambria Math"/>
-                  <w:lang w:val="cs-CZ"/>
-                </w:rPr>
-                <m:t>i</m:t>
+                <m:t>=0</m:t>
               </m:r>
             </m:sub>
             <m:sup/>
@@ -4578,6 +4632,355 @@
               </m:r>
             </m:den>
           </m:f>
+          <m:f>
+            <m:fPr>
+              <m:ctrlPr>
+                <w:rPr>
+                  <w:rFonts w:ascii="Cambria Math" w:eastAsiaTheme="minorEastAsia" w:hAnsi="Cambria Math"/>
+                  <w:b/>
+                  <w:bCs/>
+                  <w:i/>
+                  <w:lang w:val="cs-CZ"/>
+                </w:rPr>
+              </m:ctrlPr>
+            </m:fPr>
+            <m:num>
+              <m:r>
+                <m:rPr>
+                  <m:sty m:val="bi"/>
+                </m:rPr>
+                <w:rPr>
+                  <w:rFonts w:ascii="Cambria Math" w:hAnsi="Cambria Math"/>
+                  <w:lang w:val="cs-CZ"/>
+                </w:rPr>
+                <m:t>∂</m:t>
+              </m:r>
+            </m:num>
+            <m:den>
+              <m:r>
+                <m:rPr>
+                  <m:sty m:val="bi"/>
+                </m:rPr>
+                <w:rPr>
+                  <w:rFonts w:ascii="Cambria Math" w:hAnsi="Cambria Math"/>
+                  <w:lang w:val="cs-CZ"/>
+                </w:rPr>
+                <m:t>∂</m:t>
+              </m:r>
+              <m:sSub>
+                <m:sSubPr>
+                  <m:ctrlPr>
+                    <w:rPr>
+                      <w:rFonts w:ascii="Cambria Math" w:hAnsi="Cambria Math"/>
+                      <w:b/>
+                      <w:bCs/>
+                      <w:i/>
+                      <w:lang w:val="cs-CZ"/>
+                    </w:rPr>
+                  </m:ctrlPr>
+                </m:sSubPr>
+                <m:e>
+                  <m:r>
+                    <m:rPr>
+                      <m:sty m:val="bi"/>
+                    </m:rPr>
+                    <w:rPr>
+                      <w:rFonts w:ascii="Cambria Math" w:hAnsi="Cambria Math"/>
+                      <w:lang w:val="cs-CZ"/>
+                    </w:rPr>
+                    <m:t>w</m:t>
+                  </m:r>
+                </m:e>
+                <m:sub>
+                  <m:r>
+                    <m:rPr>
+                      <m:sty m:val="bi"/>
+                    </m:rPr>
+                    <w:rPr>
+                      <w:rFonts w:ascii="Cambria Math" w:hAnsi="Cambria Math"/>
+                      <w:lang w:val="cs-CZ"/>
+                    </w:rPr>
+                    <m:t>j</m:t>
+                  </m:r>
+                </m:sub>
+              </m:sSub>
+            </m:den>
+          </m:f>
+          <m:nary>
+            <m:naryPr>
+              <m:chr m:val="∑"/>
+              <m:limLoc m:val="undOvr"/>
+              <m:supHide m:val="1"/>
+              <m:ctrlPr>
+                <w:rPr>
+                  <w:rFonts w:ascii="Cambria Math" w:hAnsi="Cambria Math"/>
+                  <w:b/>
+                  <w:bCs/>
+                  <w:i/>
+                  <w:lang w:val="cs-CZ"/>
+                </w:rPr>
+              </m:ctrlPr>
+            </m:naryPr>
+            <m:sub>
+              <m:r>
+                <m:rPr>
+                  <m:sty m:val="bi"/>
+                </m:rPr>
+                <w:rPr>
+                  <w:rFonts w:ascii="Cambria Math" w:hAnsi="Cambria Math"/>
+                  <w:lang w:val="cs-CZ"/>
+                </w:rPr>
+                <m:t>i</m:t>
+              </m:r>
+              <m:r>
+                <m:rPr>
+                  <m:sty m:val="bi"/>
+                </m:rPr>
+                <w:rPr>
+                  <w:rFonts w:ascii="Cambria Math" w:hAnsi="Cambria Math"/>
+                  <w:lang w:val="cs-CZ"/>
+                </w:rPr>
+                <m:t>=0</m:t>
+              </m:r>
+            </m:sub>
+            <m:sup/>
+            <m:e>
+              <m:sSup>
+                <m:sSupPr>
+                  <m:ctrlPr>
+                    <w:rPr>
+                      <w:rFonts w:ascii="Cambria Math" w:hAnsi="Cambria Math"/>
+                      <w:b/>
+                      <w:bCs/>
+                      <w:i/>
+                      <w:lang w:val="cs-CZ"/>
+                    </w:rPr>
+                  </m:ctrlPr>
+                </m:sSupPr>
+                <m:e>
+                  <m:d>
+                    <m:dPr>
+                      <m:ctrlPr>
+                        <w:rPr>
+                          <w:rFonts w:ascii="Cambria Math" w:hAnsi="Cambria Math"/>
+                          <w:b/>
+                          <w:bCs/>
+                          <w:i/>
+                          <w:lang w:val="cs-CZ"/>
+                        </w:rPr>
+                      </m:ctrlPr>
+                    </m:dPr>
+                    <m:e>
+                      <m:sSup>
+                        <m:sSupPr>
+                          <m:ctrlPr>
+                            <w:rPr>
+                              <w:rFonts w:ascii="Cambria Math" w:hAnsi="Cambria Math"/>
+                              <w:b/>
+                              <w:bCs/>
+                              <w:i/>
+                              <w:lang w:val="cs-CZ"/>
+                            </w:rPr>
+                          </m:ctrlPr>
+                        </m:sSupPr>
+                        <m:e>
+                          <m:r>
+                            <m:rPr>
+                              <m:sty m:val="bi"/>
+                            </m:rPr>
+                            <w:rPr>
+                              <w:rFonts w:ascii="Cambria Math" w:hAnsi="Cambria Math"/>
+                              <w:lang w:val="cs-CZ"/>
+                            </w:rPr>
+                            <m:t>y</m:t>
+                          </m:r>
+                        </m:e>
+                        <m:sup>
+                          <m:d>
+                            <m:dPr>
+                              <m:ctrlPr>
+                                <w:rPr>
+                                  <w:rFonts w:ascii="Cambria Math" w:hAnsi="Cambria Math"/>
+                                  <w:b/>
+                                  <w:bCs/>
+                                  <w:i/>
+                                  <w:lang w:val="cs-CZ"/>
+                                </w:rPr>
+                              </m:ctrlPr>
+                            </m:dPr>
+                            <m:e>
+                              <m:r>
+                                <m:rPr>
+                                  <m:sty m:val="bi"/>
+                                </m:rPr>
+                                <w:rPr>
+                                  <w:rFonts w:ascii="Cambria Math" w:hAnsi="Cambria Math"/>
+                                  <w:lang w:val="cs-CZ"/>
+                                </w:rPr>
+                                <m:t>i</m:t>
+                              </m:r>
+                            </m:e>
+                          </m:d>
+                        </m:sup>
+                      </m:sSup>
+                      <m:r>
+                        <m:rPr>
+                          <m:sty m:val="bi"/>
+                        </m:rPr>
+                        <w:rPr>
+                          <w:rFonts w:ascii="Cambria Math" w:hAnsi="Cambria Math"/>
+                          <w:lang w:val="cs-CZ"/>
+                        </w:rPr>
+                        <m:t>-</m:t>
+                      </m:r>
+                      <m:r>
+                        <m:rPr>
+                          <m:sty m:val="b"/>
+                        </m:rPr>
+                        <w:rPr>
+                          <w:rFonts w:ascii="Cambria Math" w:hAnsi="Cambria Math" w:cstheme="minorHAnsi"/>
+                          <w:color w:val="000000"/>
+                        </w:rPr>
+                        <m:t>φ</m:t>
+                      </m:r>
+                      <m:d>
+                        <m:dPr>
+                          <m:ctrlPr>
+                            <w:rPr>
+                              <w:rFonts w:ascii="Cambria Math" w:hAnsi="Cambria Math" w:cstheme="minorHAnsi"/>
+                              <w:b/>
+                              <w:bCs/>
+                              <w:color w:val="000000"/>
+                            </w:rPr>
+                          </m:ctrlPr>
+                        </m:dPr>
+                        <m:e>
+                          <m:sSup>
+                            <m:sSupPr>
+                              <m:ctrlPr>
+                                <w:rPr>
+                                  <w:rFonts w:ascii="Cambria Math" w:hAnsi="Cambria Math" w:cstheme="minorHAnsi"/>
+                                  <w:b/>
+                                  <w:bCs/>
+                                  <w:i/>
+                                  <w:color w:val="000000"/>
+                                </w:rPr>
+                              </m:ctrlPr>
+                            </m:sSupPr>
+                            <m:e>
+                              <m:r>
+                                <m:rPr>
+                                  <m:sty m:val="bi"/>
+                                </m:rPr>
+                                <w:rPr>
+                                  <w:rFonts w:ascii="Cambria Math" w:hAnsi="Cambria Math" w:cstheme="minorHAnsi"/>
+                                  <w:color w:val="000000"/>
+                                </w:rPr>
+                                <m:t>z</m:t>
+                              </m:r>
+                            </m:e>
+                            <m:sup>
+                              <m:r>
+                                <m:rPr>
+                                  <m:sty m:val="bi"/>
+                                </m:rPr>
+                                <w:rPr>
+                                  <w:rFonts w:ascii="Cambria Math" w:hAnsi="Cambria Math" w:cstheme="minorHAnsi"/>
+                                  <w:color w:val="000000"/>
+                                </w:rPr>
+                                <m:t>(i)</m:t>
+                              </m:r>
+                            </m:sup>
+                          </m:sSup>
+                        </m:e>
+                      </m:d>
+                    </m:e>
+                  </m:d>
+                </m:e>
+                <m:sup>
+                  <m:r>
+                    <m:rPr>
+                      <m:sty m:val="bi"/>
+                    </m:rPr>
+                    <w:rPr>
+                      <w:rFonts w:ascii="Cambria Math" w:hAnsi="Cambria Math"/>
+                      <w:lang w:val="cs-CZ"/>
+                    </w:rPr>
+                    <m:t>2</m:t>
+                  </m:r>
+                </m:sup>
+              </m:sSup>
+            </m:e>
+          </m:nary>
+        </m:oMath>
+      </m:oMathPara>
+    </w:p>
+    <w:p>
+      <w:pPr>
+        <w:rPr>
+          <w:rFonts w:eastAsiaTheme="minorEastAsia"/>
+          <w:b/>
+          <w:lang w:val="cs-CZ"/>
+        </w:rPr>
+      </w:pPr>
+    </w:p>
+    <w:p>
+      <w:pPr>
+        <w:rPr>
+          <w:rFonts w:eastAsiaTheme="minorEastAsia"/>
+          <w:b/>
+          <w:lang w:val="cs-CZ"/>
+        </w:rPr>
+      </w:pPr>
+      <m:oMathPara>
+        <m:oMath>
+          <m:r>
+            <m:rPr>
+              <m:sty m:val="bi"/>
+            </m:rPr>
+            <w:rPr>
+              <w:rFonts w:ascii="Cambria Math" w:eastAsiaTheme="minorEastAsia" w:hAnsi="Cambria Math"/>
+              <w:lang w:val="cs-CZ"/>
+            </w:rPr>
+            <m:t>=</m:t>
+          </m:r>
+          <m:f>
+            <m:fPr>
+              <m:ctrlPr>
+                <w:rPr>
+                  <w:rFonts w:ascii="Cambria Math" w:eastAsiaTheme="minorEastAsia" w:hAnsi="Cambria Math"/>
+                  <w:b/>
+                  <w:bCs/>
+                  <w:i/>
+                  <w:lang w:val="cs-CZ"/>
+                </w:rPr>
+              </m:ctrlPr>
+            </m:fPr>
+            <m:num>
+              <m:r>
+                <m:rPr>
+                  <m:sty m:val="bi"/>
+                </m:rPr>
+                <w:rPr>
+                  <w:rFonts w:ascii="Cambria Math" w:eastAsiaTheme="minorEastAsia" w:hAnsi="Cambria Math"/>
+                  <w:lang w:val="cs-CZ"/>
+                </w:rPr>
+                <m:t>1</m:t>
+              </m:r>
+            </m:num>
+            <m:den>
+              <m:r>
+                <m:rPr>
+                  <m:sty m:val="bi"/>
+                </m:rPr>
+                <w:rPr>
+                  <w:rFonts w:ascii="Cambria Math" w:eastAsiaTheme="minorEastAsia" w:hAnsi="Cambria Math"/>
+                  <w:lang w:val="cs-CZ"/>
+                </w:rPr>
+                <m:t>2</m:t>
+              </m:r>
+            </m:den>
+          </m:f>
           <m:nary>
             <m:naryPr>
               <m:chr m:val="∑"/>
@@ -4603,6 +5006,16 @@
                   <w:lang w:val="cs-CZ"/>
                 </w:rPr>
                 <m:t>i</m:t>
+              </m:r>
+              <m:r>
+                <m:rPr>
+                  <m:sty m:val="bi"/>
+                </m:rPr>
+                <w:rPr>
+                  <w:rFonts w:ascii="Cambria Math" w:eastAsiaTheme="minorEastAsia" w:hAnsi="Cambria Math"/>
+                  <w:lang w:val="cs-CZ"/>
+                </w:rPr>
+                <m:t>=0</m:t>
               </m:r>
             </m:sub>
             <m:sup/>
@@ -4663,7 +5076,7 @@
                           <w:rFonts w:ascii="Cambria Math" w:eastAsiaTheme="minorEastAsia" w:hAnsi="Cambria Math"/>
                           <w:lang w:val="cs-CZ"/>
                         </w:rPr>
-                        <m:t>i</m:t>
+                        <m:t>(i)</m:t>
                       </m:r>
                     </m:sup>
                   </m:sSup>
@@ -4862,7 +5275,7 @@
                       <w:rFonts w:ascii="Cambria Math" w:eastAsiaTheme="minorEastAsia" w:hAnsi="Cambria Math"/>
                       <w:lang w:val="cs-CZ"/>
                     </w:rPr>
-                    <m:t>i</m:t>
+                    <m:t>(i)</m:t>
                   </m:r>
                 </m:sup>
               </m:sSup>
@@ -4901,6 +5314,16 @@
                       <w:lang w:val="cs-CZ"/>
                     </w:rPr>
                     <m:t>i</m:t>
+                  </m:r>
+                  <m:r>
+                    <m:rPr>
+                      <m:sty m:val="bi"/>
+                    </m:rPr>
+                    <w:rPr>
+                      <w:rFonts w:ascii="Cambria Math" w:eastAsiaTheme="minorEastAsia" w:hAnsi="Cambria Math"/>
+                      <w:lang w:val="cs-CZ"/>
+                    </w:rPr>
+                    <m:t>=0</m:t>
                   </m:r>
                 </m:sub>
                 <m:sup/>
@@ -4963,7 +5386,7 @@
                               <w:rFonts w:ascii="Cambria Math" w:eastAsiaTheme="minorEastAsia" w:hAnsi="Cambria Math"/>
                               <w:lang w:val="cs-CZ"/>
                             </w:rPr>
-                            <m:t>i</m:t>
+                            <m:t>(i)</m:t>
                           </m:r>
                         </m:sup>
                       </m:sSubSup>
@@ -5012,7 +5435,7 @@
                               <w:rFonts w:ascii="Cambria Math" w:eastAsiaTheme="minorEastAsia" w:hAnsi="Cambria Math"/>
                               <w:lang w:val="cs-CZ"/>
                             </w:rPr>
-                            <m:t>i</m:t>
+                            <m:t>(i)</m:t>
                           </m:r>
                         </m:sup>
                       </m:sSubSup>
@@ -5079,6 +5502,16 @@
                   <w:lang w:val="cs-CZ"/>
                 </w:rPr>
                 <m:t>i</m:t>
+              </m:r>
+              <m:r>
+                <m:rPr>
+                  <m:sty m:val="bi"/>
+                </m:rPr>
+                <w:rPr>
+                  <w:rFonts w:ascii="Cambria Math" w:eastAsiaTheme="minorEastAsia" w:hAnsi="Cambria Math"/>
+                  <w:lang w:val="cs-CZ"/>
+                </w:rPr>
+                <m:t>=0</m:t>
               </m:r>
             </m:sub>
             <m:sup/>
@@ -5129,7 +5562,7 @@
                           <w:rFonts w:ascii="Cambria Math" w:eastAsiaTheme="minorEastAsia" w:hAnsi="Cambria Math"/>
                           <w:lang w:val="cs-CZ"/>
                         </w:rPr>
-                        <m:t>i</m:t>
+                        <m:t>(i)</m:t>
                       </m:r>
                     </m:sup>
                   </m:sSup>
@@ -5276,7 +5709,7 @@
                       <w:rFonts w:ascii="Cambria Math" w:eastAsiaTheme="minorEastAsia" w:hAnsi="Cambria Math"/>
                       <w:lang w:val="cs-CZ"/>
                     </w:rPr>
-                    <m:t>i</m:t>
+                    <m:t>(i)</m:t>
                   </m:r>
                 </m:sup>
               </m:sSubSup>
@@ -5339,6 +5772,16 @@
                   <w:lang w:val="cs-CZ"/>
                 </w:rPr>
                 <m:t>i</m:t>
+              </m:r>
+              <m:r>
+                <m:rPr>
+                  <m:sty m:val="bi"/>
+                </m:rPr>
+                <w:rPr>
+                  <w:rFonts w:ascii="Cambria Math" w:eastAsiaTheme="minorEastAsia" w:hAnsi="Cambria Math"/>
+                  <w:lang w:val="cs-CZ"/>
+                </w:rPr>
+                <m:t>=0</m:t>
               </m:r>
             </m:sub>
             <m:sup/>
@@ -5526,7 +5969,7 @@
                       <w:rFonts w:ascii="Cambria Math" w:eastAsiaTheme="minorEastAsia" w:hAnsi="Cambria Math"/>
                       <w:lang w:val="cs-CZ"/>
                     </w:rPr>
-                    <m:t>i</m:t>
+                    <m:t>(i)</m:t>
                   </m:r>
                 </m:sup>
               </m:sSubSup>
@@ -5583,6 +6026,7 @@
           <w:rFonts w:eastAsiaTheme="minorEastAsia"/>
           <w:lang w:val="cs-CZ"/>
         </w:rPr>
+        <w:lastRenderedPageBreak/>
         <w:t xml:space="preserve">Tímto jsme zjistili, jak vypadá výpočet gradientu </w:t>
       </w:r>
       <m:oMath>
@@ -5761,6 +6205,16 @@
                   <w:lang w:val="cs-CZ"/>
                 </w:rPr>
                 <m:t>i</m:t>
+              </m:r>
+              <m:r>
+                <m:rPr>
+                  <m:sty m:val="bi"/>
+                </m:rPr>
+                <w:rPr>
+                  <w:rFonts w:ascii="Cambria Math" w:eastAsiaTheme="minorEastAsia" w:hAnsi="Cambria Math"/>
+                  <w:lang w:val="cs-CZ"/>
+                </w:rPr>
+                <m:t>=0</m:t>
               </m:r>
             </m:sub>
             <m:sup/>
@@ -5948,7 +6402,7 @@
                       <w:rFonts w:ascii="Cambria Math" w:eastAsiaTheme="minorEastAsia" w:hAnsi="Cambria Math"/>
                       <w:lang w:val="cs-CZ"/>
                     </w:rPr>
-                    <m:t>i</m:t>
+                    <m:t>(i)</m:t>
                   </m:r>
                 </m:sup>
               </m:sSubSup>
@@ -5985,7 +6439,21 @@
           <w:rFonts w:eastAsiaTheme="minorEastAsia"/>
           <w:lang w:val="cs-CZ"/>
         </w:rPr>
-        <w:t>Z uvedené rovnice vyplívá</w:t>
+        <w:t>Z uvedené rovnice vypl</w:t>
+      </w:r>
+      <w:r>
+        <w:rPr>
+          <w:rFonts w:eastAsiaTheme="minorEastAsia"/>
+          <w:lang w:val="cs-CZ"/>
+        </w:rPr>
+        <w:t>ý</w:t>
+      </w:r>
+      <w:r>
+        <w:rPr>
+          <w:rFonts w:eastAsiaTheme="minorEastAsia"/>
+          <w:lang w:val="cs-CZ"/>
+        </w:rPr>
+        <w:t>vá</w:t>
       </w:r>
       <w:r>
         <w:rPr>
@@ -6178,6 +6646,90 @@
           <w:lang w:val="cs-CZ"/>
         </w:rPr>
         <w:t xml:space="preserve"> v daném bodě</w:t>
+      </w:r>
+      <w:r>
+        <w:rPr>
+          <w:rFonts w:eastAsiaTheme="minorEastAsia"/>
+          <w:lang w:val="cs-CZ"/>
+        </w:rPr>
+        <w:t xml:space="preserve">, kde </w:t>
+      </w:r>
+      <m:oMath>
+        <m:sSup>
+          <m:sSupPr>
+            <m:ctrlPr>
+              <w:rPr>
+                <w:rFonts w:ascii="Cambria Math" w:eastAsiaTheme="minorEastAsia" w:hAnsi="Cambria Math"/>
+                <w:b/>
+                <w:bCs/>
+                <w:i/>
+                <w:lang w:val="cs-CZ"/>
+              </w:rPr>
+            </m:ctrlPr>
+          </m:sSupPr>
+          <m:e>
+            <m:r>
+              <m:rPr>
+                <m:sty m:val="bi"/>
+              </m:rPr>
+              <w:rPr>
+                <w:rFonts w:ascii="Cambria Math" w:eastAsiaTheme="minorEastAsia" w:hAnsi="Cambria Math"/>
+                <w:lang w:val="cs-CZ"/>
+              </w:rPr>
+              <m:t>X</m:t>
+            </m:r>
+          </m:e>
+          <m:sup>
+            <m:d>
+              <m:dPr>
+                <m:ctrlPr>
+                  <w:rPr>
+                    <w:rFonts w:ascii="Cambria Math" w:eastAsiaTheme="minorEastAsia" w:hAnsi="Cambria Math"/>
+                    <w:b/>
+                    <w:bCs/>
+                    <w:i/>
+                    <w:lang w:val="cs-CZ"/>
+                  </w:rPr>
+                </m:ctrlPr>
+              </m:dPr>
+              <m:e>
+                <m:r>
+                  <m:rPr>
+                    <m:sty m:val="bi"/>
+                  </m:rPr>
+                  <w:rPr>
+                    <w:rFonts w:ascii="Cambria Math" w:eastAsiaTheme="minorEastAsia" w:hAnsi="Cambria Math"/>
+                    <w:lang w:val="cs-CZ"/>
+                  </w:rPr>
+                  <m:t>i</m:t>
+                </m:r>
+              </m:e>
+            </m:d>
+          </m:sup>
+        </m:sSup>
+      </m:oMath>
+      <w:r>
+        <w:rPr>
+          <w:rFonts w:eastAsiaTheme="minorEastAsia"/>
+          <w:b/>
+          <w:bCs/>
+          <w:lang w:val="cs-CZ"/>
+        </w:rPr>
+        <w:t xml:space="preserve"> </w:t>
+      </w:r>
+      <w:r>
+        <w:rPr>
+          <w:rFonts w:eastAsiaTheme="minorEastAsia"/>
+          <w:lang w:val="cs-CZ"/>
+        </w:rPr>
+        <w:t>značí vekt</w:t>
+      </w:r>
+      <w:r>
+        <w:rPr>
+          <w:rFonts w:eastAsiaTheme="minorEastAsia"/>
+          <w:lang w:val="cs-CZ"/>
+        </w:rPr>
+        <w:t>or příznaků daného příkladu</w:t>
       </w:r>
       <w:r>
         <w:rPr>
@@ -6279,29 +6831,6 @@
             </w:rPr>
             <m:t xml:space="preserve"> η</m:t>
           </m:r>
-        </m:oMath>
-      </m:oMathPara>
-    </w:p>
-    <w:p>
-      <w:pPr>
-        <w:rPr>
-          <w:rFonts w:eastAsiaTheme="minorEastAsia"/>
-          <w:b/>
-          <w:color w:val="000000"/>
-        </w:rPr>
-      </w:pPr>
-    </w:p>
-    <w:p>
-      <w:pPr>
-        <w:rPr>
-          <w:rFonts w:eastAsiaTheme="minorEastAsia"/>
-          <w:b/>
-          <w:bCs/>
-          <w:color w:val="000000"/>
-        </w:rPr>
-      </w:pPr>
-      <m:oMathPara>
-        <m:oMath>
           <m:r>
             <m:rPr>
               <m:sty m:val="bi"/>
@@ -6310,7 +6839,7 @@
               <w:rFonts w:ascii="Cambria Math" w:eastAsiaTheme="minorEastAsia" w:hAnsi="Cambria Math"/>
               <w:lang w:val="cs-CZ"/>
             </w:rPr>
-            <m:t xml:space="preserve">∆W= </m:t>
+            <m:t xml:space="preserve">= </m:t>
           </m:r>
           <m:r>
             <m:rPr>
@@ -6346,7 +6875,7 @@
                   <w:rFonts w:ascii="Cambria Math" w:eastAsiaTheme="minorEastAsia" w:hAnsi="Cambria Math"/>
                   <w:lang w:val="cs-CZ"/>
                 </w:rPr>
-                <m:t>i</m:t>
+                <m:t>i=0</m:t>
               </m:r>
             </m:sub>
             <m:sup/>
@@ -6551,6 +7080,7 @@
         <w:rPr>
           <w:rFonts w:eastAsiaTheme="minorEastAsia"/>
           <w:b/>
+          <w:bCs/>
           <w:color w:val="000000"/>
         </w:rPr>
       </w:pPr>
@@ -6572,6 +7102,78 @@
           <w:lang w:val="cs-CZ"/>
         </w:rPr>
       </w:pPr>
+      <w:r>
+        <w:rPr>
+          <w:rFonts w:ascii="Times New Roman" w:eastAsia="Times New Roman" w:hAnsi="Times New Roman" w:cs="Times New Roman"/>
+          <w:noProof/>
+          <w:lang w:eastAsia="en-GB"/>
+        </w:rPr>
+        <w:drawing>
+          <wp:anchor distT="0" distB="0" distL="114300" distR="114300" simplePos="0" relativeHeight="251658244" behindDoc="0" locked="0" layoutInCell="1" allowOverlap="1" wp14:anchorId="09E6947F" wp14:editId="101BCB56">
+            <wp:simplePos x="0" y="0"/>
+            <wp:positionH relativeFrom="margin">
+              <wp:align>left</wp:align>
+            </wp:positionH>
+            <wp:positionV relativeFrom="paragraph">
+              <wp:posOffset>906145</wp:posOffset>
+            </wp:positionV>
+            <wp:extent cx="5427980" cy="1737995"/>
+            <wp:effectExtent l="0" t="0" r="1270" b="0"/>
+            <wp:wrapSquare wrapText="bothSides"/>
+            <wp:docPr id="6" name="Picture 6" descr="page100image57286992"/>
+            <wp:cNvGraphicFramePr>
+              <a:graphicFrameLocks xmlns:a="http://schemas.openxmlformats.org/drawingml/2006/main" noChangeAspect="1"/>
+            </wp:cNvGraphicFramePr>
+            <a:graphic xmlns:a="http://schemas.openxmlformats.org/drawingml/2006/main">
+              <a:graphicData uri="http://schemas.openxmlformats.org/drawingml/2006/picture">
+                <pic:pic xmlns:pic="http://schemas.openxmlformats.org/drawingml/2006/picture">
+                  <pic:nvPicPr>
+                    <pic:cNvPr id="0" name="Picture 1" descr="page100image57286992"/>
+                    <pic:cNvPicPr>
+                      <a:picLocks noChangeAspect="1" noChangeArrowheads="1"/>
+                    </pic:cNvPicPr>
+                  </pic:nvPicPr>
+                  <pic:blipFill rotWithShape="1">
+                    <a:blip r:embed="rId10">
+                      <a:extLst>
+                        <a:ext uri="{28A0092B-C50C-407E-A947-70E740481C1C}">
+                          <a14:useLocalDpi xmlns:a14="http://schemas.microsoft.com/office/drawing/2010/main" val="0"/>
+                        </a:ext>
+                      </a:extLst>
+                    </a:blip>
+                    <a:srcRect l="6669" t="2956" r="6911" b="2464"/>
+                    <a:stretch/>
+                  </pic:blipFill>
+                  <pic:spPr bwMode="auto">
+                    <a:xfrm>
+                      <a:off x="0" y="0"/>
+                      <a:ext cx="5427980" cy="1737995"/>
+                    </a:xfrm>
+                    <a:prstGeom prst="rect">
+                      <a:avLst/>
+                    </a:prstGeom>
+                    <a:noFill/>
+                    <a:ln>
+                      <a:noFill/>
+                    </a:ln>
+                    <a:extLst>
+                      <a:ext uri="{53640926-AAD7-44D8-BBD7-CCE9431645EC}">
+                        <a14:shadowObscured xmlns:a14="http://schemas.microsoft.com/office/drawing/2010/main"/>
+                      </a:ext>
+                    </a:extLst>
+                  </pic:spPr>
+                </pic:pic>
+              </a:graphicData>
+            </a:graphic>
+            <wp14:sizeRelH relativeFrom="page">
+              <wp14:pctWidth>0</wp14:pctWidth>
+            </wp14:sizeRelH>
+            <wp14:sizeRelV relativeFrom="page">
+              <wp14:pctHeight>0</wp14:pctHeight>
+            </wp14:sizeRelV>
+          </wp:anchor>
+        </w:drawing>
+      </w:r>
       <w:r>
         <w:rPr>
           <w:noProof/>
@@ -6579,16 +7181,16 @@
         <mc:AlternateContent>
           <mc:Choice Requires="wps">
             <w:drawing>
-              <wp:anchor distT="0" distB="0" distL="114300" distR="114300" simplePos="0" relativeHeight="251658252" behindDoc="0" locked="0" layoutInCell="1" allowOverlap="1" wp14:anchorId="11832841" wp14:editId="490FA82F">
+              <wp:anchor distT="0" distB="0" distL="114300" distR="114300" simplePos="0" relativeHeight="251658252" behindDoc="0" locked="0" layoutInCell="1" allowOverlap="1" wp14:anchorId="11832841" wp14:editId="56356D9F">
                 <wp:simplePos x="0" y="0"/>
-                <wp:positionH relativeFrom="column">
-                  <wp:posOffset>0</wp:posOffset>
+                <wp:positionH relativeFrom="margin">
+                  <wp:align>left</wp:align>
                 </wp:positionH>
                 <wp:positionV relativeFrom="paragraph">
-                  <wp:posOffset>2674620</wp:posOffset>
+                  <wp:posOffset>2698371</wp:posOffset>
                 </wp:positionV>
                 <wp:extent cx="5427980" cy="169545"/>
-                <wp:effectExtent l="0" t="0" r="0" b="0"/>
+                <wp:effectExtent l="0" t="0" r="1270" b="1905"/>
                 <wp:wrapSquare wrapText="bothSides"/>
                 <wp:docPr id="21" name="Text Box 21"/>
                 <wp:cNvGraphicFramePr/>
@@ -6621,8 +7223,13 @@
                                 <w:lang w:val="cs-CZ"/>
                               </w:rPr>
                             </w:pPr>
+                            <w:proofErr w:type="spellStart"/>
                             <w:r>
-                              <w:t xml:space="preserve">Obr. </w:t>
+                              <w:t>Obr</w:t>
+                            </w:r>
+                            <w:proofErr w:type="spellEnd"/>
+                            <w:r>
+                              <w:t xml:space="preserve">. </w:t>
                             </w:r>
                             <w:r>
                               <w:rPr>
@@ -6662,7 +7269,11 @@
           </mc:Choice>
           <mc:Fallback>
             <w:pict>
-              <v:shape w14:anchorId="11832841" id="Text Box 21" o:spid="_x0000_s1030" type="#_x0000_t202" style="position:absolute;margin-left:0;margin-top:210.6pt;width:427.4pt;height:13.35pt;z-index:251658252;visibility:visible;mso-wrap-style:square;mso-height-percent:0;mso-wrap-distance-left:9pt;mso-wrap-distance-top:0;mso-wrap-distance-right:9pt;mso-wrap-distance-bottom:0;mso-position-horizontal:absolute;mso-position-horizontal-relative:text;mso-position-vertical:absolute;mso-position-vertical-relative:text;mso-height-percent:0;mso-height-relative:margin;v-text-anchor:top" o:gfxdata="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" stroked="f">
+              <v:shapetype w14:anchorId="11832841" id="_x0000_t202" coordsize="21600,21600" o:spt="202" path="m,l,21600r21600,l21600,xe">
+                <v:stroke joinstyle="miter"/>
+                <v:path gradientshapeok="t" o:connecttype="rect"/>
+              </v:shapetype>
+              <v:shape id="Text Box 21" o:spid="_x0000_s1030" type="#_x0000_t202" style="position:absolute;margin-left:0;margin-top:212.45pt;width:427.4pt;height:13.35pt;z-index:251658252;visibility:visible;mso-wrap-style:square;mso-height-percent:0;mso-wrap-distance-left:9pt;mso-wrap-distance-top:0;mso-wrap-distance-right:9pt;mso-wrap-distance-bottom:0;mso-position-horizontal:left;mso-position-horizontal-relative:margin;mso-position-vertical:absolute;mso-position-vertical-relative:text;mso-height-percent:0;mso-height-relative:margin;v-text-anchor:top" o:gfxdata="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" stroked="f">
                 <v:textbox inset="0,0,0,0">
                   <w:txbxContent>
                     <w:p>
@@ -6673,8 +7284,13 @@
                           <w:lang w:val="cs-CZ"/>
                         </w:rPr>
                       </w:pPr>
+                      <w:proofErr w:type="spellStart"/>
                       <w:r>
-                        <w:t xml:space="preserve">Obr. </w:t>
+                        <w:t>Obr</w:t>
+                      </w:r>
+                      <w:proofErr w:type="spellEnd"/>
+                      <w:r>
+                        <w:t xml:space="preserve">. </w:t>
                       </w:r>
                       <w:r>
                         <w:rPr>
@@ -6697,7 +7313,7 @@
                     </w:p>
                   </w:txbxContent>
                 </v:textbox>
-                <w10:wrap type="square"/>
+                <w10:wrap type="square" anchorx="margin"/>
               </v:shape>
             </w:pict>
           </mc:Fallback>
@@ -7028,7 +7644,39 @@
           <w:color w:val="000000"/>
           <w:lang w:val="cs-CZ"/>
         </w:rPr>
-        <w:t xml:space="preserve"> a nikdy </w:t>
+        <w:t xml:space="preserve"> </w:t>
+      </w:r>
+      <w:r>
+        <w:rPr>
+          <w:rFonts w:eastAsiaTheme="minorEastAsia"/>
+          <w:color w:val="000000"/>
+          <w:lang w:val="cs-CZ"/>
+        </w:rPr>
+        <w:t>(</w:t>
+      </w:r>
+      <w:r>
+        <w:rPr>
+          <w:rFonts w:eastAsiaTheme="minorEastAsia"/>
+          <w:color w:val="000000"/>
+          <w:lang w:val="cs-CZ"/>
+        </w:rPr>
+        <w:t xml:space="preserve">viz </w:t>
+      </w:r>
+      <w:r>
+        <w:rPr>
+          <w:rFonts w:eastAsiaTheme="minorEastAsia"/>
+          <w:color w:val="000000"/>
+          <w:lang w:val="cs-CZ"/>
+        </w:rPr>
+        <w:t xml:space="preserve">obr. 3.5) </w:t>
+      </w:r>
+      <w:r>
+        <w:rPr>
+          <w:rFonts w:eastAsiaTheme="minorEastAsia"/>
+          <w:color w:val="000000"/>
+          <w:lang w:val="cs-CZ"/>
+        </w:rPr>
+        <w:t xml:space="preserve">a nikdy </w:t>
       </w:r>
       <w:r>
         <w:rPr>
@@ -7055,78 +7703,6 @@
           <w:lang w:val="cs-CZ"/>
         </w:rPr>
       </w:pPr>
-      <w:r>
-        <w:rPr>
-          <w:rFonts w:ascii="Times New Roman" w:eastAsia="Times New Roman" w:hAnsi="Times New Roman" w:cs="Times New Roman"/>
-          <w:noProof/>
-          <w:lang w:eastAsia="en-GB"/>
-        </w:rPr>
-        <w:drawing>
-          <wp:anchor distT="0" distB="0" distL="114300" distR="114300" simplePos="0" relativeHeight="251658244" behindDoc="0" locked="0" layoutInCell="1" allowOverlap="1" wp14:anchorId="09E6947F" wp14:editId="332F6CF9">
-            <wp:simplePos x="0" y="0"/>
-            <wp:positionH relativeFrom="column">
-              <wp:posOffset>0</wp:posOffset>
-            </wp:positionH>
-            <wp:positionV relativeFrom="paragraph">
-              <wp:posOffset>138430</wp:posOffset>
-            </wp:positionV>
-            <wp:extent cx="5427980" cy="1737995"/>
-            <wp:effectExtent l="0" t="0" r="0" b="1905"/>
-            <wp:wrapSquare wrapText="bothSides"/>
-            <wp:docPr id="6" name="Picture 6" descr="page100image57286992"/>
-            <wp:cNvGraphicFramePr>
-              <a:graphicFrameLocks xmlns:a="http://schemas.openxmlformats.org/drawingml/2006/main" noChangeAspect="1"/>
-            </wp:cNvGraphicFramePr>
-            <a:graphic xmlns:a="http://schemas.openxmlformats.org/drawingml/2006/main">
-              <a:graphicData uri="http://schemas.openxmlformats.org/drawingml/2006/picture">
-                <pic:pic xmlns:pic="http://schemas.openxmlformats.org/drawingml/2006/picture">
-                  <pic:nvPicPr>
-                    <pic:cNvPr id="0" name="Picture 1" descr="page100image57286992"/>
-                    <pic:cNvPicPr>
-                      <a:picLocks noChangeAspect="1" noChangeArrowheads="1"/>
-                    </pic:cNvPicPr>
-                  </pic:nvPicPr>
-                  <pic:blipFill rotWithShape="1">
-                    <a:blip r:embed="rId10">
-                      <a:extLst>
-                        <a:ext uri="{28A0092B-C50C-407E-A947-70E740481C1C}">
-                          <a14:useLocalDpi xmlns:a14="http://schemas.microsoft.com/office/drawing/2010/main" val="0"/>
-                        </a:ext>
-                      </a:extLst>
-                    </a:blip>
-                    <a:srcRect l="6669" t="2956" r="6911" b="2464"/>
-                    <a:stretch/>
-                  </pic:blipFill>
-                  <pic:spPr bwMode="auto">
-                    <a:xfrm>
-                      <a:off x="0" y="0"/>
-                      <a:ext cx="5427980" cy="1737995"/>
-                    </a:xfrm>
-                    <a:prstGeom prst="rect">
-                      <a:avLst/>
-                    </a:prstGeom>
-                    <a:noFill/>
-                    <a:ln>
-                      <a:noFill/>
-                    </a:ln>
-                    <a:extLst>
-                      <a:ext uri="{53640926-AAD7-44D8-BBD7-CCE9431645EC}">
-                        <a14:shadowObscured xmlns:a14="http://schemas.microsoft.com/office/drawing/2010/main"/>
-                      </a:ext>
-                    </a:extLst>
-                  </pic:spPr>
-                </pic:pic>
-              </a:graphicData>
-            </a:graphic>
-            <wp14:sizeRelH relativeFrom="page">
-              <wp14:pctWidth>0</wp14:pctWidth>
-            </wp14:sizeRelH>
-            <wp14:sizeRelV relativeFrom="page">
-              <wp14:pctHeight>0</wp14:pctHeight>
-            </wp14:sizeRelV>
-          </wp:anchor>
-        </w:drawing>
-      </w:r>
     </w:p>
     <w:p>
       <w:pPr>
@@ -7239,7 +7815,39 @@
           <w:color w:val="000000"/>
           <w:lang w:val="cs-CZ"/>
         </w:rPr>
-        <w:t xml:space="preserve"> ztrátové funkce, ve kterém </w:t>
+        <w:t xml:space="preserve"> ztrátové funkce</w:t>
+      </w:r>
+      <w:r>
+        <w:rPr>
+          <w:rFonts w:eastAsiaTheme="minorEastAsia"/>
+          <w:color w:val="000000"/>
+          <w:lang w:val="cs-CZ"/>
+        </w:rPr>
+        <w:t xml:space="preserve"> (</w:t>
+      </w:r>
+      <w:r>
+        <w:rPr>
+          <w:rFonts w:eastAsiaTheme="minorEastAsia"/>
+          <w:color w:val="000000"/>
+          <w:lang w:val="cs-CZ"/>
+        </w:rPr>
+        <w:t xml:space="preserve">viz </w:t>
+      </w:r>
+      <w:r>
+        <w:rPr>
+          <w:rFonts w:eastAsiaTheme="minorEastAsia"/>
+          <w:color w:val="000000"/>
+          <w:lang w:val="cs-CZ"/>
+        </w:rPr>
+        <w:t>obr. 3.6 a 3.7)</w:t>
+      </w:r>
+      <w:r>
+        <w:rPr>
+          <w:rFonts w:eastAsiaTheme="minorEastAsia"/>
+          <w:color w:val="000000"/>
+          <w:lang w:val="cs-CZ"/>
+        </w:rPr>
+        <w:t xml:space="preserve">, ve kterém </w:t>
       </w:r>
       <w:r>
         <w:rPr>
@@ -7395,8 +8003,13 @@
                                 <w:lang w:val="cs-CZ"/>
                               </w:rPr>
                             </w:pPr>
+                            <w:proofErr w:type="spellStart"/>
                             <w:r>
-                              <w:t xml:space="preserve">Obr. </w:t>
+                              <w:t>Obr</w:t>
+                            </w:r>
+                            <w:proofErr w:type="spellEnd"/>
+                            <w:r>
+                              <w:t xml:space="preserve">. </w:t>
                             </w:r>
                             <w:r>
                               <w:rPr>
@@ -7526,8 +8139,13 @@
                                 <w:lang w:val="cs-CZ"/>
                               </w:rPr>
                             </w:pPr>
+                            <w:proofErr w:type="spellStart"/>
                             <w:r>
-                              <w:t xml:space="preserve">Obr. </w:t>
+                              <w:t>Obr</w:t>
+                            </w:r>
+                            <w:proofErr w:type="spellEnd"/>
+                            <w:r>
+                              <w:t xml:space="preserve">. </w:t>
                             </w:r>
                             <w:r>
                               <w:rPr>
@@ -7749,6 +8367,8 @@
         <w:rPr>
           <w:rFonts w:eastAsiaTheme="minorEastAsia"/>
           <w:b/>
+          <w:sz w:val="28"/>
+          <w:szCs w:val="28"/>
           <w:lang w:val="cs-CZ"/>
         </w:rPr>
       </w:pPr>
@@ -7756,6 +8376,8 @@
         <w:rPr>
           <w:rFonts w:eastAsiaTheme="minorEastAsia"/>
           <w:b/>
+          <w:sz w:val="28"/>
+          <w:szCs w:val="28"/>
           <w:lang w:val="cs-CZ"/>
         </w:rPr>
         <w:t>3.6 Stochastický gradientní sestup</w:t>
@@ -7845,14 +8467,42 @@
           <w:rFonts w:eastAsiaTheme="minorEastAsia"/>
           <w:lang w:val="cs-CZ"/>
         </w:rPr>
-        <w:t>dost možní i častěji používanější)</w:t>
-      </w:r>
-      <w:r>
-        <w:rPr>
-          <w:rFonts w:eastAsiaTheme="minorEastAsia"/>
-          <w:lang w:val="cs-CZ"/>
-        </w:rPr>
-        <w:t xml:space="preserve"> alternativou ke klasickému gradientního sestupu. </w:t>
+        <w:t>dost možn</w:t>
+      </w:r>
+      <w:r>
+        <w:rPr>
+          <w:rFonts w:eastAsiaTheme="minorEastAsia"/>
+          <w:lang w:val="cs-CZ"/>
+        </w:rPr>
+        <w:t xml:space="preserve">á </w:t>
+      </w:r>
+      <w:r>
+        <w:rPr>
+          <w:rFonts w:eastAsiaTheme="minorEastAsia"/>
+          <w:lang w:val="cs-CZ"/>
+        </w:rPr>
+        <w:t>i častěji používanější)</w:t>
+      </w:r>
+      <w:r>
+        <w:rPr>
+          <w:rFonts w:eastAsiaTheme="minorEastAsia"/>
+          <w:lang w:val="cs-CZ"/>
+        </w:rPr>
+        <w:t xml:space="preserve"> alternativou ke klasickému gradientní</w:t>
+      </w:r>
+      <w:r>
+        <w:rPr>
+          <w:rFonts w:eastAsiaTheme="minorEastAsia"/>
+          <w:lang w:val="cs-CZ"/>
+        </w:rPr>
+        <w:t>mu</w:t>
+      </w:r>
+      <w:r>
+        <w:rPr>
+          <w:rFonts w:eastAsiaTheme="minorEastAsia"/>
+          <w:lang w:val="cs-CZ"/>
+        </w:rPr>
+        <w:t xml:space="preserve"> sestupu. </w:t>
       </w:r>
       <w:r>
         <w:rPr>
@@ -8045,7 +8695,35 @@
           <w:rFonts w:eastAsiaTheme="minorEastAsia"/>
           <w:lang w:val="cs-CZ"/>
         </w:rPr>
-        <w:t>příkladu:</w:t>
+        <w:t>příkladu</w:t>
+      </w:r>
+      <w:r>
+        <w:rPr>
+          <w:rFonts w:eastAsiaTheme="minorEastAsia"/>
+          <w:lang w:val="cs-CZ"/>
+        </w:rPr>
+        <w:t xml:space="preserve"> (</w:t>
+      </w:r>
+      <w:r>
+        <w:rPr>
+          <w:rFonts w:eastAsiaTheme="minorEastAsia"/>
+          <w:lang w:val="cs-CZ"/>
+        </w:rPr>
+        <w:t xml:space="preserve">viz </w:t>
+      </w:r>
+      <w:r>
+        <w:rPr>
+          <w:rFonts w:eastAsiaTheme="minorEastAsia"/>
+          <w:lang w:val="cs-CZ"/>
+        </w:rPr>
+        <w:t>obr. 3.8)</w:t>
+      </w:r>
+      <w:r>
+        <w:rPr>
+          <w:rFonts w:eastAsiaTheme="minorEastAsia"/>
+          <w:lang w:val="cs-CZ"/>
+        </w:rPr>
+        <w:t>:</w:t>
       </w:r>
     </w:p>
     <w:p>
@@ -8511,8 +9189,13 @@
                                 <w:lang w:val="cs-CZ"/>
                               </w:rPr>
                             </w:pPr>
+                            <w:proofErr w:type="spellStart"/>
                             <w:r>
-                              <w:t xml:space="preserve">Obr. </w:t>
+                              <w:t>Obr</w:t>
+                            </w:r>
+                            <w:proofErr w:type="spellEnd"/>
+                            <w:r>
+                              <w:t xml:space="preserve">. </w:t>
                             </w:r>
                             <w:r>
                               <w:rPr>
@@ -8668,6 +9351,8 @@
           <w:rFonts w:eastAsiaTheme="minorEastAsia"/>
           <w:b/>
           <w:color w:val="000000"/>
+          <w:sz w:val="28"/>
+          <w:szCs w:val="28"/>
           <w:lang w:val="cs-CZ"/>
         </w:rPr>
       </w:pPr>
@@ -8676,6 +9361,8 @@
           <w:rFonts w:eastAsiaTheme="minorEastAsia"/>
           <w:b/>
           <w:color w:val="000000"/>
+          <w:sz w:val="28"/>
+          <w:szCs w:val="28"/>
           <w:lang w:val="cs-CZ"/>
         </w:rPr>
         <w:t>3.8 Souhrn</w:t>
@@ -8861,7 +9548,23 @@
           <w:color w:val="000000"/>
           <w:lang w:val="cs-CZ"/>
         </w:rPr>
-        <w:t>(která je pouze funkcí identity, hodnot</w:t>
+        <w:t>(</w:t>
+      </w:r>
+      <w:r>
+        <w:rPr>
+          <w:rFonts w:eastAsiaTheme="minorEastAsia"/>
+          <w:color w:val="000000"/>
+          <w:lang w:val="cs-CZ"/>
+        </w:rPr>
+        <w:t>ta je identická</w:t>
+      </w:r>
+      <w:r>
+        <w:rPr>
+          <w:rFonts w:eastAsiaTheme="minorEastAsia"/>
+          <w:color w:val="000000"/>
+          <w:lang w:val="cs-CZ"/>
+        </w:rPr>
+        <w:t>, hodnot</w:t>
       </w:r>
       <w:r>
         <w:rPr>
@@ -9394,6 +10097,8 @@
           <w:rFonts w:eastAsiaTheme="minorEastAsia"/>
           <w:b/>
           <w:color w:val="000000"/>
+          <w:sz w:val="28"/>
+          <w:szCs w:val="28"/>
           <w:lang w:val="cs-CZ"/>
         </w:rPr>
       </w:pPr>
@@ -9402,6 +10107,8 @@
           <w:rFonts w:eastAsiaTheme="minorEastAsia"/>
           <w:b/>
           <w:color w:val="000000"/>
+          <w:sz w:val="28"/>
+          <w:szCs w:val="28"/>
           <w:lang w:val="cs-CZ"/>
         </w:rPr>
         <w:t>3.7 Implementace</w:t>
@@ -9475,7 +10182,6 @@
         </w:rPr>
         <w:t xml:space="preserve">Celý algoritmus je opět zabalen ve třídě </w:t>
       </w:r>
-      <w:proofErr w:type="gramStart"/>
       <w:r>
         <w:rPr>
           <w:rFonts w:eastAsiaTheme="minorEastAsia"/>
@@ -9496,19 +10202,7 @@
           <w:color w:val="000000"/>
           <w:lang w:val="cs-CZ"/>
         </w:rPr>
-        <w:t>(</w:t>
-      </w:r>
-      <w:proofErr w:type="gramEnd"/>
-      <w:r>
-        <w:rPr>
-          <w:rFonts w:eastAsiaTheme="minorEastAsia"/>
-          <w:bCs/>
-          <w:i/>
-          <w:iCs/>
-          <w:color w:val="000000"/>
-          <w:lang w:val="cs-CZ"/>
-        </w:rPr>
-        <w:t>)</w:t>
+        <w:t>()</w:t>
       </w:r>
       <w:r>
         <w:rPr>
@@ -9566,10 +10260,10 @@
             <v:path o:extrusionok="f" gradientshapeok="t" o:connecttype="rect"/>
             <o:lock v:ext="edit" aspectratio="t"/>
           </v:shapetype>
-          <v:shape id="_x0000_i1029" type="#_x0000_t75" alt="" style="width:449.25pt;height:351.75pt;mso-width-percent:0;mso-height-percent:0;mso-width-percent:0;mso-height-percent:0" o:ole="">
+          <v:shape id="_x0000_i1025" type="#_x0000_t75" style="width:449.75pt;height:351.1pt" o:ole="">
             <v:imagedata r:id="rId14" o:title="" croptop="690f" cropbottom="134f" cropright="722f"/>
           </v:shape>
-          <o:OLEObject Type="Embed" ProgID="Word.OpenDocumentText.12" ShapeID="_x0000_i1029" DrawAspect="Content" ObjectID="_1709317160" r:id="rId15"/>
+          <o:OLEObject Type="Embed" ProgID="Word.OpenDocumentText.12" ShapeID="_x0000_i1025" DrawAspect="Content" ObjectID="_1710943250" r:id="rId15"/>
         </w:object>
       </w:r>
     </w:p>
@@ -9614,7 +10308,6 @@
         </w:rPr>
         <w:t xml:space="preserve"> třídy </w:t>
       </w:r>
-      <w:proofErr w:type="gramStart"/>
       <w:r>
         <w:rPr>
           <w:rFonts w:eastAsiaTheme="minorEastAsia"/>
@@ -9635,19 +10328,7 @@
           <w:color w:val="000000"/>
           <w:lang w:val="cs-CZ"/>
         </w:rPr>
-        <w:t>(</w:t>
-      </w:r>
-      <w:proofErr w:type="gramEnd"/>
-      <w:r>
-        <w:rPr>
-          <w:rFonts w:eastAsiaTheme="minorEastAsia"/>
-          <w:bCs/>
-          <w:i/>
-          <w:iCs/>
-          <w:color w:val="000000"/>
-          <w:lang w:val="cs-CZ"/>
-        </w:rPr>
-        <w:t>)</w:t>
+        <w:t>()</w:t>
       </w:r>
       <w:r>
         <w:rPr>
@@ -9823,7 +10504,6 @@
         </w:rPr>
         <w:t xml:space="preserve"> </w:t>
       </w:r>
-      <w:proofErr w:type="gramStart"/>
       <w:r>
         <w:rPr>
           <w:rFonts w:cstheme="minorHAnsi"/>
@@ -9832,18 +10512,7 @@
           <w:color w:val="000000"/>
           <w:lang w:val="cs-CZ"/>
         </w:rPr>
-        <w:t>fit(</w:t>
-      </w:r>
-      <w:proofErr w:type="gramEnd"/>
-      <w:r>
-        <w:rPr>
-          <w:rFonts w:cstheme="minorHAnsi"/>
-          <w:i/>
-          <w:iCs/>
-          <w:color w:val="000000"/>
-          <w:lang w:val="cs-CZ"/>
-        </w:rPr>
-        <w:t>X, y</w:t>
+        <w:t>fit(X, y</w:t>
       </w:r>
       <w:r>
         <w:rPr>
@@ -9883,10 +10552,10 @@
           <w:lang w:val="cs-CZ"/>
         </w:rPr>
         <w:object w:dxaOrig="9072" w:dyaOrig="7125" w14:anchorId="3B7E2560">
-          <v:shape id="_x0000_i1030" type="#_x0000_t75" alt="" style="width:449.25pt;height:351.75pt;mso-width-percent:0;mso-height-percent:0;mso-width-percent:0;mso-height-percent:0" o:ole="">
+          <v:shape id="_x0000_i1026" type="#_x0000_t75" style="width:449.75pt;height:351.1pt" o:ole="">
             <v:imagedata r:id="rId16" o:title="" croptop="690f" cropbottom="134f" cropright="722f"/>
           </v:shape>
-          <o:OLEObject Type="Embed" ProgID="Word.OpenDocumentText.12" ShapeID="_x0000_i1030" DrawAspect="Content" ObjectID="_1709317161" r:id="rId17"/>
+          <o:OLEObject Type="Embed" ProgID="Word.OpenDocumentText.12" ShapeID="_x0000_i1026" DrawAspect="Content" ObjectID="_1710943251" r:id="rId17"/>
         </w:object>
       </w:r>
     </w:p>
@@ -9901,13 +10570,11 @@
           <w:lang w:val="cs-CZ"/>
         </w:rPr>
       </w:pPr>
-      <w:proofErr w:type="spellStart"/>
-      <w:r>
-        <w:t>Kód</w:t>
-      </w:r>
-      <w:proofErr w:type="spellEnd"/>
-      <w:r>
-        <w:t xml:space="preserve"> 3 – ADALINE.py</w:t>
+      <w:r>
+        <w:rPr>
+          <w:lang w:val="cs-CZ"/>
+        </w:rPr>
+        <w:t>Kód 3 – ADALINE.py</w:t>
       </w:r>
     </w:p>
     <w:p>
@@ -9964,7 +10631,6 @@
         </w:rPr>
         <w:t xml:space="preserve"> přímo metodou </w:t>
       </w:r>
-      <w:proofErr w:type="gramStart"/>
       <w:r>
         <w:rPr>
           <w:rFonts w:cstheme="minorHAnsi"/>
@@ -9973,18 +10639,7 @@
           <w:color w:val="000000"/>
           <w:lang w:val="cs-CZ"/>
         </w:rPr>
-        <w:t>fit(</w:t>
-      </w:r>
-      <w:proofErr w:type="gramEnd"/>
-      <w:r>
-        <w:rPr>
-          <w:rFonts w:cstheme="minorHAnsi"/>
-          <w:i/>
-          <w:iCs/>
-          <w:color w:val="000000"/>
-          <w:lang w:val="cs-CZ"/>
-        </w:rPr>
-        <w:t>X, y</w:t>
+        <w:t>fit(X, y</w:t>
       </w:r>
       <w:r>
         <w:rPr>
@@ -10299,10 +10954,10 @@
           <w:lang w:val="cs-CZ"/>
         </w:rPr>
         <w:object w:dxaOrig="9072" w:dyaOrig="4560" w14:anchorId="1CA4413B">
-          <v:shape id="_x0000_i1031" type="#_x0000_t75" alt="" style="width:449.25pt;height:225pt;mso-width-percent:0;mso-height-percent:0;mso-width-percent:0;mso-height-percent:0" o:ole="">
+          <v:shape id="_x0000_i1027" type="#_x0000_t75" style="width:449.75pt;height:224.4pt" o:ole="">
             <v:imagedata r:id="rId18" o:title="" croptop="690f" cropbottom="134f" cropright="722f"/>
           </v:shape>
-          <o:OLEObject Type="Embed" ProgID="Word.OpenDocumentText.12" ShapeID="_x0000_i1031" DrawAspect="Content" ObjectID="_1709317162" r:id="rId19"/>
+          <o:OLEObject Type="Embed" ProgID="Word.OpenDocumentText.12" ShapeID="_x0000_i1027" DrawAspect="Content" ObjectID="_1710943252" r:id="rId19"/>
         </w:object>
       </w:r>
     </w:p>
@@ -10548,13 +11203,8 @@
                           <w:lang w:val="cs-CZ"/>
                         </w:rPr>
                       </w:pPr>
-                      <w:proofErr w:type="spellStart"/>
                       <w:r>
-                        <w:t>Obr</w:t>
-                      </w:r>
-                      <w:proofErr w:type="spellEnd"/>
-                      <w:r>
-                        <w:t xml:space="preserve">. </w:t>
+                        <w:t xml:space="preserve">Obr. </w:t>
                       </w:r>
                       <w:r>
                         <w:rPr>
@@ -10860,10 +11510,10 @@
           <w:lang w:val="cs-CZ"/>
         </w:rPr>
         <w:object w:dxaOrig="9072" w:dyaOrig="5940" w14:anchorId="0A2F2174">
-          <v:shape id="_x0000_i1032" type="#_x0000_t75" alt="" style="width:449.25pt;height:293.25pt;mso-width-percent:0;mso-height-percent:0;mso-width-percent:0;mso-height-percent:0" o:ole="">
+          <v:shape id="_x0000_i1028" type="#_x0000_t75" style="width:449.75pt;height:293.6pt" o:ole="">
             <v:imagedata r:id="rId21" o:title="" croptop="690f" cropbottom="134f" cropright="722f"/>
           </v:shape>
-          <o:OLEObject Type="Embed" ProgID="Word.OpenDocumentText.12" ShapeID="_x0000_i1032" DrawAspect="Content" ObjectID="_1709317163" r:id="rId22"/>
+          <o:OLEObject Type="Embed" ProgID="Word.OpenDocumentText.12" ShapeID="_x0000_i1028" DrawAspect="Content" ObjectID="_1710943253" r:id="rId22"/>
         </w:object>
       </w:r>
     </w:p>
@@ -11000,7 +11650,23 @@
           <w:color w:val="000000"/>
           <w:lang w:val="cs-CZ"/>
         </w:rPr>
-        <w:t>v porovnání k reálným situacím jedná o síť s velmi málo parametry</w:t>
+        <w:t xml:space="preserve">v porovnání k reálným situacím </w:t>
+      </w:r>
+      <w:r>
+        <w:rPr>
+          <w:rFonts w:eastAsiaTheme="minorEastAsia"/>
+          <w:color w:val="000000"/>
+          <w:lang w:val="cs-CZ"/>
+        </w:rPr>
+        <w:t xml:space="preserve">se </w:t>
+      </w:r>
+      <w:r>
+        <w:rPr>
+          <w:rFonts w:eastAsiaTheme="minorEastAsia"/>
+          <w:color w:val="000000"/>
+          <w:lang w:val="cs-CZ"/>
+        </w:rPr>
+        <w:t>jedná o síť s velmi málo parametry</w:t>
       </w:r>
       <w:r>
         <w:rPr>
@@ -11396,13 +12062,13 @@
       </w:pPr>
     </w:lvl>
   </w:abstractNum>
-  <w:num w:numId="1">
+  <w:num w:numId="1" w16cid:durableId="652492669">
     <w:abstractNumId w:val="2"/>
   </w:num>
-  <w:num w:numId="2">
+  <w:num w:numId="2" w16cid:durableId="1031491506">
     <w:abstractNumId w:val="1"/>
   </w:num>
-  <w:num w:numId="3">
+  <w:num w:numId="3" w16cid:durableId="374279261">
     <w:abstractNumId w:val="0"/>
   </w:num>
 </w:numbering>

</xml_diff>

<commit_message>
Work final version, some typos in scripts
</commit_message>
<xml_diff>
--- a/Work/chapters/ADALINE.docx
+++ b/Work/chapters/ADALINE.docx
@@ -890,14 +890,27 @@
                               </w:rPr>
                               <w:t>3.</w:t>
                             </w:r>
-                            <w:fldSimple w:instr=" SEQ Obr. \* ARABIC ">
-                              <w:r>
-                                <w:rPr>
-                                  <w:noProof/>
-                                </w:rPr>
-                                <w:t>1</w:t>
-                              </w:r>
-                            </w:fldSimple>
+                            <w:r>
+                              <w:fldChar w:fldCharType="begin"/>
+                            </w:r>
+                            <w:r>
+                              <w:instrText xml:space="preserve"> SEQ Obr. \* ARABIC </w:instrText>
+                            </w:r>
+                            <w:r>
+                              <w:fldChar w:fldCharType="separate"/>
+                            </w:r>
+                            <w:r>
+                              <w:rPr>
+                                <w:noProof/>
+                              </w:rPr>
+                              <w:t>1</w:t>
+                            </w:r>
+                            <w:r>
+                              <w:rPr>
+                                <w:noProof/>
+                              </w:rPr>
+                              <w:fldChar w:fldCharType="end"/>
+                            </w:r>
                             <w:r>
                               <w:rPr>
                                 <w:lang w:val="cs-CZ"/>
@@ -945,7 +958,7 @@
               </wp:anchor>
             </w:drawing>
           </mc:Choice>
-          <mc:Fallback>
+          <mc:Fallback xmlns="">
             <w:pict>
               <v:shapetype w14:anchorId="680F5E9E" id="_x0000_t202" coordsize="21600,21600" o:spt="202" path="m,l,21600r21600,l21600,xe">
                 <v:stroke joinstyle="miter"/>
@@ -2488,7 +2501,7 @@
               </wp:anchor>
             </w:drawing>
           </mc:Choice>
-          <mc:Fallback>
+          <mc:Fallback xmlns="">
             <w:pict>
               <v:shape w14:anchorId="7A04EB12" id="Text Box 16" o:spid="_x0000_s1027" type="#_x0000_t202" style="position:absolute;margin-left:-.65pt;margin-top:173.85pt;width:451.3pt;height:12.7pt;z-index:251658248;visibility:visible;mso-wrap-style:square;mso-height-percent:0;mso-wrap-distance-left:9pt;mso-wrap-distance-top:0;mso-wrap-distance-right:9pt;mso-wrap-distance-bottom:0;mso-position-horizontal:absolute;mso-position-horizontal-relative:text;mso-position-vertical:absolute;mso-position-vertical-relative:text;mso-height-percent:0;mso-height-relative:margin;v-text-anchor:top" o:gfxdata="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" stroked="f">
                 <v:textbox inset="0,0,0,0">
@@ -3564,7 +3577,7 @@
               </wp:anchor>
             </w:drawing>
           </mc:Choice>
-          <mc:Fallback>
+          <mc:Fallback xmlns="">
             <w:pict>
               <v:shape w14:anchorId="75700A86" id="Text Box 20" o:spid="_x0000_s1028" type="#_x0000_t202" style="position:absolute;margin-left:265.65pt;margin-top:189.45pt;width:200.5pt;height:12.7pt;z-index:251658251;visibility:visible;mso-wrap-style:square;mso-height-percent:0;mso-wrap-distance-left:9pt;mso-wrap-distance-top:0;mso-wrap-distance-right:9pt;mso-wrap-distance-bottom:0;mso-position-horizontal:absolute;mso-position-horizontal-relative:text;mso-position-vertical:absolute;mso-position-vertical-relative:text;mso-height-percent:0;mso-height-relative:margin;v-text-anchor:top" o:gfxdata="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" stroked="f">
                 <v:textbox inset="0,0,0,0">
@@ -3700,7 +3713,7 @@
               </wp:anchor>
             </w:drawing>
           </mc:Choice>
-          <mc:Fallback>
+          <mc:Fallback xmlns="">
             <w:pict>
               <v:shape w14:anchorId="2D437338" id="Text Box 17" o:spid="_x0000_s1029" type="#_x0000_t202" style="position:absolute;margin-left:1.25pt;margin-top:189.6pt;width:250.35pt;height:12.7pt;z-index:251658249;visibility:visible;mso-wrap-style:square;mso-height-percent:0;mso-wrap-distance-left:9pt;mso-wrap-distance-top:0;mso-wrap-distance-right:9pt;mso-wrap-distance-bottom:0;mso-position-horizontal:absolute;mso-position-horizontal-relative:text;mso-position-vertical:absolute;mso-position-vertical-relative:text;mso-height-percent:0;mso-height-relative:margin;v-text-anchor:top" o:gfxdata="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" stroked="f">
                 <v:textbox inset="0,0,0,0">
@@ -4156,6 +4169,16 @@
               </m:sSub>
             </m:den>
           </m:f>
+          <m:r>
+            <m:rPr>
+              <m:sty m:val="bi"/>
+            </m:rPr>
+            <w:rPr>
+              <w:rFonts w:ascii="Cambria Math" w:eastAsiaTheme="minorEastAsia" w:hAnsi="Cambria Math"/>
+              <w:lang w:val="cs-CZ"/>
+            </w:rPr>
+            <m:t>=</m:t>
+          </m:r>
         </m:oMath>
       </m:oMathPara>
     </w:p>
@@ -4187,6 +4210,16 @@
       </w:pPr>
       <m:oMathPara>
         <m:oMath>
+          <m:r>
+            <m:rPr>
+              <m:sty m:val="bi"/>
+            </m:rPr>
+            <w:rPr>
+              <w:rFonts w:ascii="Cambria Math" w:eastAsiaTheme="minorEastAsia" w:hAnsi="Cambria Math"/>
+              <w:lang w:val="cs-CZ"/>
+            </w:rPr>
+            <m:t>=</m:t>
+          </m:r>
           <m:f>
             <m:fPr>
               <m:ctrlPr>
@@ -4576,6 +4609,16 @@
                   </m:r>
                 </m:sup>
               </m:sSup>
+              <m:r>
+                <m:rPr>
+                  <m:sty m:val="bi"/>
+                </m:rPr>
+                <w:rPr>
+                  <w:rFonts w:ascii="Cambria Math" w:hAnsi="Cambria Math"/>
+                  <w:lang w:val="cs-CZ"/>
+                </w:rPr>
+                <m:t>=</m:t>
+              </m:r>
             </m:e>
           </m:nary>
         </m:oMath>
@@ -4917,6 +4960,16 @@
               </m:sSup>
             </m:e>
           </m:nary>
+          <m:r>
+            <m:rPr>
+              <m:sty m:val="bi"/>
+            </m:rPr>
+            <w:rPr>
+              <w:rFonts w:ascii="Cambria Math" w:hAnsi="Cambria Math"/>
+              <w:lang w:val="cs-CZ"/>
+            </w:rPr>
+            <m:t>=</m:t>
+          </m:r>
         </m:oMath>
       </m:oMathPara>
     </w:p>
@@ -5430,6 +5483,16 @@
               </m:nary>
             </m:e>
           </m:d>
+          <m:r>
+            <m:rPr>
+              <m:sty m:val="bi"/>
+            </m:rPr>
+            <w:rPr>
+              <w:rFonts w:ascii="Cambria Math" w:eastAsiaTheme="minorEastAsia" w:hAnsi="Cambria Math"/>
+              <w:lang w:val="cs-CZ"/>
+            </w:rPr>
+            <m:t>=</m:t>
+          </m:r>
         </m:oMath>
       </m:oMathPara>
     </w:p>
@@ -5690,6 +5753,16 @@
               </m:sSubSup>
             </m:e>
           </m:d>
+          <m:r>
+            <m:rPr>
+              <m:sty m:val="bi"/>
+            </m:rPr>
+            <w:rPr>
+              <w:rFonts w:ascii="Cambria Math" w:eastAsiaTheme="minorEastAsia" w:hAnsi="Cambria Math"/>
+              <w:lang w:val="cs-CZ"/>
+            </w:rPr>
+            <m:t>=</m:t>
+          </m:r>
         </m:oMath>
       </m:oMathPara>
     </w:p>
@@ -7230,7 +7303,7 @@
               </wp:anchor>
             </w:drawing>
           </mc:Choice>
-          <mc:Fallback>
+          <mc:Fallback xmlns="">
             <w:pict>
               <v:shape w14:anchorId="11832841" id="Text Box 21" o:spid="_x0000_s1030" type="#_x0000_t202" style="position:absolute;margin-left:0;margin-top:212.45pt;width:427.4pt;height:13.35pt;z-index:251658252;visibility:visible;mso-wrap-style:square;mso-height-percent:0;mso-wrap-distance-left:9pt;mso-wrap-distance-top:0;mso-wrap-distance-right:9pt;mso-wrap-distance-bottom:0;mso-position-horizontal:left;mso-position-horizontal-relative:margin;mso-position-vertical:absolute;mso-position-vertical-relative:text;mso-height-percent:0;mso-height-relative:margin;v-text-anchor:top" o:gfxdata="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" stroked="f">
                 <v:textbox inset="0,0,0,0">
@@ -8021,7 +8094,7 @@
               </wp:anchor>
             </w:drawing>
           </mc:Choice>
-          <mc:Fallback>
+          <mc:Fallback xmlns="">
             <w:pict>
               <v:shape w14:anchorId="695E7668" id="Text Box 24" o:spid="_x0000_s1031" type="#_x0000_t202" style="position:absolute;margin-left:230.65pt;margin-top:168.2pt;width:211.35pt;height:11.45pt;z-index:251658254;visibility:visible;mso-wrap-style:square;mso-height-percent:0;mso-wrap-distance-left:9pt;mso-wrap-distance-top:0;mso-wrap-distance-right:9pt;mso-wrap-distance-bottom:0;mso-position-horizontal:absolute;mso-position-horizontal-relative:text;mso-position-vertical:absolute;mso-position-vertical-relative:text;mso-height-percent:0;mso-height-relative:margin;v-text-anchor:top" o:gfxdata="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" stroked="f">
                 <v:textbox inset="0,0,0,0">
@@ -8156,7 +8229,7 @@
               </wp:anchor>
             </w:drawing>
           </mc:Choice>
-          <mc:Fallback>
+          <mc:Fallback xmlns="">
             <w:pict>
               <v:shape w14:anchorId="7DB77DF7" id="Text Box 22" o:spid="_x0000_s1032" type="#_x0000_t202" style="position:absolute;margin-left:0;margin-top:168.5pt;width:219.2pt;height:22.9pt;z-index:251658253;visibility:visible;mso-wrap-style:square;mso-height-percent:0;mso-wrap-distance-left:9pt;mso-wrap-distance-top:0;mso-wrap-distance-right:9pt;mso-wrap-distance-bottom:0;mso-position-horizontal:absolute;mso-position-horizontal-relative:text;mso-position-vertical:absolute;mso-position-vertical-relative:text;mso-height-percent:0;mso-height-relative:margin;v-text-anchor:top" o:gfxdata="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" stroked="f">
                 <v:textbox inset="0,0,0,0">
@@ -9250,7 +9323,7 @@
               </wp:anchor>
             </w:drawing>
           </mc:Choice>
-          <mc:Fallback>
+          <mc:Fallback xmlns="">
             <w:pict>
               <v:shape w14:anchorId="08E79838" id="Text Box 25" o:spid="_x0000_s1033" type="#_x0000_t202" style="position:absolute;margin-left:73.25pt;margin-top:214.7pt;width:304.15pt;height:11.45pt;z-index:251658255;visibility:visible;mso-wrap-style:square;mso-height-percent:0;mso-wrap-distance-left:9pt;mso-wrap-distance-top:0;mso-wrap-distance-right:9pt;mso-wrap-distance-bottom:0;mso-position-horizontal:absolute;mso-position-horizontal-relative:text;mso-position-vertical:absolute;mso-position-vertical-relative:text;mso-height-percent:0;mso-height-relative:margin;v-text-anchor:top" o:gfxdata="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" stroked="f">
                 <v:textbox inset="0,0,0,0">
@@ -9987,23 +10060,44 @@
           <w:color w:val="000000"/>
           <w:lang w:val="cs-CZ"/>
         </w:rPr>
-        <w:t xml:space="preserve"> Pro správné fungování gradientního sestupu musí být data v každé epoše zamíc</w:t>
-      </w:r>
-      <w:r>
-        <w:rPr>
-          <w:rFonts w:eastAsiaTheme="minorEastAsia"/>
-          <w:color w:val="000000"/>
-          <w:lang w:val="cs-CZ"/>
-        </w:rPr>
-        <w:t>hána</w:t>
-      </w:r>
-      <w:r>
-        <w:rPr>
-          <w:rFonts w:eastAsiaTheme="minorEastAsia"/>
-          <w:color w:val="000000"/>
-          <w:lang w:val="cs-CZ"/>
-        </w:rPr>
-        <w:t xml:space="preserve"> a rychlost učení </w:t>
+        <w:t xml:space="preserve"> Pro správné fungování gradientního sestupu musí být </w:t>
+      </w:r>
+      <w:r>
+        <w:rPr>
+          <w:color w:val="000000"/>
+          <w:lang w:val="cs-CZ"/>
+        </w:rPr>
+        <w:t>pořadí dat</w:t>
+      </w:r>
+      <w:r>
+        <w:rPr>
+          <w:color w:val="000000"/>
+          <w:lang w:val="cs-CZ"/>
+        </w:rPr>
+        <w:t>a</w:t>
+      </w:r>
+      <w:r>
+        <w:rPr>
+          <w:color w:val="000000"/>
+          <w:lang w:val="cs-CZ"/>
+        </w:rPr>
+        <w:t xml:space="preserve"> v každé epoše zamícháno</w:t>
+      </w:r>
+      <w:r>
+        <w:rPr>
+          <w:rFonts w:eastAsiaTheme="minorEastAsia"/>
+          <w:color w:val="000000"/>
+          <w:lang w:val="cs-CZ"/>
+        </w:rPr>
+        <w:t xml:space="preserve"> </w:t>
+      </w:r>
+      <w:r>
+        <w:rPr>
+          <w:rFonts w:eastAsiaTheme="minorEastAsia"/>
+          <w:color w:val="000000"/>
+          <w:lang w:val="cs-CZ"/>
+        </w:rPr>
+        <w:t xml:space="preserve">a rychlost učení </w:t>
       </w:r>
       <m:oMath>
         <m:r>
@@ -10393,10 +10487,10 @@
             <v:path o:extrusionok="f" gradientshapeok="t" o:connecttype="rect"/>
             <o:lock v:ext="edit" aspectratio="t"/>
           </v:shapetype>
-          <v:shape id="_x0000_i1025" type="#_x0000_t75" style="width:450pt;height:351pt" o:ole="">
+          <v:shape id="_x0000_i1031" type="#_x0000_t75" style="width:450pt;height:351pt" o:ole="">
             <v:imagedata r:id="rId14" o:title="" croptop="690f" cropbottom="134f" cropright="722f"/>
           </v:shape>
-          <o:OLEObject Type="Embed" ProgID="Word.OpenDocumentText.12" ShapeID="_x0000_i1025" DrawAspect="Content" ObjectID="_1711575061" r:id="rId15"/>
+          <o:OLEObject Type="Embed" ProgID="Word.OpenDocumentText.12" ShapeID="_x0000_i1031" DrawAspect="Content" ObjectID="_1712519426" r:id="rId15"/>
         </w:object>
       </w:r>
     </w:p>
@@ -10710,10 +10804,10 @@
           <w:lang w:val="cs-CZ"/>
         </w:rPr>
         <w:object w:dxaOrig="9072" w:dyaOrig="7125" w14:anchorId="3B7E2560">
-          <v:shape id="_x0000_i1026" type="#_x0000_t75" style="width:450pt;height:351pt" o:ole="">
+          <v:shape id="_x0000_i1034" type="#_x0000_t75" style="width:450pt;height:351pt" o:ole="">
             <v:imagedata r:id="rId16" o:title="" croptop="690f" cropbottom="134f" cropright="722f"/>
           </v:shape>
-          <o:OLEObject Type="Embed" ProgID="Word.OpenDocumentText.12" ShapeID="_x0000_i1026" DrawAspect="Content" ObjectID="_1711575062" r:id="rId17"/>
+          <o:OLEObject Type="Embed" ProgID="Word.OpenDocumentText.12" ShapeID="_x0000_i1034" DrawAspect="Content" ObjectID="_1712519427" r:id="rId17"/>
         </w:object>
       </w:r>
     </w:p>
@@ -11153,7 +11247,7 @@
           <v:shape id="_x0000_i1027" type="#_x0000_t75" style="width:450pt;height:224.25pt" o:ole="">
             <v:imagedata r:id="rId18" o:title="" croptop="690f" cropbottom="134f" cropright="722f"/>
           </v:shape>
-          <o:OLEObject Type="Embed" ProgID="Word.OpenDocumentText.12" ShapeID="_x0000_i1027" DrawAspect="Content" ObjectID="_1711575063" r:id="rId19"/>
+          <o:OLEObject Type="Embed" ProgID="Word.OpenDocumentText.12" ShapeID="_x0000_i1027" DrawAspect="Content" ObjectID="_1712519428" r:id="rId19"/>
         </w:object>
       </w:r>
     </w:p>
@@ -11386,7 +11480,7 @@
               </wp:anchor>
             </w:drawing>
           </mc:Choice>
-          <mc:Fallback>
+          <mc:Fallback xmlns="">
             <w:pict>
               <v:shape w14:anchorId="5F02EB28" id="Text Box 13" o:spid="_x0000_s1034" type="#_x0000_t202" style="position:absolute;margin-left:399.45pt;margin-top:341.15pt;width:450.65pt;height:10.5pt;z-index:251658256;visibility:visible;mso-wrap-style:square;mso-width-percent:0;mso-height-percent:0;mso-wrap-distance-left:9pt;mso-wrap-distance-top:0;mso-wrap-distance-right:9pt;mso-wrap-distance-bottom:0;mso-position-horizontal:right;mso-position-horizontal-relative:margin;mso-position-vertical:absolute;mso-position-vertical-relative:text;mso-width-percent:0;mso-height-percent:0;mso-width-relative:margin;mso-height-relative:margin;v-text-anchor:top" o:gfxdata="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" stroked="f">
                 <v:textbox inset="0,0,0,0">
@@ -11730,7 +11824,7 @@
           <v:shape id="_x0000_i1028" type="#_x0000_t75" style="width:450pt;height:294pt" o:ole="">
             <v:imagedata r:id="rId21" o:title="" croptop="690f" cropbottom="134f" cropright="722f"/>
           </v:shape>
-          <o:OLEObject Type="Embed" ProgID="Word.OpenDocumentText.12" ShapeID="_x0000_i1028" DrawAspect="Content" ObjectID="_1711575064" r:id="rId22"/>
+          <o:OLEObject Type="Embed" ProgID="Word.OpenDocumentText.12" ShapeID="_x0000_i1028" DrawAspect="Content" ObjectID="_1712519429" r:id="rId22"/>
         </w:object>
       </w:r>
     </w:p>

</xml_diff>